<commit_message>
atualizando repositorio com os arquivos da faculdade, estou enviando todos os arquvos ornaizados pois o nosso oneDrive será descontinuado então preciso de todos os arquivos e pastas salvos aqui
</commit_message>
<xml_diff>
--- a/1º Semestre/Bases da Internet/Exercícios/REFORÇO - conceitos básicos.docx
+++ b/1º Semestre/Bases da Internet/Exercícios/REFORÇO - conceitos básicos.docx
@@ -1,8 +1,8 @@
 
 <file path=word/document.xml><?xml version="1.0" encoding="utf-8"?>
-<w:document xmlns:wpc="http://schemas.microsoft.com/office/word/2010/wordprocessingCanvas" xmlns:cx="http://schemas.microsoft.com/office/drawing/2014/chartex" xmlns:mc="http://schemas.openxmlformats.org/markup-compatibility/2006" xmlns:o="urn:schemas-microsoft-com:office:office" xmlns:r="http://schemas.openxmlformats.org/officeDocument/2006/relationships" xmlns:m="http://schemas.openxmlformats.org/officeDocument/2006/math" xmlns:v="urn:schemas-microsoft-com:vml" xmlns:wp14="http://schemas.microsoft.com/office/word/2010/wordprocessingDrawing" xmlns:wp="http://schemas.openxmlformats.org/drawingml/2006/wordprocessingDrawing" xmlns:w10="urn:schemas-microsoft-com:office:word" xmlns:w="http://schemas.openxmlformats.org/wordprocessingml/2006/main" xmlns:w14="http://schemas.microsoft.com/office/word/2010/wordml" xmlns:w15="http://schemas.microsoft.com/office/word/2012/wordml" xmlns:w16se="http://schemas.microsoft.com/office/word/2015/wordml/symex" xmlns:wpg="http://schemas.microsoft.com/office/word/2010/wordprocessingGroup" xmlns:wpi="http://schemas.microsoft.com/office/word/2010/wordprocessingInk" xmlns:wne="http://schemas.microsoft.com/office/word/2006/wordml" xmlns:wps="http://schemas.microsoft.com/office/word/2010/wordprocessingShape" mc:Ignorable="w14 w15 w16se wp14">
+<w:document xmlns:wpc="http://schemas.microsoft.com/office/word/2010/wordprocessingCanvas" xmlns:cx="http://schemas.microsoft.com/office/drawing/2014/chartex" xmlns:cx1="http://schemas.microsoft.com/office/drawing/2015/9/8/chartex" xmlns:cx2="http://schemas.microsoft.com/office/drawing/2015/10/21/chartex" xmlns:cx3="http://schemas.microsoft.com/office/drawing/2016/5/9/chartex" xmlns:cx4="http://schemas.microsoft.com/office/drawing/2016/5/10/chartex" xmlns:cx5="http://schemas.microsoft.com/office/drawing/2016/5/11/chartex" xmlns:cx6="http://schemas.microsoft.com/office/drawing/2016/5/12/chartex" xmlns:cx7="http://schemas.microsoft.com/office/drawing/2016/5/13/chartex" xmlns:cx8="http://schemas.microsoft.com/office/drawing/2016/5/14/chartex" xmlns:mc="http://schemas.openxmlformats.org/markup-compatibility/2006" xmlns:aink="http://schemas.microsoft.com/office/drawing/2016/ink" xmlns:am3d="http://schemas.microsoft.com/office/drawing/2017/model3d" xmlns:o="urn:schemas-microsoft-com:office:office" xmlns:oel="http://schemas.microsoft.com/office/2019/extlst" xmlns:r="http://schemas.openxmlformats.org/officeDocument/2006/relationships" xmlns:m="http://schemas.openxmlformats.org/officeDocument/2006/math" xmlns:v="urn:schemas-microsoft-com:vml" xmlns:wp14="http://schemas.microsoft.com/office/word/2010/wordprocessingDrawing" xmlns:wp="http://schemas.openxmlformats.org/drawingml/2006/wordprocessingDrawing" xmlns:w10="urn:schemas-microsoft-com:office:word" xmlns:w="http://schemas.openxmlformats.org/wordprocessingml/2006/main" xmlns:w14="http://schemas.microsoft.com/office/word/2010/wordml" xmlns:w15="http://schemas.microsoft.com/office/word/2012/wordml" xmlns:w16cex="http://schemas.microsoft.com/office/word/2018/wordml/cex" xmlns:w16cid="http://schemas.microsoft.com/office/word/2016/wordml/cid" xmlns:w16="http://schemas.microsoft.com/office/word/2018/wordml" xmlns:w16sdtdh="http://schemas.microsoft.com/office/word/2020/wordml/sdtdatahash" xmlns:w16se="http://schemas.microsoft.com/office/word/2015/wordml/symex" xmlns:wpg="http://schemas.microsoft.com/office/word/2010/wordprocessingGroup" xmlns:wpi="http://schemas.microsoft.com/office/word/2010/wordprocessingInk" xmlns:wne="http://schemas.microsoft.com/office/word/2006/wordml" xmlns:wps="http://schemas.microsoft.com/office/word/2010/wordprocessingShape" mc:Ignorable="w14 w15 w16se w16cid w16 w16cex w16sdtdh wp14">
   <w:body>
-    <w:p xmlns:wp14="http://schemas.microsoft.com/office/word/2010/wordml" wp14:textId="77777777">
+    <w:p>
       <w:pPr>
         <w:spacing w:after="0" w:line="240" w:lineRule="auto"/>
         <w:jc w:val="center"/>
@@ -19,7 +19,7 @@
         <w:t>Bases da internet –</w:t>
       </w:r>
     </w:p>
-    <w:p xmlns:wp14="http://schemas.microsoft.com/office/word/2010/wordml" wp14:textId="77777777">
+    <w:p>
       <w:pPr>
         <w:spacing w:after="0" w:line="240" w:lineRule="auto"/>
         <w:jc w:val="center"/>
@@ -33,26 +33,10 @@
           <w:sz w:val="32"/>
           <w:lang w:val="pt-BR"/>
         </w:rPr>
-        <w:t xml:space="preserve">Prof. Celio </w:t>
-      </w:r>
-      <w:proofErr w:type="spellStart"/>
-      <w:r>
-        <w:rPr>
-          <w:sz w:val="32"/>
-          <w:lang w:val="pt-BR"/>
-        </w:rPr>
-        <w:t>Sormani</w:t>
-      </w:r>
-      <w:proofErr w:type="spellEnd"/>
-      <w:r>
-        <w:rPr>
-          <w:sz w:val="32"/>
-          <w:lang w:val="pt-BR"/>
-        </w:rPr>
-        <w:t xml:space="preserve"> Junior</w:t>
-      </w:r>
-    </w:p>
-    <w:p xmlns:wp14="http://schemas.microsoft.com/office/word/2010/wordml" wp14:textId="77777777">
+        <w:t>Prof. Celio Sormani Junior</w:t>
+      </w:r>
+    </w:p>
+    <w:p>
       <w:pPr>
         <w:jc w:val="center"/>
         <w:rPr>
@@ -78,7 +62,7 @@
         <w:t xml:space="preserve"> – CONCEITOS BÁSICOS</w:t>
       </w:r>
     </w:p>
-    <w:p xmlns:wp14="http://schemas.microsoft.com/office/word/2010/wordml" wp14:textId="77777777">
+    <w:p>
       <w:pPr>
         <w:rPr>
           <w:rFonts w:ascii="Arial" w:hAnsi="Arial" w:cs="Arial"/>
@@ -107,17 +91,6 @@
       </w:r>
     </w:p>
     <w:p>
-      <w:pPr>
-        <w:pStyle w:val="Normal"/>
-        <w:rPr>
-          <w:rFonts w:ascii="Arial" w:hAnsi="Arial" w:cs="Arial"/>
-          <w:sz w:val="24"/>
-          <w:szCs w:val="24"/>
-          <w:lang w:val="pt-BR"/>
-        </w:rPr>
-      </w:pPr>
-    </w:p>
-    <w:p xmlns:wp14="http://schemas.microsoft.com/office/word/2010/wordml" wp14:textId="77777777">
       <w:pPr>
         <w:pStyle w:val="PargrafodaLista"/>
         <w:numPr>
@@ -152,36 +125,38 @@
     </w:p>
     <w:p>
       <w:pPr>
-        <w:pStyle w:val="Normal"/>
-        <w:ind w:left="0"/>
-        <w:rPr>
-          <w:rFonts w:ascii="Arial" w:hAnsi="Arial" w:cs="Arial"/>
-          <w:sz w:val="24"/>
-          <w:szCs w:val="24"/>
-          <w:lang w:val="pt-BR"/>
-        </w:rPr>
-      </w:pPr>
-      <w:r>
-        <w:rPr>
-          <w:rFonts w:ascii="Arial" w:hAnsi="Arial" w:cs="Arial"/>
-          <w:color w:val="2E74B5" w:themeColor="accent1" w:themeTint="FF" w:themeShade="BF"/>
-          <w:sz w:val="24"/>
-          <w:szCs w:val="24"/>
-          <w:lang w:val="pt-BR"/>
-        </w:rPr>
-        <w:t>Os processos são enfileirados e processados individualmente pelo</w:t>
-      </w:r>
-      <w:r>
-        <w:rPr>
-          <w:rFonts w:ascii="Arial" w:hAnsi="Arial" w:cs="Arial"/>
-          <w:sz w:val="24"/>
-          <w:szCs w:val="24"/>
-          <w:lang w:val="pt-BR"/>
-        </w:rPr>
-        <w:t xml:space="preserve"> </w:t>
-      </w:r>
-    </w:p>
-    <w:p xmlns:wp14="http://schemas.microsoft.com/office/word/2010/wordml" wp14:textId="77777777">
+        <w:pStyle w:val="PargrafodaLista"/>
+        <w:rPr>
+          <w:rFonts w:ascii="Arial" w:hAnsi="Arial" w:cs="Arial"/>
+          <w:color w:val="2E74B5" w:themeColor="accent1" w:themeShade="BF"/>
+          <w:sz w:val="24"/>
+          <w:szCs w:val="24"/>
+          <w:lang w:val="pt-BR"/>
+        </w:rPr>
+      </w:pPr>
+      <w:r>
+        <w:rPr>
+          <w:rFonts w:ascii="Arial" w:hAnsi="Arial" w:cs="Arial"/>
+          <w:color w:val="2E74B5" w:themeColor="accent1" w:themeShade="BF"/>
+          <w:sz w:val="24"/>
+          <w:szCs w:val="24"/>
+          <w:lang w:val="pt-BR"/>
+        </w:rPr>
+        <w:t>Os programas são armazenados em “memória” (disco, ou fita) onde esperam em uma fila para serem atendidos.</w:t>
+      </w:r>
+    </w:p>
+    <w:p>
+      <w:pPr>
+        <w:pStyle w:val="PargrafodaLista"/>
+        <w:rPr>
+          <w:rFonts w:ascii="Arial" w:hAnsi="Arial" w:cs="Arial"/>
+          <w:sz w:val="24"/>
+          <w:szCs w:val="24"/>
+          <w:lang w:val="pt-BR"/>
+        </w:rPr>
+      </w:pPr>
+    </w:p>
+    <w:p>
       <w:pPr>
         <w:pStyle w:val="PargrafodaLista"/>
         <w:numPr>
@@ -216,28 +191,38 @@
     </w:p>
     <w:p>
       <w:pPr>
-        <w:pStyle w:val="Normal"/>
-        <w:ind w:left="0"/>
-        <w:rPr>
-          <w:rFonts w:ascii="Arial" w:hAnsi="Arial" w:cs="Arial"/>
-          <w:color w:val="2E74B5" w:themeColor="accent1" w:themeTint="FF" w:themeShade="BF"/>
-          <w:sz w:val="24"/>
-          <w:szCs w:val="24"/>
-          <w:lang w:val="pt-BR"/>
-        </w:rPr>
-      </w:pPr>
-      <w:r>
-        <w:rPr>
-          <w:rFonts w:ascii="Arial" w:hAnsi="Arial" w:cs="Arial"/>
-          <w:color w:val="2E74B5" w:themeColor="accent1" w:themeTint="FF" w:themeShade="BF"/>
-          <w:sz w:val="24"/>
-          <w:szCs w:val="24"/>
-          <w:lang w:val="pt-BR"/>
-        </w:rPr>
-        <w:t>O sistema aloca um determinado tempo para cada usuário e quando esse tempo se esgota ele passa para o próximo processo</w:t>
-      </w:r>
-    </w:p>
-    <w:p xmlns:wp14="http://schemas.microsoft.com/office/word/2010/wordml" wp14:textId="77777777">
+        <w:pStyle w:val="PargrafodaLista"/>
+        <w:rPr>
+          <w:rFonts w:ascii="Arial" w:hAnsi="Arial" w:cs="Arial"/>
+          <w:color w:val="2E74B5" w:themeColor="accent1" w:themeShade="BF"/>
+          <w:sz w:val="24"/>
+          <w:szCs w:val="24"/>
+          <w:lang w:val="pt-BR"/>
+        </w:rPr>
+      </w:pPr>
+      <w:r>
+        <w:rPr>
+          <w:rFonts w:ascii="Arial" w:hAnsi="Arial" w:cs="Arial"/>
+          <w:color w:val="2E74B5" w:themeColor="accent1" w:themeShade="BF"/>
+          <w:sz w:val="24"/>
+          <w:szCs w:val="24"/>
+          <w:lang w:val="pt-BR"/>
+        </w:rPr>
+        <w:t>O sistema aloca um tempo do processador para cada usuário e quando o processo de um usuário ultrapassa o tempo reservado o sistema inicia o processamento do usuário seguinte.</w:t>
+      </w:r>
+    </w:p>
+    <w:p>
+      <w:pPr>
+        <w:pStyle w:val="PargrafodaLista"/>
+        <w:rPr>
+          <w:rFonts w:ascii="Arial" w:hAnsi="Arial" w:cs="Arial"/>
+          <w:sz w:val="24"/>
+          <w:szCs w:val="24"/>
+          <w:lang w:val="pt-BR"/>
+        </w:rPr>
+      </w:pPr>
+    </w:p>
+    <w:p>
       <w:pPr>
         <w:pStyle w:val="PargrafodaLista"/>
         <w:numPr>
@@ -272,47 +257,38 @@
     </w:p>
     <w:p>
       <w:pPr>
-        <w:pStyle w:val="Normal"/>
-        <w:ind w:left="0"/>
-        <w:rPr>
-          <w:rFonts w:ascii="Arial" w:hAnsi="Arial" w:cs="Arial"/>
-          <w:sz w:val="24"/>
-          <w:szCs w:val="24"/>
-          <w:lang w:val="pt-BR"/>
-        </w:rPr>
-      </w:pPr>
-      <w:r>
-        <w:rPr>
-          <w:rFonts w:ascii="Arial" w:hAnsi="Arial" w:cs="Arial"/>
-          <w:color w:val="2E74B5" w:themeColor="accent1" w:themeTint="FF" w:themeShade="BF"/>
-          <w:sz w:val="24"/>
-          <w:szCs w:val="24"/>
-          <w:lang w:val="pt-BR"/>
-        </w:rPr>
-        <w:t xml:space="preserve">O usuário usa um terminal </w:t>
-      </w:r>
-      <w:r>
-        <w:rPr>
-          <w:rFonts w:ascii="Arial" w:hAnsi="Arial" w:cs="Arial"/>
-          <w:color w:val="2E74B5" w:themeColor="accent1" w:themeTint="FF" w:themeShade="BF"/>
-          <w:sz w:val="24"/>
-          <w:szCs w:val="24"/>
-          <w:lang w:val="pt-BR"/>
-        </w:rPr>
-        <w:t xml:space="preserve">individualizado </w:t>
-      </w:r>
-      <w:r>
-        <w:rPr>
-          <w:rFonts w:ascii="Arial" w:hAnsi="Arial" w:cs="Arial"/>
-          <w:color w:val="2E74B5" w:themeColor="accent1" w:themeTint="FF" w:themeShade="BF"/>
-          <w:sz w:val="24"/>
-          <w:szCs w:val="24"/>
-          <w:lang w:val="pt-BR"/>
-        </w:rPr>
-        <w:t>e todo processamento é realizado nesse terminal</w:t>
-      </w:r>
-    </w:p>
-    <w:p xmlns:wp14="http://schemas.microsoft.com/office/word/2010/wordml" wp14:textId="77777777">
+        <w:pStyle w:val="PargrafodaLista"/>
+        <w:rPr>
+          <w:rFonts w:ascii="Arial" w:hAnsi="Arial" w:cs="Arial"/>
+          <w:color w:val="2E74B5" w:themeColor="accent1" w:themeShade="BF"/>
+          <w:sz w:val="24"/>
+          <w:szCs w:val="24"/>
+          <w:lang w:val="pt-BR"/>
+        </w:rPr>
+      </w:pPr>
+      <w:r>
+        <w:rPr>
+          <w:rFonts w:ascii="Arial" w:hAnsi="Arial" w:cs="Arial"/>
+          <w:color w:val="2E74B5" w:themeColor="accent1" w:themeShade="BF"/>
+          <w:sz w:val="24"/>
+          <w:szCs w:val="24"/>
+          <w:lang w:val="pt-BR"/>
+        </w:rPr>
+        <w:t>É semelhante ao time sharing, porém ele não reserva um pedaço de tempo para cada tarefa, ele executa uma determinada tarefa até que uma com prioridade maior seja solicitada.</w:t>
+      </w:r>
+    </w:p>
+    <w:p>
+      <w:pPr>
+        <w:pStyle w:val="PargrafodaLista"/>
+        <w:rPr>
+          <w:rFonts w:ascii="Arial" w:hAnsi="Arial" w:cs="Arial"/>
+          <w:sz w:val="24"/>
+          <w:szCs w:val="24"/>
+          <w:lang w:val="pt-BR"/>
+        </w:rPr>
+      </w:pPr>
+    </w:p>
+    <w:p>
       <w:pPr>
         <w:pStyle w:val="PargrafodaLista"/>
         <w:numPr>
@@ -338,47 +314,36 @@
     </w:p>
     <w:p>
       <w:pPr>
-        <w:pStyle w:val="Normal"/>
-        <w:ind w:left="0"/>
-        <w:rPr>
-          <w:rFonts w:ascii="Arial" w:hAnsi="Arial" w:cs="Arial"/>
-          <w:sz w:val="24"/>
-          <w:szCs w:val="24"/>
-          <w:lang w:val="pt-BR"/>
-        </w:rPr>
-      </w:pPr>
-      <w:r>
-        <w:rPr>
-          <w:rFonts w:ascii="Arial" w:hAnsi="Arial" w:cs="Arial"/>
-          <w:color w:val="2E74B5" w:themeColor="accent1" w:themeTint="FF" w:themeShade="BF"/>
-          <w:sz w:val="24"/>
-          <w:szCs w:val="24"/>
-          <w:lang w:val="pt-BR"/>
-        </w:rPr>
-        <w:t xml:space="preserve">Agência de defesa americana que criou o </w:t>
-      </w:r>
-      <w:proofErr w:type="spellStart"/>
-      <w:r>
-        <w:rPr>
-          <w:rFonts w:ascii="Arial" w:hAnsi="Arial" w:cs="Arial"/>
-          <w:color w:val="2E74B5" w:themeColor="accent1" w:themeTint="FF" w:themeShade="BF"/>
-          <w:sz w:val="24"/>
-          <w:szCs w:val="24"/>
-          <w:lang w:val="pt-BR"/>
-        </w:rPr>
-        <w:t>darpanet</w:t>
-      </w:r>
-      <w:proofErr w:type="spellEnd"/>
-      <w:r>
-        <w:rPr>
-          <w:rFonts w:ascii="Arial" w:hAnsi="Arial" w:cs="Arial"/>
-          <w:color w:val="2E74B5" w:themeColor="accent1" w:themeTint="FF" w:themeShade="BF"/>
-          <w:sz w:val="24"/>
-          <w:szCs w:val="24"/>
-          <w:lang w:val="pt-BR"/>
-        </w:rPr>
-        <w:t>, uma precursora da internet que conhecemos</w:t>
-      </w:r>
+        <w:pStyle w:val="PargrafodaLista"/>
+        <w:rPr>
+          <w:rFonts w:ascii="Arial" w:hAnsi="Arial" w:cs="Arial"/>
+          <w:color w:val="2E74B5" w:themeColor="accent1" w:themeShade="BF"/>
+          <w:sz w:val="24"/>
+          <w:szCs w:val="24"/>
+          <w:lang w:val="pt-BR"/>
+        </w:rPr>
+      </w:pPr>
+      <w:r>
+        <w:rPr>
+          <w:rFonts w:ascii="Arial" w:hAnsi="Arial" w:cs="Arial"/>
+          <w:color w:val="2E74B5" w:themeColor="accent1" w:themeShade="BF"/>
+          <w:sz w:val="24"/>
+          <w:szCs w:val="24"/>
+          <w:lang w:val="pt-BR"/>
+        </w:rPr>
+        <w:t>É uma agência norte americana cuja atividade é criar tecnologias de defesa (Agência de Projetos de Pesquisa Avançada de Defesa)</w:t>
+      </w:r>
+    </w:p>
+    <w:p>
+      <w:pPr>
+        <w:pStyle w:val="PargrafodaLista"/>
+        <w:rPr>
+          <w:rFonts w:ascii="Arial" w:hAnsi="Arial" w:cs="Arial"/>
+          <w:sz w:val="24"/>
+          <w:szCs w:val="24"/>
+          <w:lang w:val="pt-BR"/>
+        </w:rPr>
+      </w:pPr>
     </w:p>
     <w:p>
       <w:pPr>
@@ -415,87 +380,38 @@
     </w:p>
     <w:p>
       <w:pPr>
-        <w:pStyle w:val="Normal"/>
-        <w:ind w:left="0"/>
-        <w:rPr>
-          <w:rFonts w:ascii="Arial" w:hAnsi="Arial" w:cs="Arial"/>
-          <w:sz w:val="24"/>
-          <w:szCs w:val="24"/>
-          <w:lang w:val="pt-BR"/>
-        </w:rPr>
-      </w:pPr>
-      <w:r>
-        <w:rPr>
-          <w:rFonts w:ascii="Arial" w:hAnsi="Arial" w:cs="Arial"/>
-          <w:color w:val="2E74B5" w:themeColor="accent1" w:themeTint="FF" w:themeShade="BF"/>
-          <w:sz w:val="24"/>
-          <w:szCs w:val="24"/>
-          <w:lang w:val="pt-BR"/>
-        </w:rPr>
-        <w:t xml:space="preserve">Sistema </w:t>
-      </w:r>
-      <w:r>
-        <w:rPr>
-          <w:rFonts w:ascii="Arial" w:hAnsi="Arial" w:cs="Arial"/>
-          <w:color w:val="2E74B5" w:themeColor="accent1" w:themeTint="FF" w:themeShade="BF"/>
-          <w:sz w:val="24"/>
-          <w:szCs w:val="24"/>
-          <w:lang w:val="pt-BR"/>
-        </w:rPr>
-        <w:t xml:space="preserve">de uso militar </w:t>
-      </w:r>
-      <w:r>
-        <w:rPr>
-          <w:rFonts w:ascii="Arial" w:hAnsi="Arial" w:cs="Arial"/>
-          <w:color w:val="2E74B5" w:themeColor="accent1" w:themeTint="FF" w:themeShade="BF"/>
-          <w:sz w:val="24"/>
-          <w:szCs w:val="24"/>
-          <w:lang w:val="pt-BR"/>
-        </w:rPr>
-        <w:t>c</w:t>
-      </w:r>
-      <w:r>
-        <w:rPr>
-          <w:rFonts w:ascii="Arial" w:hAnsi="Arial" w:cs="Arial"/>
-          <w:color w:val="2E74B5" w:themeColor="accent1" w:themeTint="FF" w:themeShade="BF"/>
-          <w:sz w:val="24"/>
-          <w:szCs w:val="24"/>
-          <w:lang w:val="pt-BR"/>
-        </w:rPr>
-        <w:t>riado pela DARPA</w:t>
-      </w:r>
-      <w:r>
-        <w:rPr>
-          <w:rFonts w:ascii="Arial" w:hAnsi="Arial" w:cs="Arial"/>
-          <w:color w:val="2E74B5" w:themeColor="accent1" w:themeTint="FF" w:themeShade="BF"/>
-          <w:sz w:val="24"/>
-          <w:szCs w:val="24"/>
-          <w:lang w:val="pt-BR"/>
-        </w:rPr>
-        <w:t xml:space="preserve"> </w:t>
-      </w:r>
-      <w:r>
-        <w:rPr>
-          <w:rFonts w:ascii="Arial" w:hAnsi="Arial" w:cs="Arial"/>
-          <w:color w:val="2E74B5" w:themeColor="accent1" w:themeTint="FF" w:themeShade="BF"/>
-          <w:sz w:val="24"/>
-          <w:szCs w:val="24"/>
-          <w:lang w:val="pt-BR"/>
-        </w:rPr>
-        <w:t xml:space="preserve">para garantir a transmissão de dados mesmo que um dos nós </w:t>
-      </w:r>
-      <w:r>
-        <w:rPr>
-          <w:rFonts w:ascii="Arial" w:hAnsi="Arial" w:cs="Arial"/>
-          <w:color w:val="2E74B5" w:themeColor="accent1" w:themeTint="FF" w:themeShade="BF"/>
-          <w:sz w:val="24"/>
-          <w:szCs w:val="24"/>
-          <w:lang w:val="pt-BR"/>
-        </w:rPr>
-        <w:t>seja interrompido</w:t>
-      </w:r>
-    </w:p>
-    <w:p xmlns:wp14="http://schemas.microsoft.com/office/word/2010/wordml" wp14:textId="77777777">
+        <w:pStyle w:val="PargrafodaLista"/>
+        <w:rPr>
+          <w:rFonts w:ascii="Arial" w:hAnsi="Arial" w:cs="Arial"/>
+          <w:color w:val="2E74B5" w:themeColor="accent1" w:themeShade="BF"/>
+          <w:sz w:val="24"/>
+          <w:szCs w:val="24"/>
+          <w:lang w:val="pt-BR"/>
+        </w:rPr>
+      </w:pPr>
+      <w:r>
+        <w:rPr>
+          <w:rFonts w:ascii="Arial" w:hAnsi="Arial" w:cs="Arial"/>
+          <w:color w:val="2E74B5" w:themeColor="accent1" w:themeShade="BF"/>
+          <w:sz w:val="24"/>
+          <w:szCs w:val="24"/>
+          <w:lang w:val="pt-BR"/>
+        </w:rPr>
+        <w:t>É uma estrutura de rede distribuída que permitia a continuidade de funcionamento mesmo que um dos “nós” da dessa rede viesse a ser eliminado</w:t>
+      </w:r>
+    </w:p>
+    <w:p>
+      <w:pPr>
+        <w:pStyle w:val="PargrafodaLista"/>
+        <w:rPr>
+          <w:rFonts w:ascii="Arial" w:hAnsi="Arial" w:cs="Arial"/>
+          <w:sz w:val="24"/>
+          <w:szCs w:val="24"/>
+          <w:lang w:val="pt-BR"/>
+        </w:rPr>
+      </w:pPr>
+    </w:p>
+    <w:p>
       <w:pPr>
         <w:pStyle w:val="PargrafodaLista"/>
         <w:numPr>
@@ -516,52 +432,43 @@
           <w:szCs w:val="24"/>
           <w:lang w:val="pt-BR"/>
         </w:rPr>
-        <w:t xml:space="preserve">O que é </w:t>
-      </w:r>
-      <w:r>
-        <w:rPr>
-          <w:rFonts w:ascii="Arial" w:hAnsi="Arial" w:cs="Arial"/>
-          <w:sz w:val="24"/>
-          <w:szCs w:val="24"/>
-          <w:lang w:val="pt-BR"/>
-        </w:rPr>
-        <w:t>NPL</w:t>
-      </w:r>
-    </w:p>
-    <w:p>
-      <w:pPr>
-        <w:pStyle w:val="Normal"/>
-        <w:ind w:left="0"/>
-        <w:rPr>
-          <w:rFonts w:ascii="Arial" w:hAnsi="Arial" w:cs="Arial"/>
-          <w:color w:val="2E74B5" w:themeColor="accent1" w:themeTint="FF" w:themeShade="BF"/>
-          <w:sz w:val="24"/>
-          <w:szCs w:val="24"/>
-          <w:lang w:val="pt-BR"/>
-        </w:rPr>
-      </w:pPr>
-      <w:r>
-        <w:rPr>
-          <w:rFonts w:ascii="Arial" w:hAnsi="Arial" w:cs="Arial"/>
-          <w:color w:val="2E74B5" w:themeColor="accent1" w:themeTint="FF" w:themeShade="BF"/>
-          <w:sz w:val="24"/>
-          <w:szCs w:val="24"/>
-          <w:lang w:val="pt-BR"/>
-        </w:rPr>
-        <w:t>Laboratório</w:t>
-      </w:r>
-      <w:r>
-        <w:rPr>
-          <w:rFonts w:ascii="Arial" w:hAnsi="Arial" w:cs="Arial"/>
-          <w:color w:val="2E74B5" w:themeColor="accent1" w:themeTint="FF" w:themeShade="BF"/>
-          <w:sz w:val="24"/>
-          <w:szCs w:val="24"/>
-          <w:lang w:val="pt-BR"/>
-        </w:rPr>
-        <w:t xml:space="preserve"> Nacional de Física </w:t>
-      </w:r>
-    </w:p>
-    <w:p xmlns:wp14="http://schemas.microsoft.com/office/word/2010/wordml" wp14:textId="77777777">
+        <w:t>O que é ARPANET</w:t>
+      </w:r>
+    </w:p>
+    <w:p>
+      <w:pPr>
+        <w:pStyle w:val="PargrafodaLista"/>
+        <w:rPr>
+          <w:rFonts w:ascii="Arial" w:hAnsi="Arial" w:cs="Arial"/>
+          <w:color w:val="2E74B5" w:themeColor="accent1" w:themeShade="BF"/>
+          <w:sz w:val="24"/>
+          <w:szCs w:val="24"/>
+          <w:lang w:val="pt-BR"/>
+        </w:rPr>
+      </w:pPr>
+      <w:r>
+        <w:rPr>
+          <w:rFonts w:ascii="Arial" w:hAnsi="Arial" w:cs="Arial"/>
+          <w:color w:val="2E74B5" w:themeColor="accent1" w:themeShade="BF"/>
+          <w:sz w:val="24"/>
+          <w:szCs w:val="24"/>
+          <w:lang w:val="pt-BR"/>
+        </w:rPr>
+        <w:t>Rede criada pela DARPA para interligar suas unidades</w:t>
+      </w:r>
+    </w:p>
+    <w:p>
+      <w:pPr>
+        <w:pStyle w:val="PargrafodaLista"/>
+        <w:rPr>
+          <w:rFonts w:ascii="Arial" w:hAnsi="Arial" w:cs="Arial"/>
+          <w:sz w:val="24"/>
+          <w:szCs w:val="24"/>
+          <w:lang w:val="pt-BR"/>
+        </w:rPr>
+      </w:pPr>
+    </w:p>
+    <w:p>
       <w:pPr>
         <w:pStyle w:val="PargrafodaLista"/>
         <w:numPr>
@@ -591,63 +498,43 @@
           <w:szCs w:val="24"/>
           <w:lang w:val="pt-BR"/>
         </w:rPr>
-        <w:t>CYCLADES</w:t>
-      </w:r>
-    </w:p>
-    <w:p>
-      <w:pPr>
-        <w:pStyle w:val="Normal"/>
-        <w:ind w:left="0"/>
-        <w:rPr>
-          <w:rFonts w:ascii="Arial" w:hAnsi="Arial" w:cs="Arial"/>
-          <w:color w:val="2E74B5" w:themeColor="accent1" w:themeTint="FF" w:themeShade="BF"/>
-          <w:sz w:val="24"/>
-          <w:szCs w:val="24"/>
-          <w:lang w:val="pt-BR"/>
-        </w:rPr>
-      </w:pPr>
-      <w:r>
-        <w:rPr>
-          <w:rFonts w:ascii="Arial" w:hAnsi="Arial" w:cs="Arial"/>
-          <w:color w:val="2E74B5" w:themeColor="accent1" w:themeTint="FF" w:themeShade="BF"/>
-          <w:sz w:val="24"/>
-          <w:szCs w:val="24"/>
-          <w:lang w:val="pt-BR"/>
-        </w:rPr>
-        <w:t xml:space="preserve">Criado pela NPL para interligar universidades na </w:t>
-      </w:r>
-      <w:r>
-        <w:rPr>
-          <w:rFonts w:ascii="Arial" w:hAnsi="Arial" w:cs="Arial"/>
-          <w:color w:val="2E74B5" w:themeColor="accent1" w:themeTint="FF" w:themeShade="BF"/>
-          <w:sz w:val="24"/>
-          <w:szCs w:val="24"/>
-          <w:lang w:val="pt-BR"/>
-        </w:rPr>
-        <w:t>Europa</w:t>
-      </w:r>
-      <w:r>
-        <w:rPr>
-          <w:rFonts w:ascii="Arial" w:hAnsi="Arial" w:cs="Arial"/>
-          <w:color w:val="2E74B5" w:themeColor="accent1" w:themeTint="FF" w:themeShade="BF"/>
-          <w:sz w:val="24"/>
-          <w:szCs w:val="24"/>
-          <w:lang w:val="pt-BR"/>
-        </w:rPr>
-        <w:t xml:space="preserve"> também uma das precursoras d</w:t>
-      </w:r>
-      <w:r>
-        <w:rPr>
-          <w:rFonts w:ascii="Arial" w:hAnsi="Arial" w:cs="Arial"/>
-          <w:color w:val="2E74B5" w:themeColor="accent1" w:themeTint="FF" w:themeShade="BF"/>
-          <w:sz w:val="24"/>
-          <w:szCs w:val="24"/>
-          <w:lang w:val="pt-BR"/>
-        </w:rPr>
-        <w:t>a internet</w:t>
-      </w:r>
-    </w:p>
-    <w:p xmlns:wp14="http://schemas.microsoft.com/office/word/2010/wordml" wp14:textId="77777777">
+        <w:t>NPL</w:t>
+      </w:r>
+    </w:p>
+    <w:p>
+      <w:pPr>
+        <w:pStyle w:val="PargrafodaLista"/>
+        <w:rPr>
+          <w:rFonts w:ascii="Arial" w:hAnsi="Arial" w:cs="Arial"/>
+          <w:color w:val="2E74B5" w:themeColor="accent1" w:themeShade="BF"/>
+          <w:sz w:val="24"/>
+          <w:szCs w:val="24"/>
+          <w:lang w:val="pt-BR"/>
+        </w:rPr>
+      </w:pPr>
+      <w:r>
+        <w:rPr>
+          <w:rFonts w:ascii="Arial" w:hAnsi="Arial" w:cs="Arial"/>
+          <w:color w:val="2E74B5" w:themeColor="accent1" w:themeShade="BF"/>
+          <w:sz w:val="24"/>
+          <w:szCs w:val="24"/>
+          <w:lang w:val="pt-BR"/>
+        </w:rPr>
+        <w:t>Era uma rede de computadores gerenciados pelo Laboratório de Física Nacional em Londres.</w:t>
+      </w:r>
+    </w:p>
+    <w:p>
+      <w:pPr>
+        <w:pStyle w:val="PargrafodaLista"/>
+        <w:rPr>
+          <w:rFonts w:ascii="Arial" w:hAnsi="Arial" w:cs="Arial"/>
+          <w:sz w:val="24"/>
+          <w:szCs w:val="24"/>
+          <w:lang w:val="pt-BR"/>
+        </w:rPr>
+      </w:pPr>
+    </w:p>
+    <w:p>
       <w:pPr>
         <w:pStyle w:val="PargrafodaLista"/>
         <w:numPr>
@@ -677,32 +564,73 @@
           <w:szCs w:val="24"/>
           <w:lang w:val="pt-BR"/>
         </w:rPr>
-        <w:t>IMP</w:t>
-      </w:r>
-    </w:p>
-    <w:p>
-      <w:pPr>
-        <w:pStyle w:val="Normal"/>
-        <w:ind w:left="0"/>
-        <w:rPr>
-          <w:rFonts w:ascii="Arial" w:hAnsi="Arial" w:cs="Arial"/>
-          <w:sz w:val="24"/>
-          <w:szCs w:val="24"/>
-          <w:lang w:val="pt-BR"/>
-        </w:rPr>
-      </w:pPr>
-      <w:r>
-        <w:rPr>
-          <w:rFonts w:ascii="Arial" w:hAnsi="Arial" w:cs="Arial"/>
-          <w:color w:val="2E74B5" w:themeColor="accent1" w:themeTint="FF" w:themeShade="BF"/>
-          <w:sz w:val="24"/>
-          <w:szCs w:val="24"/>
-          <w:lang w:val="pt-BR"/>
-        </w:rPr>
-        <w:t>m</w:t>
-      </w:r>
-    </w:p>
-    <w:p xmlns:wp14="http://schemas.microsoft.com/office/word/2010/wordml" wp14:textId="77777777">
+        <w:t>CYCLADES</w:t>
+      </w:r>
+    </w:p>
+    <w:p>
+      <w:pPr>
+        <w:pStyle w:val="PargrafodaLista"/>
+        <w:rPr>
+          <w:rFonts w:ascii="Arial" w:hAnsi="Arial" w:cs="Arial"/>
+          <w:color w:val="2E74B5" w:themeColor="accent1" w:themeShade="BF"/>
+          <w:sz w:val="24"/>
+          <w:szCs w:val="24"/>
+          <w:lang w:val="pt-BR"/>
+        </w:rPr>
+      </w:pPr>
+      <w:r>
+        <w:rPr>
+          <w:rFonts w:ascii="Arial" w:hAnsi="Arial" w:cs="Arial"/>
+          <w:color w:val="2E74B5" w:themeColor="accent1" w:themeShade="BF"/>
+          <w:sz w:val="24"/>
+          <w:szCs w:val="24"/>
+          <w:lang w:val="pt-BR"/>
+        </w:rPr>
+        <w:t xml:space="preserve">Rede criada na </w:t>
+      </w:r>
+      <w:r>
+        <w:rPr>
+          <w:rFonts w:ascii="Arial" w:hAnsi="Arial" w:cs="Arial"/>
+          <w:color w:val="2E74B5" w:themeColor="accent1" w:themeShade="BF"/>
+          <w:sz w:val="24"/>
+          <w:szCs w:val="24"/>
+          <w:lang w:val="pt-BR"/>
+        </w:rPr>
+        <w:t>F</w:t>
+      </w:r>
+      <w:r>
+        <w:rPr>
+          <w:rFonts w:ascii="Arial" w:hAnsi="Arial" w:cs="Arial"/>
+          <w:color w:val="2E74B5" w:themeColor="accent1" w:themeShade="BF"/>
+          <w:sz w:val="24"/>
+          <w:szCs w:val="24"/>
+          <w:lang w:val="pt-BR"/>
+        </w:rPr>
+        <w:t>rança para interligar as universidades</w:t>
+      </w:r>
+      <w:r>
+        <w:rPr>
+          <w:rFonts w:ascii="Arial" w:hAnsi="Arial" w:cs="Arial"/>
+          <w:color w:val="2E74B5" w:themeColor="accent1" w:themeShade="BF"/>
+          <w:sz w:val="24"/>
+          <w:szCs w:val="24"/>
+          <w:lang w:val="pt-BR"/>
+        </w:rPr>
+        <w:t>, que tinha como principal objetivo o uso científico</w:t>
+      </w:r>
+    </w:p>
+    <w:p>
+      <w:pPr>
+        <w:pStyle w:val="PargrafodaLista"/>
+        <w:rPr>
+          <w:rFonts w:ascii="Arial" w:hAnsi="Arial" w:cs="Arial"/>
+          <w:sz w:val="24"/>
+          <w:szCs w:val="24"/>
+          <w:lang w:val="pt-BR"/>
+        </w:rPr>
+      </w:pPr>
+    </w:p>
+    <w:p>
       <w:pPr>
         <w:pStyle w:val="PargrafodaLista"/>
         <w:numPr>
@@ -732,43 +660,32 @@
           <w:szCs w:val="24"/>
           <w:lang w:val="pt-BR"/>
         </w:rPr>
-        <w:t>NCP</w:t>
-      </w:r>
-    </w:p>
-    <w:p>
-      <w:pPr>
-        <w:pStyle w:val="Normal"/>
-        <w:ind w:left="0"/>
-        <w:rPr>
-          <w:rFonts w:ascii="Arial" w:hAnsi="Arial" w:cs="Arial"/>
-          <w:color w:val="2E74B5" w:themeColor="accent1" w:themeTint="FF" w:themeShade="BF"/>
-          <w:sz w:val="24"/>
-          <w:szCs w:val="24"/>
-          <w:lang w:val="pt-BR"/>
-        </w:rPr>
-      </w:pPr>
-      <w:r>
-        <w:rPr>
-          <w:rFonts w:ascii="Arial" w:hAnsi="Arial" w:cs="Arial"/>
-          <w:color w:val="2E74B5" w:themeColor="accent1" w:themeTint="FF" w:themeShade="BF"/>
-          <w:sz w:val="24"/>
-          <w:szCs w:val="24"/>
-          <w:lang w:val="pt-BR"/>
-        </w:rPr>
-        <w:t>É o precursor do</w:t>
-      </w:r>
-      <w:r>
-        <w:rPr>
-          <w:rFonts w:ascii="Arial" w:hAnsi="Arial" w:cs="Arial"/>
-          <w:color w:val="2E74B5" w:themeColor="accent1" w:themeTint="FF" w:themeShade="BF"/>
-          <w:sz w:val="24"/>
-          <w:szCs w:val="24"/>
-          <w:lang w:val="pt-BR"/>
-        </w:rPr>
-        <w:t xml:space="preserve"> TCP que também fazia a verificação dos arquivos</w:t>
-      </w:r>
-    </w:p>
-    <w:p xmlns:wp14="http://schemas.microsoft.com/office/word/2010/wordml" wp14:textId="77777777">
+        <w:t>IMP</w:t>
+      </w:r>
+    </w:p>
+    <w:p>
+      <w:pPr>
+        <w:pStyle w:val="PargrafodaLista"/>
+        <w:rPr>
+          <w:rFonts w:ascii="Arial" w:hAnsi="Arial" w:cs="Arial"/>
+          <w:sz w:val="24"/>
+          <w:szCs w:val="24"/>
+          <w:lang w:val="pt-BR"/>
+        </w:rPr>
+      </w:pPr>
+    </w:p>
+    <w:p>
+      <w:pPr>
+        <w:pStyle w:val="PargrafodaLista"/>
+        <w:rPr>
+          <w:rFonts w:ascii="Arial" w:hAnsi="Arial" w:cs="Arial"/>
+          <w:sz w:val="24"/>
+          <w:szCs w:val="24"/>
+          <w:lang w:val="pt-BR"/>
+        </w:rPr>
+      </w:pPr>
+    </w:p>
+    <w:p>
       <w:pPr>
         <w:pStyle w:val="PargrafodaLista"/>
         <w:numPr>
@@ -798,32 +715,53 @@
           <w:szCs w:val="24"/>
           <w:lang w:val="pt-BR"/>
         </w:rPr>
-        <w:t>TCP</w:t>
-      </w:r>
-    </w:p>
-    <w:p>
-      <w:pPr>
-        <w:pStyle w:val="Normal"/>
-        <w:ind w:left="0"/>
-        <w:rPr>
-          <w:rFonts w:ascii="Arial" w:hAnsi="Arial" w:cs="Arial"/>
-          <w:sz w:val="24"/>
-          <w:szCs w:val="24"/>
-          <w:lang w:val="pt-BR"/>
-        </w:rPr>
-      </w:pPr>
-      <w:r>
-        <w:rPr>
-          <w:rFonts w:ascii="Arial" w:hAnsi="Arial" w:cs="Arial"/>
-          <w:color w:val="2E74B5" w:themeColor="accent1" w:themeTint="FF" w:themeShade="BF"/>
-          <w:sz w:val="24"/>
-          <w:szCs w:val="24"/>
-          <w:lang w:val="pt-BR"/>
-        </w:rPr>
-        <w:t>Protocolo de controle de transmissão de dados responsável por verificar a entrega dos arquivos e reportar</w:t>
-      </w:r>
-    </w:p>
-    <w:p xmlns:wp14="http://schemas.microsoft.com/office/word/2010/wordml" wp14:textId="77777777">
+        <w:t>NCP</w:t>
+      </w:r>
+    </w:p>
+    <w:p>
+      <w:pPr>
+        <w:pStyle w:val="PargrafodaLista"/>
+        <w:rPr>
+          <w:rFonts w:ascii="Arial" w:hAnsi="Arial" w:cs="Arial"/>
+          <w:color w:val="2E74B5" w:themeColor="accent1" w:themeShade="BF"/>
+          <w:sz w:val="24"/>
+          <w:szCs w:val="24"/>
+          <w:lang w:val="pt-BR"/>
+        </w:rPr>
+      </w:pPr>
+      <w:r>
+        <w:rPr>
+          <w:rFonts w:ascii="Arial" w:hAnsi="Arial" w:cs="Arial"/>
+          <w:color w:val="2E74B5" w:themeColor="accent1" w:themeShade="BF"/>
+          <w:sz w:val="24"/>
+          <w:szCs w:val="24"/>
+          <w:lang w:val="pt-BR"/>
+        </w:rPr>
+        <w:t xml:space="preserve">É um Protocolo de Controle de Rede, </w:t>
+      </w:r>
+      <w:r>
+        <w:rPr>
+          <w:rFonts w:ascii="Arial" w:hAnsi="Arial" w:cs="Arial"/>
+          <w:color w:val="2E74B5" w:themeColor="accent1" w:themeShade="BF"/>
+          <w:sz w:val="24"/>
+          <w:szCs w:val="24"/>
+          <w:lang w:val="pt-BR"/>
+        </w:rPr>
+        <w:t>permitiu aos usuários acessar e usar computadores e dispositivos, locais de remotos.</w:t>
+      </w:r>
+    </w:p>
+    <w:p>
+      <w:pPr>
+        <w:pStyle w:val="PargrafodaLista"/>
+        <w:rPr>
+          <w:rFonts w:ascii="Arial" w:hAnsi="Arial" w:cs="Arial"/>
+          <w:sz w:val="24"/>
+          <w:szCs w:val="24"/>
+          <w:lang w:val="pt-BR"/>
+        </w:rPr>
+      </w:pPr>
+    </w:p>
+    <w:p>
       <w:pPr>
         <w:pStyle w:val="PargrafodaLista"/>
         <w:numPr>
@@ -853,63 +791,114 @@
           <w:szCs w:val="24"/>
           <w:lang w:val="pt-BR"/>
         </w:rPr>
-        <w:t>X.25</w:t>
-      </w:r>
-    </w:p>
-    <w:p>
-      <w:pPr>
-        <w:pStyle w:val="Normal"/>
-        <w:ind w:left="0"/>
-        <w:rPr>
-          <w:rFonts w:ascii="Arial" w:hAnsi="Arial" w:cs="Arial"/>
-          <w:color w:val="2E74B5" w:themeColor="accent1" w:themeTint="FF" w:themeShade="BF"/>
-          <w:sz w:val="24"/>
-          <w:szCs w:val="24"/>
-          <w:lang w:val="pt-BR"/>
-        </w:rPr>
-      </w:pPr>
-      <w:r>
-        <w:rPr>
-          <w:rFonts w:ascii="Arial" w:hAnsi="Arial" w:cs="Arial"/>
-          <w:color w:val="2E74B5" w:themeColor="accent1" w:themeTint="FF" w:themeShade="BF"/>
-          <w:sz w:val="24"/>
-          <w:szCs w:val="24"/>
-          <w:lang w:val="pt-BR"/>
-        </w:rPr>
-        <w:t>Protocolo de comunicação adotado por empresas de telefonia para adequação de suas linhas para suportar transmis</w:t>
-      </w:r>
-      <w:r>
-        <w:rPr>
-          <w:rFonts w:ascii="Arial" w:hAnsi="Arial" w:cs="Arial"/>
-          <w:color w:val="2E74B5" w:themeColor="accent1" w:themeTint="FF" w:themeShade="BF"/>
-          <w:sz w:val="24"/>
-          <w:szCs w:val="24"/>
-          <w:lang w:val="pt-BR"/>
-        </w:rPr>
-        <w:t>s</w:t>
-      </w:r>
-      <w:r>
-        <w:rPr>
-          <w:rFonts w:ascii="Arial" w:hAnsi="Arial" w:cs="Arial"/>
-          <w:color w:val="2E74B5" w:themeColor="accent1" w:themeTint="FF" w:themeShade="BF"/>
-          <w:sz w:val="24"/>
-          <w:szCs w:val="24"/>
-          <w:lang w:val="pt-BR"/>
-        </w:rPr>
-        <w:t xml:space="preserve">ão de dados </w:t>
-      </w:r>
-      <w:r>
-        <w:rPr>
-          <w:rFonts w:ascii="Arial" w:hAnsi="Arial" w:cs="Arial"/>
-          <w:color w:val="2E74B5" w:themeColor="accent1" w:themeTint="FF" w:themeShade="BF"/>
-          <w:sz w:val="24"/>
-          <w:szCs w:val="24"/>
-          <w:lang w:val="pt-BR"/>
-        </w:rPr>
-        <w:t>da internet</w:t>
-      </w:r>
-    </w:p>
-    <w:p xmlns:wp14="http://schemas.microsoft.com/office/word/2010/wordml" wp14:textId="77777777">
+        <w:t>TCP</w:t>
+      </w:r>
+    </w:p>
+    <w:p>
+      <w:pPr>
+        <w:pStyle w:val="PargrafodaLista"/>
+        <w:rPr>
+          <w:rFonts w:ascii="Arial" w:hAnsi="Arial" w:cs="Arial"/>
+          <w:color w:val="2E74B5" w:themeColor="accent1" w:themeShade="BF"/>
+          <w:sz w:val="24"/>
+          <w:szCs w:val="24"/>
+          <w:lang w:val="pt-BR"/>
+        </w:rPr>
+      </w:pPr>
+      <w:r>
+        <w:rPr>
+          <w:rFonts w:ascii="Arial" w:hAnsi="Arial" w:cs="Arial"/>
+          <w:color w:val="2E74B5" w:themeColor="accent1" w:themeShade="BF"/>
+          <w:sz w:val="24"/>
+          <w:szCs w:val="24"/>
+          <w:lang w:val="pt-BR"/>
+        </w:rPr>
+        <w:lastRenderedPageBreak/>
+        <w:t xml:space="preserve">É um protocolo de </w:t>
+      </w:r>
+      <w:r>
+        <w:rPr>
+          <w:rFonts w:ascii="Arial" w:hAnsi="Arial" w:cs="Arial"/>
+          <w:color w:val="2E74B5" w:themeColor="accent1" w:themeShade="BF"/>
+          <w:sz w:val="24"/>
+          <w:szCs w:val="24"/>
+          <w:lang w:val="pt-BR"/>
+        </w:rPr>
+        <w:t xml:space="preserve">controle de transferências </w:t>
+      </w:r>
+      <w:r>
+        <w:rPr>
+          <w:rFonts w:ascii="Arial" w:hAnsi="Arial" w:cs="Arial"/>
+          <w:color w:val="2E74B5" w:themeColor="accent1" w:themeShade="BF"/>
+          <w:sz w:val="24"/>
+          <w:szCs w:val="24"/>
+          <w:lang w:val="pt-BR"/>
+        </w:rPr>
+        <w:t xml:space="preserve">que fragmenta a </w:t>
+      </w:r>
+      <w:r>
+        <w:rPr>
+          <w:rFonts w:ascii="Arial" w:hAnsi="Arial" w:cs="Arial"/>
+          <w:color w:val="2E74B5" w:themeColor="accent1" w:themeShade="BF"/>
+          <w:sz w:val="24"/>
+          <w:szCs w:val="24"/>
+          <w:lang w:val="pt-BR"/>
+        </w:rPr>
+        <w:t>“</w:t>
+      </w:r>
+      <w:r>
+        <w:rPr>
+          <w:rFonts w:ascii="Arial" w:hAnsi="Arial" w:cs="Arial"/>
+          <w:color w:val="2E74B5" w:themeColor="accent1" w:themeShade="BF"/>
+          <w:sz w:val="24"/>
+          <w:szCs w:val="24"/>
+          <w:lang w:val="pt-BR"/>
+        </w:rPr>
+        <w:t>m</w:t>
+      </w:r>
+      <w:r>
+        <w:rPr>
+          <w:rFonts w:ascii="Arial" w:hAnsi="Arial" w:cs="Arial"/>
+          <w:color w:val="2E74B5" w:themeColor="accent1" w:themeShade="BF"/>
+          <w:sz w:val="24"/>
+          <w:szCs w:val="24"/>
+          <w:lang w:val="pt-BR"/>
+        </w:rPr>
+        <w:t xml:space="preserve">ensagem” </w:t>
+      </w:r>
+      <w:r>
+        <w:rPr>
+          <w:rFonts w:ascii="Arial" w:hAnsi="Arial" w:cs="Arial"/>
+          <w:color w:val="2E74B5" w:themeColor="accent1" w:themeShade="BF"/>
+          <w:sz w:val="24"/>
+          <w:szCs w:val="24"/>
+          <w:lang w:val="pt-BR"/>
+        </w:rPr>
+        <w:t xml:space="preserve">em pacotes e </w:t>
+      </w:r>
+      <w:r>
+        <w:rPr>
+          <w:rFonts w:ascii="Arial" w:hAnsi="Arial" w:cs="Arial"/>
+          <w:color w:val="2E74B5" w:themeColor="accent1" w:themeShade="BF"/>
+          <w:sz w:val="24"/>
+          <w:szCs w:val="24"/>
+          <w:lang w:val="pt-BR"/>
+        </w:rPr>
+        <w:t>ao final da transmissão verifica se todos foram entregues corretamente.</w:t>
+      </w:r>
+    </w:p>
+    <w:p>
+      <w:pPr>
+        <w:pStyle w:val="PargrafodaLista"/>
+        <w:rPr>
+          <w:rFonts w:ascii="Arial" w:hAnsi="Arial" w:cs="Arial"/>
+          <w:sz w:val="24"/>
+          <w:szCs w:val="24"/>
+          <w:lang w:val="pt-BR"/>
+        </w:rPr>
+      </w:pPr>
+    </w:p>
+    <w:p>
       <w:pPr>
         <w:pStyle w:val="PargrafodaLista"/>
         <w:numPr>
@@ -939,63 +928,83 @@
           <w:szCs w:val="24"/>
           <w:lang w:val="pt-BR"/>
         </w:rPr>
-        <w:t>ISO</w:t>
-      </w:r>
-    </w:p>
-    <w:p>
-      <w:pPr>
-        <w:pStyle w:val="Normal"/>
-        <w:ind w:left="0"/>
-        <w:rPr>
-          <w:rFonts w:ascii="Arial" w:hAnsi="Arial" w:cs="Arial"/>
-          <w:color w:val="2E74B5" w:themeColor="accent1" w:themeTint="FF" w:themeShade="BF"/>
-          <w:sz w:val="24"/>
-          <w:szCs w:val="24"/>
-          <w:lang w:val="pt-BR"/>
-        </w:rPr>
-      </w:pPr>
-      <w:r>
-        <w:rPr>
-          <w:rFonts w:ascii="Arial" w:hAnsi="Arial" w:cs="Arial"/>
-          <w:color w:val="2E74B5" w:themeColor="accent1" w:themeTint="FF" w:themeShade="BF"/>
-          <w:sz w:val="24"/>
-          <w:szCs w:val="24"/>
-          <w:lang w:val="pt-BR"/>
-        </w:rPr>
-        <w:t xml:space="preserve">É uma organização dedicada </w:t>
-      </w:r>
-      <w:r>
-        <w:rPr>
-          <w:rFonts w:ascii="Arial" w:hAnsi="Arial" w:cs="Arial"/>
-          <w:color w:val="2E74B5" w:themeColor="accent1" w:themeTint="FF" w:themeShade="BF"/>
-          <w:sz w:val="24"/>
-          <w:szCs w:val="24"/>
-          <w:lang w:val="pt-BR"/>
-        </w:rPr>
-        <w:t>padronizar e normatizar (</w:t>
-      </w:r>
-      <w:r>
-        <w:rPr>
-          <w:rFonts w:ascii="Arial" w:hAnsi="Arial" w:cs="Arial"/>
-          <w:color w:val="2E74B5" w:themeColor="accent1" w:themeTint="FF" w:themeShade="BF"/>
-          <w:sz w:val="24"/>
-          <w:szCs w:val="24"/>
-          <w:lang w:val="pt-BR"/>
-        </w:rPr>
-        <w:t>infraestrutura e dados</w:t>
-      </w:r>
-      <w:r>
-        <w:rPr>
-          <w:rFonts w:ascii="Arial" w:hAnsi="Arial" w:cs="Arial"/>
-          <w:color w:val="2E74B5" w:themeColor="accent1" w:themeTint="FF" w:themeShade="BF"/>
-          <w:sz w:val="24"/>
-          <w:szCs w:val="24"/>
-          <w:lang w:val="pt-BR"/>
-        </w:rPr>
-        <w:t>)</w:t>
-      </w:r>
-    </w:p>
-    <w:p xmlns:wp14="http://schemas.microsoft.com/office/word/2010/wordml" wp14:textId="77777777">
+        <w:t>X.25</w:t>
+      </w:r>
+    </w:p>
+    <w:p>
+      <w:pPr>
+        <w:pStyle w:val="PargrafodaLista"/>
+        <w:rPr>
+          <w:rFonts w:ascii="Arial" w:hAnsi="Arial" w:cs="Arial"/>
+          <w:color w:val="2E74B5" w:themeColor="accent1" w:themeShade="BF"/>
+          <w:sz w:val="24"/>
+          <w:szCs w:val="24"/>
+          <w:lang w:val="pt-BR"/>
+        </w:rPr>
+      </w:pPr>
+      <w:r>
+        <w:rPr>
+          <w:rFonts w:ascii="Arial" w:hAnsi="Arial" w:cs="Arial"/>
+          <w:color w:val="2E74B5" w:themeColor="accent1" w:themeShade="BF"/>
+          <w:sz w:val="24"/>
+          <w:szCs w:val="24"/>
+          <w:lang w:val="pt-BR"/>
+        </w:rPr>
+        <w:t>Protocolo desenvolvido pela</w:t>
+      </w:r>
+      <w:r>
+        <w:rPr>
+          <w:rFonts w:ascii="Arial" w:hAnsi="Arial" w:cs="Arial"/>
+          <w:color w:val="2E74B5" w:themeColor="accent1" w:themeShade="BF"/>
+          <w:sz w:val="24"/>
+          <w:szCs w:val="24"/>
+          <w:lang w:val="pt-BR"/>
+        </w:rPr>
+        <w:t xml:space="preserve">s companhias telefônicas para permitir a transferência de dados através das </w:t>
+      </w:r>
+      <w:r>
+        <w:rPr>
+          <w:rFonts w:ascii="Arial" w:hAnsi="Arial" w:cs="Arial"/>
+          <w:color w:val="2E74B5" w:themeColor="accent1" w:themeShade="BF"/>
+          <w:sz w:val="24"/>
+          <w:szCs w:val="24"/>
+          <w:lang w:val="pt-BR"/>
+        </w:rPr>
+        <w:t xml:space="preserve">suas </w:t>
+      </w:r>
+      <w:r>
+        <w:rPr>
+          <w:rFonts w:ascii="Arial" w:hAnsi="Arial" w:cs="Arial"/>
+          <w:color w:val="2E74B5" w:themeColor="accent1" w:themeShade="BF"/>
+          <w:sz w:val="24"/>
+          <w:szCs w:val="24"/>
+          <w:lang w:val="pt-BR"/>
+        </w:rPr>
+        <w:t xml:space="preserve">linhas </w:t>
+      </w:r>
+      <w:r>
+        <w:rPr>
+          <w:rFonts w:ascii="Arial" w:hAnsi="Arial" w:cs="Arial"/>
+          <w:color w:val="2E74B5" w:themeColor="accent1" w:themeShade="BF"/>
+          <w:sz w:val="24"/>
+          <w:szCs w:val="24"/>
+          <w:lang w:val="pt-BR"/>
+        </w:rPr>
+        <w:t>de telefonia.</w:t>
+      </w:r>
+    </w:p>
+    <w:p>
+      <w:pPr>
+        <w:pStyle w:val="PargrafodaLista"/>
+        <w:rPr>
+          <w:rFonts w:ascii="Arial" w:hAnsi="Arial" w:cs="Arial"/>
+          <w:sz w:val="24"/>
+          <w:szCs w:val="24"/>
+          <w:lang w:val="pt-BR"/>
+        </w:rPr>
+      </w:pPr>
+    </w:p>
+    <w:p>
       <w:pPr>
         <w:pStyle w:val="PargrafodaLista"/>
         <w:numPr>
@@ -1025,33 +1034,93 @@
           <w:szCs w:val="24"/>
           <w:lang w:val="pt-BR"/>
         </w:rPr>
-        <w:t>OSI</w:t>
-      </w:r>
-    </w:p>
-    <w:p>
-      <w:pPr>
-        <w:pStyle w:val="Normal"/>
-        <w:ind w:left="0"/>
-        <w:rPr>
-          <w:rFonts w:ascii="Arial" w:hAnsi="Arial" w:cs="Arial"/>
-          <w:color w:val="2E74B5" w:themeColor="accent1" w:themeTint="FF" w:themeShade="BF"/>
-          <w:sz w:val="24"/>
-          <w:szCs w:val="24"/>
-          <w:lang w:val="pt-BR"/>
-        </w:rPr>
-      </w:pPr>
-      <w:r>
-        <w:rPr>
-          <w:rFonts w:ascii="Arial" w:hAnsi="Arial" w:cs="Arial"/>
-          <w:color w:val="2E74B5" w:themeColor="accent1" w:themeTint="FF" w:themeShade="BF"/>
-          <w:sz w:val="24"/>
-          <w:szCs w:val="24"/>
-          <w:lang w:val="pt-BR"/>
-        </w:rPr>
-        <w:t>Modelo de referência criado pela ISO para padronizar os protocolos de comunicação entre sistamas</w:t>
-      </w:r>
-    </w:p>
-    <w:p xmlns:wp14="http://schemas.microsoft.com/office/word/2010/wordml" wp14:textId="77777777">
+        <w:t>ISO</w:t>
+      </w:r>
+    </w:p>
+    <w:p>
+      <w:pPr>
+        <w:pStyle w:val="PargrafodaLista"/>
+        <w:rPr>
+          <w:rFonts w:ascii="Arial" w:hAnsi="Arial" w:cs="Arial"/>
+          <w:color w:val="2E74B5" w:themeColor="accent1" w:themeShade="BF"/>
+          <w:sz w:val="24"/>
+          <w:szCs w:val="24"/>
+          <w:lang w:val="pt-BR"/>
+        </w:rPr>
+      </w:pPr>
+      <w:r>
+        <w:rPr>
+          <w:rFonts w:ascii="Arial" w:hAnsi="Arial" w:cs="Arial"/>
+          <w:color w:val="2E74B5" w:themeColor="accent1" w:themeShade="BF"/>
+          <w:sz w:val="24"/>
+          <w:szCs w:val="24"/>
+          <w:lang w:val="pt-BR"/>
+        </w:rPr>
+        <w:t>En</w:t>
+      </w:r>
+      <w:r>
+        <w:rPr>
+          <w:rFonts w:ascii="Arial" w:hAnsi="Arial" w:cs="Arial"/>
+          <w:color w:val="2E74B5" w:themeColor="accent1" w:themeShade="BF"/>
+          <w:sz w:val="24"/>
+          <w:szCs w:val="24"/>
+          <w:lang w:val="pt-BR"/>
+        </w:rPr>
+        <w:t>t</w:t>
+      </w:r>
+      <w:r>
+        <w:rPr>
+          <w:rFonts w:ascii="Arial" w:hAnsi="Arial" w:cs="Arial"/>
+          <w:color w:val="2E74B5" w:themeColor="accent1" w:themeShade="BF"/>
+          <w:sz w:val="24"/>
+          <w:szCs w:val="24"/>
+          <w:lang w:val="pt-BR"/>
+        </w:rPr>
+        <w:t>i</w:t>
+      </w:r>
+      <w:r>
+        <w:rPr>
+          <w:rFonts w:ascii="Arial" w:hAnsi="Arial" w:cs="Arial"/>
+          <w:color w:val="2E74B5" w:themeColor="accent1" w:themeShade="BF"/>
+          <w:sz w:val="24"/>
+          <w:szCs w:val="24"/>
+          <w:lang w:val="pt-BR"/>
+        </w:rPr>
+        <w:t>d</w:t>
+      </w:r>
+      <w:r>
+        <w:rPr>
+          <w:rFonts w:ascii="Arial" w:hAnsi="Arial" w:cs="Arial"/>
+          <w:color w:val="2E74B5" w:themeColor="accent1" w:themeShade="BF"/>
+          <w:sz w:val="24"/>
+          <w:szCs w:val="24"/>
+          <w:lang w:val="pt-BR"/>
+        </w:rPr>
+        <w:t xml:space="preserve">ade criada </w:t>
+      </w:r>
+      <w:r>
+        <w:rPr>
+          <w:rFonts w:ascii="Arial" w:hAnsi="Arial" w:cs="Arial"/>
+          <w:color w:val="2E74B5" w:themeColor="accent1" w:themeShade="BF"/>
+          <w:sz w:val="24"/>
+          <w:szCs w:val="24"/>
+          <w:lang w:val="pt-BR"/>
+        </w:rPr>
+        <w:t>para normatização e padronização</w:t>
+      </w:r>
+    </w:p>
+    <w:p>
+      <w:pPr>
+        <w:pStyle w:val="PargrafodaLista"/>
+        <w:rPr>
+          <w:rFonts w:ascii="Arial" w:hAnsi="Arial" w:cs="Arial"/>
+          <w:sz w:val="24"/>
+          <w:szCs w:val="24"/>
+          <w:lang w:val="pt-BR"/>
+        </w:rPr>
+      </w:pPr>
+    </w:p>
+    <w:p>
       <w:pPr>
         <w:pStyle w:val="PargrafodaLista"/>
         <w:numPr>
@@ -1081,103 +1150,138 @@
           <w:szCs w:val="24"/>
           <w:lang w:val="pt-BR"/>
         </w:rPr>
+        <w:t>OSI</w:t>
+      </w:r>
+    </w:p>
+    <w:p>
+      <w:pPr>
+        <w:pStyle w:val="PargrafodaLista"/>
+        <w:rPr>
+          <w:rFonts w:ascii="Arial" w:hAnsi="Arial" w:cs="Arial"/>
+          <w:color w:val="2E74B5" w:themeColor="accent1" w:themeShade="BF"/>
+          <w:sz w:val="24"/>
+          <w:szCs w:val="24"/>
+          <w:lang w:val="pt-BR"/>
+        </w:rPr>
+      </w:pPr>
+      <w:r>
+        <w:rPr>
+          <w:rFonts w:ascii="Arial" w:hAnsi="Arial" w:cs="Arial"/>
+          <w:color w:val="2E74B5" w:themeColor="accent1" w:themeShade="BF"/>
+          <w:sz w:val="24"/>
+          <w:szCs w:val="24"/>
+          <w:lang w:val="pt-BR"/>
+        </w:rPr>
+        <w:t>Modelo de referência para padronização das intercomunicações</w:t>
+      </w:r>
+    </w:p>
+    <w:p>
+      <w:pPr>
+        <w:pStyle w:val="PargrafodaLista"/>
+        <w:rPr>
+          <w:rFonts w:ascii="Arial" w:hAnsi="Arial" w:cs="Arial"/>
+          <w:sz w:val="24"/>
+          <w:szCs w:val="24"/>
+          <w:lang w:val="pt-BR"/>
+        </w:rPr>
+      </w:pPr>
+    </w:p>
+    <w:p>
+      <w:pPr>
+        <w:pStyle w:val="PargrafodaLista"/>
+        <w:numPr>
+          <w:ilvl w:val="0"/>
+          <w:numId w:val="1"/>
+        </w:numPr>
+        <w:rPr>
+          <w:rFonts w:ascii="Arial" w:hAnsi="Arial" w:cs="Arial"/>
+          <w:sz w:val="24"/>
+          <w:szCs w:val="24"/>
+          <w:lang w:val="pt-BR"/>
+        </w:rPr>
+      </w:pPr>
+      <w:r>
+        <w:rPr>
+          <w:rFonts w:ascii="Arial" w:hAnsi="Arial" w:cs="Arial"/>
+          <w:sz w:val="24"/>
+          <w:szCs w:val="24"/>
+          <w:lang w:val="pt-BR"/>
+        </w:rPr>
+        <w:t xml:space="preserve">O que é </w:t>
+      </w:r>
+      <w:r>
+        <w:rPr>
+          <w:rFonts w:ascii="Arial" w:hAnsi="Arial" w:cs="Arial"/>
+          <w:sz w:val="24"/>
+          <w:szCs w:val="24"/>
+          <w:lang w:val="pt-BR"/>
+        </w:rPr>
         <w:t>TCP/IP</w:t>
       </w:r>
     </w:p>
     <w:p>
       <w:pPr>
-        <w:pStyle w:val="Normal"/>
-        <w:ind w:left="0"/>
-        <w:rPr>
-          <w:rFonts w:ascii="Arial" w:hAnsi="Arial" w:cs="Arial"/>
-          <w:sz w:val="24"/>
-          <w:szCs w:val="24"/>
-          <w:lang w:val="pt-BR"/>
-        </w:rPr>
-      </w:pPr>
-      <w:r>
-        <w:rPr>
-          <w:rFonts w:ascii="Arial" w:hAnsi="Arial" w:cs="Arial"/>
-          <w:color w:val="2E74B5" w:themeColor="accent1" w:themeTint="FF" w:themeShade="BF"/>
-          <w:sz w:val="24"/>
-          <w:szCs w:val="24"/>
-          <w:lang w:val="pt-BR"/>
-        </w:rPr>
-        <w:t xml:space="preserve">Protocolo de </w:t>
-      </w:r>
-      <w:r>
-        <w:rPr>
-          <w:rFonts w:ascii="Arial" w:hAnsi="Arial" w:cs="Arial"/>
-          <w:color w:val="2E74B5" w:themeColor="accent1" w:themeTint="FF" w:themeShade="BF"/>
-          <w:sz w:val="24"/>
-          <w:szCs w:val="24"/>
-          <w:lang w:val="pt-BR"/>
-        </w:rPr>
-        <w:t>e</w:t>
-      </w:r>
-      <w:r>
-        <w:rPr>
-          <w:rFonts w:ascii="Arial" w:hAnsi="Arial" w:cs="Arial"/>
-          <w:color w:val="2E74B5" w:themeColor="accent1" w:themeTint="FF" w:themeShade="BF"/>
-          <w:sz w:val="24"/>
-          <w:szCs w:val="24"/>
-          <w:lang w:val="pt-BR"/>
-        </w:rPr>
-        <w:t>nvio e recebi</w:t>
-      </w:r>
-      <w:r>
-        <w:rPr>
-          <w:rFonts w:ascii="Arial" w:hAnsi="Arial" w:cs="Arial"/>
-          <w:color w:val="2E74B5" w:themeColor="accent1" w:themeTint="FF" w:themeShade="BF"/>
-          <w:sz w:val="24"/>
-          <w:szCs w:val="24"/>
-          <w:lang w:val="pt-BR"/>
-        </w:rPr>
-        <w:t>mento de dados</w:t>
-      </w:r>
-    </w:p>
-    <w:p>
-      <w:pPr>
-        <w:pStyle w:val="Normal"/>
-        <w:ind w:left="0"/>
-        <w:rPr>
-          <w:rFonts w:ascii="Arial" w:hAnsi="Arial" w:cs="Arial"/>
-          <w:color w:val="2E74B5" w:themeColor="accent1" w:themeTint="FF" w:themeShade="BF"/>
-          <w:sz w:val="24"/>
-          <w:szCs w:val="24"/>
-          <w:lang w:val="pt-BR"/>
-        </w:rPr>
-      </w:pPr>
-    </w:p>
-    <w:p xmlns:wp14="http://schemas.microsoft.com/office/word/2010/wordml" wp14:textId="77777777">
-      <w:pPr>
-        <w:rPr>
-          <w:rFonts w:ascii="Arial" w:hAnsi="Arial" w:cs="Arial"/>
-          <w:sz w:val="24"/>
-          <w:szCs w:val="24"/>
-          <w:lang w:val="pt-BR"/>
-        </w:rPr>
-      </w:pPr>
-      <w:r>
-        <w:rPr>
-          <w:rFonts w:ascii="Arial" w:hAnsi="Arial" w:cs="Arial"/>
-          <w:sz w:val="24"/>
-          <w:szCs w:val="24"/>
-          <w:lang w:val="pt-BR"/>
-        </w:rPr>
-        <w:t xml:space="preserve">Questões para análise: </w:t>
-      </w:r>
-      <w:r>
-        <w:rPr>
-          <w:rFonts w:ascii="Arial" w:hAnsi="Arial" w:cs="Arial"/>
-          <w:sz w:val="24"/>
-          <w:szCs w:val="24"/>
-          <w:lang w:val="pt-BR"/>
-        </w:rPr>
-        <w:t>Explique com suas palavras:</w:t>
-      </w:r>
-    </w:p>
-    <w:p xmlns:wp14="http://schemas.microsoft.com/office/word/2010/wordml" wp14:textId="77777777">
+        <w:pStyle w:val="PargrafodaLista"/>
+        <w:rPr>
+          <w:rFonts w:ascii="Arial" w:hAnsi="Arial" w:cs="Arial"/>
+          <w:color w:val="2E74B5" w:themeColor="accent1" w:themeShade="BF"/>
+          <w:sz w:val="24"/>
+          <w:szCs w:val="24"/>
+          <w:lang w:val="pt-BR"/>
+        </w:rPr>
+      </w:pPr>
+      <w:r>
+        <w:rPr>
+          <w:rFonts w:ascii="Arial" w:hAnsi="Arial" w:cs="Arial"/>
+          <w:color w:val="2E74B5" w:themeColor="accent1" w:themeShade="BF"/>
+          <w:sz w:val="24"/>
+          <w:szCs w:val="24"/>
+          <w:lang w:val="pt-BR"/>
+        </w:rPr>
+        <w:t xml:space="preserve">Protocolo de endereçamento </w:t>
+      </w:r>
+      <w:r>
+        <w:rPr>
+          <w:rFonts w:ascii="Arial" w:hAnsi="Arial" w:cs="Arial"/>
+          <w:color w:val="2E74B5" w:themeColor="accent1" w:themeShade="BF"/>
+          <w:sz w:val="24"/>
+          <w:szCs w:val="24"/>
+          <w:lang w:val="pt-BR"/>
+        </w:rPr>
+        <w:t>de computadores e dispositivos em uma rede</w:t>
+      </w:r>
+    </w:p>
+    <w:p>
+      <w:pPr>
+        <w:pStyle w:val="PargrafodaLista"/>
+        <w:rPr>
+          <w:rFonts w:ascii="Arial" w:hAnsi="Arial" w:cs="Arial"/>
+          <w:sz w:val="24"/>
+          <w:szCs w:val="24"/>
+          <w:lang w:val="pt-BR"/>
+        </w:rPr>
+      </w:pPr>
+    </w:p>
+    <w:p>
+      <w:pPr>
+        <w:rPr>
+          <w:rFonts w:ascii="Arial" w:hAnsi="Arial" w:cs="Arial"/>
+          <w:sz w:val="24"/>
+          <w:szCs w:val="24"/>
+          <w:lang w:val="pt-BR"/>
+        </w:rPr>
+      </w:pPr>
+      <w:r>
+        <w:rPr>
+          <w:rFonts w:ascii="Arial" w:hAnsi="Arial" w:cs="Arial"/>
+          <w:sz w:val="24"/>
+          <w:szCs w:val="24"/>
+          <w:lang w:val="pt-BR"/>
+        </w:rPr>
+        <w:t>Questões para análise: Explique com suas palavras:</w:t>
+      </w:r>
+    </w:p>
+    <w:p>
       <w:pPr>
         <w:pStyle w:val="PargrafodaLista"/>
         <w:numPr>
@@ -1221,27 +1325,27 @@
     </w:p>
     <w:p>
       <w:pPr>
-        <w:pStyle w:val="Normal"/>
-        <w:ind w:left="0"/>
-        <w:rPr>
-          <w:rFonts w:ascii="Arial" w:hAnsi="Arial" w:cs="Arial"/>
-          <w:sz w:val="24"/>
-          <w:szCs w:val="24"/>
-          <w:lang w:val="pt-BR"/>
-        </w:rPr>
-      </w:pPr>
-      <w:r>
-        <w:rPr>
-          <w:rFonts w:ascii="Arial" w:hAnsi="Arial" w:cs="Arial"/>
-          <w:color w:val="2E74B5" w:themeColor="accent1" w:themeTint="FF" w:themeShade="BF"/>
-          <w:sz w:val="24"/>
-          <w:szCs w:val="24"/>
-          <w:lang w:val="pt-BR"/>
-        </w:rPr>
-        <w:t>m</w:t>
-      </w:r>
-    </w:p>
-    <w:p xmlns:wp14="http://schemas.microsoft.com/office/word/2010/wordml" wp14:textId="77777777">
+        <w:pStyle w:val="PargrafodaLista"/>
+        <w:rPr>
+          <w:rFonts w:ascii="Arial" w:hAnsi="Arial" w:cs="Arial"/>
+          <w:sz w:val="24"/>
+          <w:szCs w:val="24"/>
+          <w:lang w:val="pt-BR"/>
+        </w:rPr>
+      </w:pPr>
+    </w:p>
+    <w:p>
+      <w:pPr>
+        <w:pStyle w:val="PargrafodaLista"/>
+        <w:rPr>
+          <w:rFonts w:ascii="Arial" w:hAnsi="Arial" w:cs="Arial"/>
+          <w:sz w:val="24"/>
+          <w:szCs w:val="24"/>
+          <w:lang w:val="pt-BR"/>
+        </w:rPr>
+      </w:pPr>
+    </w:p>
+    <w:p>
       <w:pPr>
         <w:pStyle w:val="PargrafodaLista"/>
         <w:numPr>
@@ -1276,27 +1380,27 @@
     </w:p>
     <w:p>
       <w:pPr>
-        <w:pStyle w:val="Normal"/>
-        <w:ind w:left="0"/>
-        <w:rPr>
-          <w:rFonts w:ascii="Arial" w:hAnsi="Arial" w:cs="Arial"/>
-          <w:sz w:val="24"/>
-          <w:szCs w:val="24"/>
-          <w:lang w:val="pt-BR"/>
-        </w:rPr>
-      </w:pPr>
-      <w:r>
-        <w:rPr>
-          <w:rFonts w:ascii="Arial" w:hAnsi="Arial" w:cs="Arial"/>
-          <w:color w:val="2E74B5" w:themeColor="accent1" w:themeTint="FF" w:themeShade="BF"/>
-          <w:sz w:val="24"/>
-          <w:szCs w:val="24"/>
-          <w:lang w:val="pt-BR"/>
-        </w:rPr>
-        <w:t>m</w:t>
-      </w:r>
-    </w:p>
-    <w:p xmlns:wp14="http://schemas.microsoft.com/office/word/2010/wordml" wp14:textId="77777777">
+        <w:pStyle w:val="PargrafodaLista"/>
+        <w:rPr>
+          <w:rFonts w:ascii="Arial" w:hAnsi="Arial" w:cs="Arial"/>
+          <w:sz w:val="24"/>
+          <w:szCs w:val="24"/>
+          <w:lang w:val="pt-BR"/>
+        </w:rPr>
+      </w:pPr>
+    </w:p>
+    <w:p>
+      <w:pPr>
+        <w:pStyle w:val="PargrafodaLista"/>
+        <w:rPr>
+          <w:rFonts w:ascii="Arial" w:hAnsi="Arial" w:cs="Arial"/>
+          <w:sz w:val="24"/>
+          <w:szCs w:val="24"/>
+          <w:lang w:val="pt-BR"/>
+        </w:rPr>
+      </w:pPr>
+    </w:p>
+    <w:p>
       <w:pPr>
         <w:pStyle w:val="PargrafodaLista"/>
         <w:numPr>
@@ -1317,50 +1421,21 @@
           <w:szCs w:val="24"/>
           <w:lang w:val="pt-BR"/>
         </w:rPr>
-        <w:t>Qual a principal contribuição tecnológica das redes d</w:t>
-      </w:r>
-      <w:r>
-        <w:rPr>
-          <w:rFonts w:ascii="Arial" w:hAnsi="Arial" w:cs="Arial"/>
-          <w:sz w:val="24"/>
-          <w:szCs w:val="24"/>
-          <w:lang w:val="pt-BR"/>
-        </w:rPr>
-        <w:t>a Inglaterra</w:t>
-      </w:r>
-      <w:r>
-        <w:rPr>
-          <w:rFonts w:ascii="Arial" w:hAnsi="Arial" w:cs="Arial"/>
-          <w:sz w:val="24"/>
-          <w:szCs w:val="24"/>
-          <w:lang w:val="pt-BR"/>
-        </w:rPr>
-        <w:t xml:space="preserve"> para a internet?</w:t>
-      </w:r>
-    </w:p>
-    <w:p>
-      <w:pPr>
-        <w:pStyle w:val="Normal"/>
-        <w:ind w:left="0"/>
-        <w:rPr>
-          <w:rFonts w:ascii="Arial" w:hAnsi="Arial" w:cs="Arial"/>
-          <w:sz w:val="24"/>
-          <w:szCs w:val="24"/>
-          <w:lang w:val="pt-BR"/>
-        </w:rPr>
-      </w:pPr>
-      <w:r>
-        <w:rPr>
-          <w:rFonts w:ascii="Arial" w:hAnsi="Arial" w:cs="Arial"/>
-          <w:color w:val="2E74B5" w:themeColor="accent1" w:themeTint="FF" w:themeShade="BF"/>
-          <w:sz w:val="24"/>
-          <w:szCs w:val="24"/>
-          <w:lang w:val="pt-BR"/>
-        </w:rPr>
-        <w:t>m</w:t>
-      </w:r>
-    </w:p>
-    <w:p xmlns:wp14="http://schemas.microsoft.com/office/word/2010/wordml" wp14:textId="77777777">
+        <w:t>Qual a principal contribuição tecnológica das redes da Inglaterra para a internet?</w:t>
+      </w:r>
+    </w:p>
+    <w:p>
+      <w:pPr>
+        <w:pStyle w:val="PargrafodaLista"/>
+        <w:rPr>
+          <w:rFonts w:ascii="Arial" w:hAnsi="Arial" w:cs="Arial"/>
+          <w:sz w:val="24"/>
+          <w:szCs w:val="24"/>
+          <w:lang w:val="pt-BR"/>
+        </w:rPr>
+      </w:pPr>
+    </w:p>
+    <w:p>
       <w:pPr>
         <w:pStyle w:val="PargrafodaLista"/>
         <w:numPr>
@@ -1381,68 +1456,32 @@
           <w:szCs w:val="24"/>
           <w:lang w:val="pt-BR"/>
         </w:rPr>
-        <w:t>Qual a principal contribuição tecnológica das redes d</w:t>
-      </w:r>
-      <w:r>
-        <w:rPr>
-          <w:rFonts w:ascii="Arial" w:hAnsi="Arial" w:cs="Arial"/>
-          <w:sz w:val="24"/>
-          <w:szCs w:val="24"/>
-          <w:lang w:val="pt-BR"/>
-        </w:rPr>
-        <w:t>a</w:t>
-      </w:r>
-      <w:r>
-        <w:rPr>
-          <w:rFonts w:ascii="Arial" w:hAnsi="Arial" w:cs="Arial"/>
-          <w:sz w:val="24"/>
-          <w:szCs w:val="24"/>
-          <w:lang w:val="pt-BR"/>
-        </w:rPr>
-        <w:t xml:space="preserve"> </w:t>
-      </w:r>
-      <w:r>
-        <w:rPr>
-          <w:rFonts w:ascii="Arial" w:hAnsi="Arial" w:cs="Arial"/>
-          <w:sz w:val="24"/>
-          <w:szCs w:val="24"/>
-          <w:lang w:val="pt-BR"/>
-        </w:rPr>
-        <w:t xml:space="preserve">França </w:t>
-      </w:r>
-      <w:r>
-        <w:rPr>
-          <w:rFonts w:ascii="Arial" w:hAnsi="Arial" w:cs="Arial"/>
-          <w:sz w:val="24"/>
-          <w:szCs w:val="24"/>
-          <w:lang w:val="pt-BR"/>
-        </w:rPr>
-        <w:t>para a internet?</w:t>
-      </w:r>
-    </w:p>
-    <w:p>
-      <w:pPr>
-        <w:pStyle w:val="Normal"/>
-        <w:ind w:left="0"/>
-        <w:rPr>
-          <w:rFonts w:ascii="Arial" w:hAnsi="Arial" w:cs="Arial"/>
-          <w:sz w:val="24"/>
-          <w:szCs w:val="24"/>
-          <w:lang w:val="pt-BR"/>
-        </w:rPr>
-      </w:pPr>
-      <w:r>
-        <w:rPr>
-          <w:rFonts w:ascii="Arial" w:hAnsi="Arial" w:cs="Arial"/>
-          <w:color w:val="2E74B5" w:themeColor="accent1" w:themeTint="FF" w:themeShade="BF"/>
-          <w:sz w:val="24"/>
-          <w:szCs w:val="24"/>
-          <w:lang w:val="pt-BR"/>
-        </w:rPr>
-        <w:t>m</w:t>
-      </w:r>
-    </w:p>
-    <w:p xmlns:wp14="http://schemas.microsoft.com/office/word/2010/wordml" wp14:textId="77777777">
+        <w:t>Qual a principal contribuição tecnológica das redes da França para a internet?</w:t>
+      </w:r>
+    </w:p>
+    <w:p>
+      <w:pPr>
+        <w:pStyle w:val="PargrafodaLista"/>
+        <w:rPr>
+          <w:rFonts w:ascii="Arial" w:hAnsi="Arial" w:cs="Arial"/>
+          <w:sz w:val="24"/>
+          <w:szCs w:val="24"/>
+          <w:lang w:val="pt-BR"/>
+        </w:rPr>
+      </w:pPr>
+    </w:p>
+    <w:p>
+      <w:pPr>
+        <w:pStyle w:val="PargrafodaLista"/>
+        <w:rPr>
+          <w:rFonts w:ascii="Arial" w:hAnsi="Arial" w:cs="Arial"/>
+          <w:sz w:val="24"/>
+          <w:szCs w:val="24"/>
+          <w:lang w:val="pt-BR"/>
+        </w:rPr>
+      </w:pPr>
+    </w:p>
+    <w:p>
       <w:pPr>
         <w:pStyle w:val="PargrafodaLista"/>
         <w:numPr>
@@ -1468,27 +1507,27 @@
     </w:p>
     <w:p>
       <w:pPr>
-        <w:pStyle w:val="Normal"/>
-        <w:ind w:left="0"/>
-        <w:rPr>
-          <w:rFonts w:ascii="Arial" w:hAnsi="Arial" w:cs="Arial"/>
-          <w:sz w:val="24"/>
-          <w:szCs w:val="24"/>
-          <w:lang w:val="pt-BR"/>
-        </w:rPr>
-      </w:pPr>
-      <w:r>
-        <w:rPr>
-          <w:rFonts w:ascii="Arial" w:hAnsi="Arial" w:cs="Arial"/>
-          <w:color w:val="2E74B5" w:themeColor="accent1" w:themeTint="FF" w:themeShade="BF"/>
-          <w:sz w:val="24"/>
-          <w:szCs w:val="24"/>
-          <w:lang w:val="pt-BR"/>
-        </w:rPr>
-        <w:t>m</w:t>
-      </w:r>
-    </w:p>
-    <w:p xmlns:wp14="http://schemas.microsoft.com/office/word/2010/wordml" wp14:textId="77777777">
+        <w:pStyle w:val="PargrafodaLista"/>
+        <w:rPr>
+          <w:rFonts w:ascii="Arial" w:hAnsi="Arial" w:cs="Arial"/>
+          <w:sz w:val="24"/>
+          <w:szCs w:val="24"/>
+          <w:lang w:val="pt-BR"/>
+        </w:rPr>
+      </w:pPr>
+    </w:p>
+    <w:p>
+      <w:pPr>
+        <w:pStyle w:val="PargrafodaLista"/>
+        <w:rPr>
+          <w:rFonts w:ascii="Arial" w:hAnsi="Arial" w:cs="Arial"/>
+          <w:sz w:val="24"/>
+          <w:szCs w:val="24"/>
+          <w:lang w:val="pt-BR"/>
+        </w:rPr>
+      </w:pPr>
+    </w:p>
+    <w:p>
       <w:pPr>
         <w:pStyle w:val="PargrafodaLista"/>
         <w:numPr>
@@ -1523,27 +1562,27 @@
     </w:p>
     <w:p>
       <w:pPr>
-        <w:pStyle w:val="Normal"/>
-        <w:ind w:left="0"/>
-        <w:rPr>
-          <w:rFonts w:ascii="Arial" w:hAnsi="Arial" w:cs="Arial"/>
-          <w:sz w:val="24"/>
-          <w:szCs w:val="24"/>
-          <w:lang w:val="pt-BR"/>
-        </w:rPr>
-      </w:pPr>
-      <w:r>
-        <w:rPr>
-          <w:rFonts w:ascii="Arial" w:hAnsi="Arial" w:cs="Arial"/>
-          <w:color w:val="2E74B5" w:themeColor="accent1" w:themeTint="FF" w:themeShade="BF"/>
-          <w:sz w:val="24"/>
-          <w:szCs w:val="24"/>
-          <w:lang w:val="pt-BR"/>
-        </w:rPr>
-        <w:t>m</w:t>
-      </w:r>
-    </w:p>
-    <w:p xmlns:wp14="http://schemas.microsoft.com/office/word/2010/wordml" wp14:textId="77777777">
+        <w:pStyle w:val="PargrafodaLista"/>
+        <w:rPr>
+          <w:rFonts w:ascii="Arial" w:hAnsi="Arial" w:cs="Arial"/>
+          <w:sz w:val="24"/>
+          <w:szCs w:val="24"/>
+          <w:lang w:val="pt-BR"/>
+        </w:rPr>
+      </w:pPr>
+    </w:p>
+    <w:p>
+      <w:pPr>
+        <w:pStyle w:val="PargrafodaLista"/>
+        <w:rPr>
+          <w:rFonts w:ascii="Arial" w:hAnsi="Arial" w:cs="Arial"/>
+          <w:sz w:val="24"/>
+          <w:szCs w:val="24"/>
+          <w:lang w:val="pt-BR"/>
+        </w:rPr>
+      </w:pPr>
+    </w:p>
+    <w:p>
       <w:pPr>
         <w:pStyle w:val="PargrafodaLista"/>
         <w:numPr>
@@ -1569,27 +1608,27 @@
     </w:p>
     <w:p>
       <w:pPr>
-        <w:pStyle w:val="Normal"/>
-        <w:ind w:left="0"/>
-        <w:rPr>
-          <w:rFonts w:ascii="Arial" w:hAnsi="Arial" w:cs="Arial"/>
-          <w:sz w:val="24"/>
-          <w:szCs w:val="24"/>
-          <w:lang w:val="pt-BR"/>
-        </w:rPr>
-      </w:pPr>
-      <w:r>
-        <w:rPr>
-          <w:rFonts w:ascii="Arial" w:hAnsi="Arial" w:cs="Arial"/>
-          <w:color w:val="2E74B5" w:themeColor="accent1" w:themeTint="FF" w:themeShade="BF"/>
-          <w:sz w:val="24"/>
-          <w:szCs w:val="24"/>
-          <w:lang w:val="pt-BR"/>
-        </w:rPr>
-        <w:t>m</w:t>
-      </w:r>
-    </w:p>
-    <w:p xmlns:wp14="http://schemas.microsoft.com/office/word/2010/wordml" wp14:textId="77777777">
+        <w:pStyle w:val="PargrafodaLista"/>
+        <w:rPr>
+          <w:rFonts w:ascii="Arial" w:hAnsi="Arial" w:cs="Arial"/>
+          <w:sz w:val="24"/>
+          <w:szCs w:val="24"/>
+          <w:lang w:val="pt-BR"/>
+        </w:rPr>
+      </w:pPr>
+    </w:p>
+    <w:p>
+      <w:pPr>
+        <w:pStyle w:val="PargrafodaLista"/>
+        <w:rPr>
+          <w:rFonts w:ascii="Arial" w:hAnsi="Arial" w:cs="Arial"/>
+          <w:sz w:val="24"/>
+          <w:szCs w:val="24"/>
+          <w:lang w:val="pt-BR"/>
+        </w:rPr>
+      </w:pPr>
+    </w:p>
+    <w:p>
       <w:pPr>
         <w:pStyle w:val="PargrafodaLista"/>
         <w:numPr>
@@ -1615,27 +1654,27 @@
     </w:p>
     <w:p>
       <w:pPr>
-        <w:pStyle w:val="Normal"/>
-        <w:ind w:left="0"/>
-        <w:rPr>
-          <w:rFonts w:ascii="Arial" w:hAnsi="Arial" w:cs="Arial"/>
-          <w:sz w:val="24"/>
-          <w:szCs w:val="24"/>
-          <w:lang w:val="pt-BR"/>
-        </w:rPr>
-      </w:pPr>
-      <w:r>
-        <w:rPr>
-          <w:rFonts w:ascii="Arial" w:hAnsi="Arial" w:cs="Arial"/>
-          <w:color w:val="2E74B5" w:themeColor="accent1" w:themeTint="FF" w:themeShade="BF"/>
-          <w:sz w:val="24"/>
-          <w:szCs w:val="24"/>
-          <w:lang w:val="pt-BR"/>
-        </w:rPr>
-        <w:t>m</w:t>
-      </w:r>
-    </w:p>
-    <w:p xmlns:wp14="http://schemas.microsoft.com/office/word/2010/wordml" wp14:textId="77777777">
+        <w:pStyle w:val="PargrafodaLista"/>
+        <w:rPr>
+          <w:rFonts w:ascii="Arial" w:hAnsi="Arial" w:cs="Arial"/>
+          <w:sz w:val="24"/>
+          <w:szCs w:val="24"/>
+          <w:lang w:val="pt-BR"/>
+        </w:rPr>
+      </w:pPr>
+    </w:p>
+    <w:p>
+      <w:pPr>
+        <w:pStyle w:val="PargrafodaLista"/>
+        <w:rPr>
+          <w:rFonts w:ascii="Arial" w:hAnsi="Arial" w:cs="Arial"/>
+          <w:sz w:val="24"/>
+          <w:szCs w:val="24"/>
+          <w:lang w:val="pt-BR"/>
+        </w:rPr>
+      </w:pPr>
+    </w:p>
+    <w:p>
       <w:pPr>
         <w:pStyle w:val="PargrafodaLista"/>
         <w:numPr>
@@ -1659,30 +1698,18 @@
         <w:t>Explique o funcionamento do modelo OSI.</w:t>
       </w:r>
     </w:p>
-    <w:p xmlns:wp14="http://schemas.microsoft.com/office/word/2010/wordml" wp14:textId="6C2F40EC">
-      <w:pPr>
-        <w:rPr>
-          <w:rFonts w:ascii="Arial" w:hAnsi="Arial" w:cs="Arial"/>
-          <w:sz w:val="24"/>
-          <w:szCs w:val="24"/>
-          <w:lang w:val="pt-BR"/>
-        </w:rPr>
-      </w:pPr>
-      <w:bookmarkStart w:name="_GoBack" w:id="0"/>
-      <w:bookmarkEnd w:id="0"/>
-      <w:r>
-        <w:rPr>
-          <w:rFonts w:ascii="Arial" w:hAnsi="Arial" w:cs="Arial"/>
-          <w:color w:val="2E74B5" w:themeColor="accent1" w:themeTint="FF" w:themeShade="BF"/>
-          <w:sz w:val="24"/>
-          <w:szCs w:val="24"/>
-          <w:lang w:val="pt-BR"/>
-        </w:rPr>
-        <w:t>m</w:t>
-      </w:r>
+    <w:p>
+      <w:pPr>
+        <w:rPr>
+          <w:rFonts w:ascii="Arial" w:hAnsi="Arial" w:cs="Arial"/>
+          <w:sz w:val="24"/>
+          <w:szCs w:val="24"/>
+          <w:lang w:val="pt-BR"/>
+        </w:rPr>
+      </w:pPr>
     </w:p>
     <w:sectPr>
-      <w:pgSz w:w="11906" w:h="16838" w:orient="portrait"/>
+      <w:pgSz w:w="11906" w:h="16838"/>
       <w:pgMar w:top="851" w:right="707" w:bottom="1417" w:left="1418" w:header="708" w:footer="708" w:gutter="0"/>
       <w:cols w:space="708"/>
       <w:docGrid w:linePitch="360"/>
@@ -1692,7 +1719,7 @@
 </file>
 
 <file path=word/numbering.xml><?xml version="1.0" encoding="utf-8"?>
-<w:numbering xmlns:wpc="http://schemas.microsoft.com/office/word/2010/wordprocessingCanvas" xmlns:cx="http://schemas.microsoft.com/office/drawing/2014/chartex" xmlns:mc="http://schemas.openxmlformats.org/markup-compatibility/2006" xmlns:o="urn:schemas-microsoft-com:office:office" xmlns:r="http://schemas.openxmlformats.org/officeDocument/2006/relationships" xmlns:m="http://schemas.openxmlformats.org/officeDocument/2006/math" xmlns:v="urn:schemas-microsoft-com:vml" xmlns:wp14="http://schemas.microsoft.com/office/word/2010/wordprocessingDrawing" xmlns:wp="http://schemas.openxmlformats.org/drawingml/2006/wordprocessingDrawing" xmlns:w10="urn:schemas-microsoft-com:office:word" xmlns:w="http://schemas.openxmlformats.org/wordprocessingml/2006/main" xmlns:w14="http://schemas.microsoft.com/office/word/2010/wordml" xmlns:w15="http://schemas.microsoft.com/office/word/2012/wordml" xmlns:w16se="http://schemas.microsoft.com/office/word/2015/wordml/symex" xmlns:wpg="http://schemas.microsoft.com/office/word/2010/wordprocessingGroup" xmlns:wpi="http://schemas.microsoft.com/office/word/2010/wordprocessingInk" xmlns:wne="http://schemas.microsoft.com/office/word/2006/wordml" xmlns:wps="http://schemas.microsoft.com/office/word/2010/wordprocessingShape" mc:Ignorable="w14 w15 w16se wp14">
+<w:numbering xmlns:wpc="http://schemas.microsoft.com/office/word/2010/wordprocessingCanvas" xmlns:cx="http://schemas.microsoft.com/office/drawing/2014/chartex" xmlns:cx1="http://schemas.microsoft.com/office/drawing/2015/9/8/chartex" xmlns:cx2="http://schemas.microsoft.com/office/drawing/2015/10/21/chartex" xmlns:cx3="http://schemas.microsoft.com/office/drawing/2016/5/9/chartex" xmlns:cx4="http://schemas.microsoft.com/office/drawing/2016/5/10/chartex" xmlns:cx5="http://schemas.microsoft.com/office/drawing/2016/5/11/chartex" xmlns:cx6="http://schemas.microsoft.com/office/drawing/2016/5/12/chartex" xmlns:cx7="http://schemas.microsoft.com/office/drawing/2016/5/13/chartex" xmlns:cx8="http://schemas.microsoft.com/office/drawing/2016/5/14/chartex" xmlns:mc="http://schemas.openxmlformats.org/markup-compatibility/2006" xmlns:aink="http://schemas.microsoft.com/office/drawing/2016/ink" xmlns:am3d="http://schemas.microsoft.com/office/drawing/2017/model3d" xmlns:o="urn:schemas-microsoft-com:office:office" xmlns:oel="http://schemas.microsoft.com/office/2019/extlst" xmlns:r="http://schemas.openxmlformats.org/officeDocument/2006/relationships" xmlns:m="http://schemas.openxmlformats.org/officeDocument/2006/math" xmlns:v="urn:schemas-microsoft-com:vml" xmlns:wp14="http://schemas.microsoft.com/office/word/2010/wordprocessingDrawing" xmlns:wp="http://schemas.openxmlformats.org/drawingml/2006/wordprocessingDrawing" xmlns:w10="urn:schemas-microsoft-com:office:word" xmlns:w="http://schemas.openxmlformats.org/wordprocessingml/2006/main" xmlns:w14="http://schemas.microsoft.com/office/word/2010/wordml" xmlns:w15="http://schemas.microsoft.com/office/word/2012/wordml" xmlns:w16cex="http://schemas.microsoft.com/office/word/2018/wordml/cex" xmlns:w16cid="http://schemas.microsoft.com/office/word/2016/wordml/cid" xmlns:w16="http://schemas.microsoft.com/office/word/2018/wordml" xmlns:w16sdtdh="http://schemas.microsoft.com/office/word/2020/wordml/sdtdatahash" xmlns:w16se="http://schemas.microsoft.com/office/word/2015/wordml/symex" xmlns:wpg="http://schemas.microsoft.com/office/word/2010/wordprocessingGroup" xmlns:wpi="http://schemas.microsoft.com/office/word/2010/wordprocessingInk" xmlns:wne="http://schemas.microsoft.com/office/word/2006/wordml" xmlns:wps="http://schemas.microsoft.com/office/word/2010/wordprocessingShape" mc:Ignorable="w14 w15 w16se w16cid w16 w16cex w16sdtdh wp14">
   <w:abstractNum w:abstractNumId="0" w15:restartNumberingAfterBreak="0">
     <w:nsid w:val="12075C4B"/>
     <w:multiLevelType w:val="hybridMultilevel"/>
@@ -1709,7 +1736,7 @@
         <w:ind w:left="720" w:hanging="360"/>
       </w:pPr>
       <w:rPr>
-        <w:rFonts w:hint="default" w:ascii="Arial" w:hAnsi="Arial"/>
+        <w:rFonts w:ascii="Arial" w:hAnsi="Arial" w:hint="default"/>
       </w:rPr>
     </w:lvl>
     <w:lvl w:ilvl="1" w:tplc="D882B6B4" w:tentative="1">
@@ -1724,7 +1751,7 @@
         <w:ind w:left="1440" w:hanging="360"/>
       </w:pPr>
       <w:rPr>
-        <w:rFonts w:hint="default" w:ascii="Arial" w:hAnsi="Arial"/>
+        <w:rFonts w:ascii="Arial" w:hAnsi="Arial" w:hint="default"/>
       </w:rPr>
     </w:lvl>
     <w:lvl w:ilvl="2" w:tplc="9404ECF4" w:tentative="1">
@@ -1739,7 +1766,7 @@
         <w:ind w:left="2160" w:hanging="360"/>
       </w:pPr>
       <w:rPr>
-        <w:rFonts w:hint="default" w:ascii="Arial" w:hAnsi="Arial"/>
+        <w:rFonts w:ascii="Arial" w:hAnsi="Arial" w:hint="default"/>
       </w:rPr>
     </w:lvl>
     <w:lvl w:ilvl="3" w:tplc="E5DA943E" w:tentative="1">
@@ -1754,7 +1781,7 @@
         <w:ind w:left="2880" w:hanging="360"/>
       </w:pPr>
       <w:rPr>
-        <w:rFonts w:hint="default" w:ascii="Arial" w:hAnsi="Arial"/>
+        <w:rFonts w:ascii="Arial" w:hAnsi="Arial" w:hint="default"/>
       </w:rPr>
     </w:lvl>
     <w:lvl w:ilvl="4" w:tplc="7B5880A0" w:tentative="1">
@@ -1769,7 +1796,7 @@
         <w:ind w:left="3600" w:hanging="360"/>
       </w:pPr>
       <w:rPr>
-        <w:rFonts w:hint="default" w:ascii="Arial" w:hAnsi="Arial"/>
+        <w:rFonts w:ascii="Arial" w:hAnsi="Arial" w:hint="default"/>
       </w:rPr>
     </w:lvl>
     <w:lvl w:ilvl="5" w:tplc="15A811D6" w:tentative="1">
@@ -1784,7 +1811,7 @@
         <w:ind w:left="4320" w:hanging="360"/>
       </w:pPr>
       <w:rPr>
-        <w:rFonts w:hint="default" w:ascii="Arial" w:hAnsi="Arial"/>
+        <w:rFonts w:ascii="Arial" w:hAnsi="Arial" w:hint="default"/>
       </w:rPr>
     </w:lvl>
     <w:lvl w:ilvl="6" w:tplc="97EEF924" w:tentative="1">
@@ -1799,7 +1826,7 @@
         <w:ind w:left="5040" w:hanging="360"/>
       </w:pPr>
       <w:rPr>
-        <w:rFonts w:hint="default" w:ascii="Arial" w:hAnsi="Arial"/>
+        <w:rFonts w:ascii="Arial" w:hAnsi="Arial" w:hint="default"/>
       </w:rPr>
     </w:lvl>
     <w:lvl w:ilvl="7" w:tplc="7292DF72" w:tentative="1">
@@ -1814,7 +1841,7 @@
         <w:ind w:left="5760" w:hanging="360"/>
       </w:pPr>
       <w:rPr>
-        <w:rFonts w:hint="default" w:ascii="Arial" w:hAnsi="Arial"/>
+        <w:rFonts w:ascii="Arial" w:hAnsi="Arial" w:hint="default"/>
       </w:rPr>
     </w:lvl>
     <w:lvl w:ilvl="8" w:tplc="C5EECCA0" w:tentative="1">
@@ -1829,7 +1856,7 @@
         <w:ind w:left="6480" w:hanging="360"/>
       </w:pPr>
       <w:rPr>
-        <w:rFonts w:hint="default" w:ascii="Arial" w:hAnsi="Arial"/>
+        <w:rFonts w:ascii="Arial" w:hAnsi="Arial" w:hint="default"/>
       </w:rPr>
     </w:lvl>
   </w:abstractNum>
@@ -2011,24 +2038,24 @@
       </w:pPr>
     </w:lvl>
   </w:abstractNum>
-  <w:num w:numId="1">
+  <w:num w:numId="1" w16cid:durableId="1652245172">
     <w:abstractNumId w:val="2"/>
   </w:num>
-  <w:num w:numId="2">
+  <w:num w:numId="2" w16cid:durableId="1371614736">
     <w:abstractNumId w:val="1"/>
   </w:num>
-  <w:num w:numId="3">
+  <w:num w:numId="3" w16cid:durableId="2048991334">
     <w:abstractNumId w:val="0"/>
   </w:num>
 </w:numbering>
 </file>
 
 <file path=word/styles.xml><?xml version="1.0" encoding="utf-8"?>
-<w:styles xmlns:wp14="http://schemas.microsoft.com/office/word/2010/wordprocessingDrawing" xmlns:mc="http://schemas.openxmlformats.org/markup-compatibility/2006" xmlns:r="http://schemas.openxmlformats.org/officeDocument/2006/relationships" xmlns:w="http://schemas.openxmlformats.org/wordprocessingml/2006/main" xmlns:w14="http://schemas.microsoft.com/office/word/2010/wordml" xmlns:w15="http://schemas.microsoft.com/office/word/2012/wordml" xmlns:w16se="http://schemas.microsoft.com/office/word/2015/wordml/symex" mc:Ignorable="w14 w15 w16se wp14">
+<w:styles xmlns:mc="http://schemas.openxmlformats.org/markup-compatibility/2006" xmlns:r="http://schemas.openxmlformats.org/officeDocument/2006/relationships" xmlns:w="http://schemas.openxmlformats.org/wordprocessingml/2006/main" xmlns:w14="http://schemas.microsoft.com/office/word/2010/wordml" xmlns:w15="http://schemas.microsoft.com/office/word/2012/wordml" xmlns:w16cex="http://schemas.microsoft.com/office/word/2018/wordml/cex" xmlns:w16cid="http://schemas.microsoft.com/office/word/2016/wordml/cid" xmlns:w16="http://schemas.microsoft.com/office/word/2018/wordml" xmlns:w16sdtdh="http://schemas.microsoft.com/office/word/2020/wordml/sdtdatahash" xmlns:w16se="http://schemas.microsoft.com/office/word/2015/wordml/symex" mc:Ignorable="w14 w15 w16se w16cid w16 w16cex w16sdtdh">
   <w:docDefaults>
     <w:rPrDefault>
       <w:rPr>
-        <w:rFonts w:asciiTheme="minorHAnsi" w:hAnsiTheme="minorHAnsi" w:eastAsiaTheme="minorHAnsi" w:cstheme="minorBidi"/>
+        <w:rFonts w:asciiTheme="minorHAnsi" w:eastAsiaTheme="minorHAnsi" w:hAnsiTheme="minorHAnsi" w:cstheme="minorBidi"/>
         <w:sz w:val="22"/>
         <w:szCs w:val="22"/>
         <w:lang w:val="el-GR" w:eastAsia="en-US" w:bidi="ar-SA"/>
@@ -2040,17 +2067,17 @@
       </w:pPr>
     </w:pPrDefault>
   </w:docDefaults>
-  <w:latentStyles w:defLockedState="0" w:defUIPriority="99" w:defSemiHidden="0" w:defUnhideWhenUsed="0" w:defQFormat="0" w:count="371">
+  <w:latentStyles w:defLockedState="0" w:defUIPriority="99" w:defSemiHidden="0" w:defUnhideWhenUsed="0" w:defQFormat="0" w:count="376">
     <w:lsdException w:name="Normal" w:uiPriority="0" w:qFormat="1"/>
     <w:lsdException w:name="heading 1" w:uiPriority="9" w:qFormat="1"/>
-    <w:lsdException w:name="heading 2" w:uiPriority="9" w:semiHidden="1" w:unhideWhenUsed="1" w:qFormat="1"/>
-    <w:lsdException w:name="heading 3" w:uiPriority="9" w:semiHidden="1" w:unhideWhenUsed="1" w:qFormat="1"/>
-    <w:lsdException w:name="heading 4" w:uiPriority="9" w:semiHidden="1" w:unhideWhenUsed="1" w:qFormat="1"/>
-    <w:lsdException w:name="heading 5" w:uiPriority="9" w:semiHidden="1" w:unhideWhenUsed="1" w:qFormat="1"/>
-    <w:lsdException w:name="heading 6" w:uiPriority="9" w:semiHidden="1" w:unhideWhenUsed="1" w:qFormat="1"/>
-    <w:lsdException w:name="heading 7" w:uiPriority="9" w:semiHidden="1" w:unhideWhenUsed="1" w:qFormat="1"/>
-    <w:lsdException w:name="heading 8" w:uiPriority="9" w:semiHidden="1" w:unhideWhenUsed="1" w:qFormat="1"/>
-    <w:lsdException w:name="heading 9" w:uiPriority="9" w:semiHidden="1" w:unhideWhenUsed="1" w:qFormat="1"/>
+    <w:lsdException w:name="heading 2" w:semiHidden="1" w:uiPriority="9" w:unhideWhenUsed="1" w:qFormat="1"/>
+    <w:lsdException w:name="heading 3" w:semiHidden="1" w:uiPriority="9" w:unhideWhenUsed="1" w:qFormat="1"/>
+    <w:lsdException w:name="heading 4" w:semiHidden="1" w:uiPriority="9" w:unhideWhenUsed="1" w:qFormat="1"/>
+    <w:lsdException w:name="heading 5" w:semiHidden="1" w:uiPriority="9" w:unhideWhenUsed="1" w:qFormat="1"/>
+    <w:lsdException w:name="heading 6" w:semiHidden="1" w:uiPriority="9" w:unhideWhenUsed="1" w:qFormat="1"/>
+    <w:lsdException w:name="heading 7" w:semiHidden="1" w:uiPriority="9" w:unhideWhenUsed="1" w:qFormat="1"/>
+    <w:lsdException w:name="heading 8" w:semiHidden="1" w:uiPriority="9" w:unhideWhenUsed="1" w:qFormat="1"/>
+    <w:lsdException w:name="heading 9" w:semiHidden="1" w:uiPriority="9" w:unhideWhenUsed="1" w:qFormat="1"/>
     <w:lsdException w:name="index 1" w:semiHidden="1" w:unhideWhenUsed="1"/>
     <w:lsdException w:name="index 2" w:semiHidden="1" w:unhideWhenUsed="1"/>
     <w:lsdException w:name="index 3" w:semiHidden="1" w:unhideWhenUsed="1"/>
@@ -2060,22 +2087,22 @@
     <w:lsdException w:name="index 7" w:semiHidden="1" w:unhideWhenUsed="1"/>
     <w:lsdException w:name="index 8" w:semiHidden="1" w:unhideWhenUsed="1"/>
     <w:lsdException w:name="index 9" w:semiHidden="1" w:unhideWhenUsed="1"/>
-    <w:lsdException w:name="toc 1" w:uiPriority="39" w:semiHidden="1" w:unhideWhenUsed="1"/>
-    <w:lsdException w:name="toc 2" w:uiPriority="39" w:semiHidden="1" w:unhideWhenUsed="1"/>
-    <w:lsdException w:name="toc 3" w:uiPriority="39" w:semiHidden="1" w:unhideWhenUsed="1"/>
-    <w:lsdException w:name="toc 4" w:uiPriority="39" w:semiHidden="1" w:unhideWhenUsed="1"/>
-    <w:lsdException w:name="toc 5" w:uiPriority="39" w:semiHidden="1" w:unhideWhenUsed="1"/>
-    <w:lsdException w:name="toc 6" w:uiPriority="39" w:semiHidden="1" w:unhideWhenUsed="1"/>
-    <w:lsdException w:name="toc 7" w:uiPriority="39" w:semiHidden="1" w:unhideWhenUsed="1"/>
-    <w:lsdException w:name="toc 8" w:uiPriority="39" w:semiHidden="1" w:unhideWhenUsed="1"/>
-    <w:lsdException w:name="toc 9" w:uiPriority="39" w:semiHidden="1" w:unhideWhenUsed="1"/>
+    <w:lsdException w:name="toc 1" w:semiHidden="1" w:uiPriority="39" w:unhideWhenUsed="1"/>
+    <w:lsdException w:name="toc 2" w:semiHidden="1" w:uiPriority="39" w:unhideWhenUsed="1"/>
+    <w:lsdException w:name="toc 3" w:semiHidden="1" w:uiPriority="39" w:unhideWhenUsed="1"/>
+    <w:lsdException w:name="toc 4" w:semiHidden="1" w:uiPriority="39" w:unhideWhenUsed="1"/>
+    <w:lsdException w:name="toc 5" w:semiHidden="1" w:uiPriority="39" w:unhideWhenUsed="1"/>
+    <w:lsdException w:name="toc 6" w:semiHidden="1" w:uiPriority="39" w:unhideWhenUsed="1"/>
+    <w:lsdException w:name="toc 7" w:semiHidden="1" w:uiPriority="39" w:unhideWhenUsed="1"/>
+    <w:lsdException w:name="toc 8" w:semiHidden="1" w:uiPriority="39" w:unhideWhenUsed="1"/>
+    <w:lsdException w:name="toc 9" w:semiHidden="1" w:uiPriority="39" w:unhideWhenUsed="1"/>
     <w:lsdException w:name="Normal Indent" w:semiHidden="1" w:unhideWhenUsed="1"/>
     <w:lsdException w:name="footnote text" w:semiHidden="1" w:unhideWhenUsed="1"/>
     <w:lsdException w:name="annotation text" w:semiHidden="1" w:unhideWhenUsed="1"/>
     <w:lsdException w:name="header" w:semiHidden="1" w:unhideWhenUsed="1"/>
     <w:lsdException w:name="footer" w:semiHidden="1" w:unhideWhenUsed="1"/>
     <w:lsdException w:name="index heading" w:semiHidden="1" w:unhideWhenUsed="1"/>
-    <w:lsdException w:name="caption" w:uiPriority="35" w:semiHidden="1" w:unhideWhenUsed="1" w:qFormat="1"/>
+    <w:lsdException w:name="caption" w:semiHidden="1" w:uiPriority="35" w:unhideWhenUsed="1" w:qFormat="1"/>
     <w:lsdException w:name="table of figures" w:semiHidden="1" w:unhideWhenUsed="1"/>
     <w:lsdException w:name="envelope address" w:semiHidden="1" w:unhideWhenUsed="1"/>
     <w:lsdException w:name="envelope return" w:semiHidden="1" w:unhideWhenUsed="1"/>
@@ -2106,7 +2133,7 @@
     <w:lsdException w:name="Title" w:uiPriority="10" w:qFormat="1"/>
     <w:lsdException w:name="Closing" w:semiHidden="1" w:unhideWhenUsed="1"/>
     <w:lsdException w:name="Signature" w:semiHidden="1" w:unhideWhenUsed="1"/>
-    <w:lsdException w:name="Default Paragraph Font" w:uiPriority="1" w:semiHidden="1" w:unhideWhenUsed="1"/>
+    <w:lsdException w:name="Default Paragraph Font" w:semiHidden="1" w:uiPriority="1" w:unhideWhenUsed="1"/>
     <w:lsdException w:name="Body Text" w:semiHidden="1" w:unhideWhenUsed="1"/>
     <w:lsdException w:name="Body Text Indent" w:semiHidden="1" w:unhideWhenUsed="1"/>
     <w:lsdException w:name="List Continue" w:semiHidden="1" w:unhideWhenUsed="1"/>
@@ -2306,8 +2333,8 @@
     <w:lsdException w:name="Subtle Reference" w:uiPriority="31" w:qFormat="1"/>
     <w:lsdException w:name="Intense Reference" w:uiPriority="32" w:qFormat="1"/>
     <w:lsdException w:name="Book Title" w:uiPriority="33" w:qFormat="1"/>
-    <w:lsdException w:name="Bibliography" w:uiPriority="37" w:semiHidden="1" w:unhideWhenUsed="1"/>
-    <w:lsdException w:name="TOC Heading" w:uiPriority="39" w:semiHidden="1" w:unhideWhenUsed="1" w:qFormat="1"/>
+    <w:lsdException w:name="Bibliography" w:semiHidden="1" w:uiPriority="37" w:unhideWhenUsed="1"/>
+    <w:lsdException w:name="TOC Heading" w:semiHidden="1" w:uiPriority="39" w:unhideWhenUsed="1" w:qFormat="1"/>
     <w:lsdException w:name="Plain Table 1" w:uiPriority="41"/>
     <w:lsdException w:name="Plain Table 2" w:uiPriority="42"/>
     <w:lsdException w:name="Plain Table 3" w:uiPriority="43"/>
@@ -2412,17 +2439,23 @@
     <w:lsdException w:name="List Table 5 Dark Accent 6" w:uiPriority="50"/>
     <w:lsdException w:name="List Table 6 Colorful Accent 6" w:uiPriority="51"/>
     <w:lsdException w:name="List Table 7 Colorful Accent 6" w:uiPriority="52"/>
+    <w:lsdException w:name="Mention" w:semiHidden="1" w:unhideWhenUsed="1"/>
+    <w:lsdException w:name="Smart Hyperlink" w:semiHidden="1" w:unhideWhenUsed="1"/>
+    <w:lsdException w:name="Hashtag" w:semiHidden="1" w:unhideWhenUsed="1"/>
+    <w:lsdException w:name="Unresolved Mention" w:semiHidden="1" w:unhideWhenUsed="1"/>
+    <w:lsdException w:name="Smart Link" w:semiHidden="1" w:unhideWhenUsed="1"/>
   </w:latentStyles>
-  <w:style w:type="paragraph" w:styleId="Normal" w:default="1">
+  <w:style w:type="paragraph" w:default="1" w:styleId="Normal">
     <w:name w:val="Normal"/>
     <w:qFormat/>
   </w:style>
-  <w:style w:type="character" w:styleId="Fontepargpadro" w:default="1">
+  <w:style w:type="character" w:default="1" w:styleId="Fontepargpadro">
     <w:name w:val="Default Paragraph Font"/>
     <w:uiPriority w:val="1"/>
+    <w:semiHidden/>
     <w:unhideWhenUsed/>
   </w:style>
-  <w:style w:type="table" w:styleId="Tabelanormal" w:default="1">
+  <w:style w:type="table" w:default="1" w:styleId="Tabelanormal">
     <w:name w:val="Normal Table"/>
     <w:uiPriority w:val="99"/>
     <w:semiHidden/>
@@ -2437,7 +2470,7 @@
       </w:tblCellMar>
     </w:tblPr>
   </w:style>
-  <w:style w:type="numbering" w:styleId="Semlista" w:default="1">
+  <w:style w:type="numbering" w:default="1" w:styleId="Semlista">
     <w:name w:val="No List"/>
     <w:uiPriority w:val="99"/>
     <w:semiHidden/>
@@ -2854,9 +2887,27 @@
 </file>
 
 <file path=customXml/itemProps1.xml><?xml version="1.0" encoding="utf-8"?>
-<ds:datastoreItem xmlns:ds="http://schemas.openxmlformats.org/officeDocument/2006/customXml" ds:itemID="{9C5620A5-D73A-478B-9DC5-C4C9AF5D523C}"/>
+<ds:datastoreItem xmlns:ds="http://schemas.openxmlformats.org/officeDocument/2006/customXml" ds:itemID="{9C5620A5-D73A-478B-9DC5-C4C9AF5D523C}">
+  <ds:schemaRefs>
+    <ds:schemaRef ds:uri="http://schemas.microsoft.com/office/2006/metadata/contentType"/>
+    <ds:schemaRef ds:uri="http://schemas.microsoft.com/office/2006/metadata/properties/metaAttributes"/>
+    <ds:schemaRef ds:uri="http://www.w3.org/2001/XMLSchema"/>
+    <ds:schemaRef ds:uri="http://schemas.microsoft.com/office/2006/metadata/properties"/>
+    <ds:schemaRef ds:uri="3843b8c9-1895-482f-9d41-b586b4eaa5d0"/>
+    <ds:schemaRef ds:uri="http://schemas.microsoft.com/office/2006/documentManagement/types"/>
+    <ds:schemaRef ds:uri="http://schemas.microsoft.com/office/infopath/2007/PartnerControls"/>
+    <ds:schemaRef ds:uri="http://schemas.openxmlformats.org/package/2006/metadata/core-properties"/>
+    <ds:schemaRef ds:uri="http://purl.org/dc/elements/1.1/"/>
+    <ds:schemaRef ds:uri="http://purl.org/dc/terms/"/>
+    <ds:schemaRef ds:uri="http://schemas.microsoft.com/internal/obd"/>
+  </ds:schemaRefs>
+</ds:datastoreItem>
 </file>
 
 <file path=customXml/itemProps2.xml><?xml version="1.0" encoding="utf-8"?>
-<ds:datastoreItem xmlns:ds="http://schemas.openxmlformats.org/officeDocument/2006/customXml" ds:itemID="{51499F4C-670C-415C-85C2-40A1A96EEBA9}"/>
+<ds:datastoreItem xmlns:ds="http://schemas.openxmlformats.org/officeDocument/2006/customXml" ds:itemID="{51499F4C-670C-415C-85C2-40A1A96EEBA9}">
+  <ds:schemaRefs>
+    <ds:schemaRef ds:uri="http://schemas.microsoft.com/sharepoint/v3/contenttype/forms"/>
+  </ds:schemaRefs>
+</ds:datastoreItem>
 </file>
</xml_diff>

<commit_message>
inclusão da pasta com os horarios
</commit_message>
<xml_diff>
--- a/1º Semestre/Bases da Internet/Exercícios/REFORÇO - conceitos básicos.docx
+++ b/1º Semestre/Bases da Internet/Exercícios/REFORÇO - conceitos básicos.docx
@@ -1,8 +1,8 @@
 
 <file path=word/document.xml><?xml version="1.0" encoding="utf-8"?>
-<w:document xmlns:wpc="http://schemas.microsoft.com/office/word/2010/wordprocessingCanvas" xmlns:cx="http://schemas.microsoft.com/office/drawing/2014/chartex" xmlns:cx1="http://schemas.microsoft.com/office/drawing/2015/9/8/chartex" xmlns:cx2="http://schemas.microsoft.com/office/drawing/2015/10/21/chartex" xmlns:cx3="http://schemas.microsoft.com/office/drawing/2016/5/9/chartex" xmlns:cx4="http://schemas.microsoft.com/office/drawing/2016/5/10/chartex" xmlns:cx5="http://schemas.microsoft.com/office/drawing/2016/5/11/chartex" xmlns:cx6="http://schemas.microsoft.com/office/drawing/2016/5/12/chartex" xmlns:cx7="http://schemas.microsoft.com/office/drawing/2016/5/13/chartex" xmlns:cx8="http://schemas.microsoft.com/office/drawing/2016/5/14/chartex" xmlns:mc="http://schemas.openxmlformats.org/markup-compatibility/2006" xmlns:aink="http://schemas.microsoft.com/office/drawing/2016/ink" xmlns:am3d="http://schemas.microsoft.com/office/drawing/2017/model3d" xmlns:o="urn:schemas-microsoft-com:office:office" xmlns:oel="http://schemas.microsoft.com/office/2019/extlst" xmlns:r="http://schemas.openxmlformats.org/officeDocument/2006/relationships" xmlns:m="http://schemas.openxmlformats.org/officeDocument/2006/math" xmlns:v="urn:schemas-microsoft-com:vml" xmlns:wp14="http://schemas.microsoft.com/office/word/2010/wordprocessingDrawing" xmlns:wp="http://schemas.openxmlformats.org/drawingml/2006/wordprocessingDrawing" xmlns:w10="urn:schemas-microsoft-com:office:word" xmlns:w="http://schemas.openxmlformats.org/wordprocessingml/2006/main" xmlns:w14="http://schemas.microsoft.com/office/word/2010/wordml" xmlns:w15="http://schemas.microsoft.com/office/word/2012/wordml" xmlns:w16cex="http://schemas.microsoft.com/office/word/2018/wordml/cex" xmlns:w16cid="http://schemas.microsoft.com/office/word/2016/wordml/cid" xmlns:w16="http://schemas.microsoft.com/office/word/2018/wordml" xmlns:w16sdtdh="http://schemas.microsoft.com/office/word/2020/wordml/sdtdatahash" xmlns:w16se="http://schemas.microsoft.com/office/word/2015/wordml/symex" xmlns:wpg="http://schemas.microsoft.com/office/word/2010/wordprocessingGroup" xmlns:wpi="http://schemas.microsoft.com/office/word/2010/wordprocessingInk" xmlns:wne="http://schemas.microsoft.com/office/word/2006/wordml" xmlns:wps="http://schemas.microsoft.com/office/word/2010/wordprocessingShape" mc:Ignorable="w14 w15 w16se w16cid w16 w16cex w16sdtdh wp14">
+<w:document xmlns:wpc="http://schemas.microsoft.com/office/word/2010/wordprocessingCanvas" xmlns:cx="http://schemas.microsoft.com/office/drawing/2014/chartex" xmlns:mc="http://schemas.openxmlformats.org/markup-compatibility/2006" xmlns:o="urn:schemas-microsoft-com:office:office" xmlns:r="http://schemas.openxmlformats.org/officeDocument/2006/relationships" xmlns:m="http://schemas.openxmlformats.org/officeDocument/2006/math" xmlns:v="urn:schemas-microsoft-com:vml" xmlns:wp14="http://schemas.microsoft.com/office/word/2010/wordprocessingDrawing" xmlns:wp="http://schemas.openxmlformats.org/drawingml/2006/wordprocessingDrawing" xmlns:w10="urn:schemas-microsoft-com:office:word" xmlns:w="http://schemas.openxmlformats.org/wordprocessingml/2006/main" xmlns:w14="http://schemas.microsoft.com/office/word/2010/wordml" xmlns:w15="http://schemas.microsoft.com/office/word/2012/wordml" xmlns:w16se="http://schemas.microsoft.com/office/word/2015/wordml/symex" xmlns:wpg="http://schemas.microsoft.com/office/word/2010/wordprocessingGroup" xmlns:wpi="http://schemas.microsoft.com/office/word/2010/wordprocessingInk" xmlns:wne="http://schemas.microsoft.com/office/word/2006/wordml" xmlns:wps="http://schemas.microsoft.com/office/word/2010/wordprocessingShape" mc:Ignorable="w14 w15 w16se wp14">
   <w:body>
-    <w:p>
+    <w:p xmlns:wp14="http://schemas.microsoft.com/office/word/2010/wordml" wp14:textId="77777777">
       <w:pPr>
         <w:spacing w:after="0" w:line="240" w:lineRule="auto"/>
         <w:jc w:val="center"/>
@@ -19,7 +19,7 @@
         <w:t>Bases da internet –</w:t>
       </w:r>
     </w:p>
-    <w:p>
+    <w:p xmlns:wp14="http://schemas.microsoft.com/office/word/2010/wordml" wp14:textId="77777777">
       <w:pPr>
         <w:spacing w:after="0" w:line="240" w:lineRule="auto"/>
         <w:jc w:val="center"/>
@@ -33,10 +33,26 @@
           <w:sz w:val="32"/>
           <w:lang w:val="pt-BR"/>
         </w:rPr>
-        <w:t>Prof. Celio Sormani Junior</w:t>
-      </w:r>
-    </w:p>
-    <w:p>
+        <w:t xml:space="preserve">Prof. Celio </w:t>
+      </w:r>
+      <w:proofErr w:type="spellStart"/>
+      <w:r>
+        <w:rPr>
+          <w:sz w:val="32"/>
+          <w:lang w:val="pt-BR"/>
+        </w:rPr>
+        <w:t>Sormani</w:t>
+      </w:r>
+      <w:proofErr w:type="spellEnd"/>
+      <w:r>
+        <w:rPr>
+          <w:sz w:val="32"/>
+          <w:lang w:val="pt-BR"/>
+        </w:rPr>
+        <w:t xml:space="preserve"> Junior</w:t>
+      </w:r>
+    </w:p>
+    <w:p xmlns:wp14="http://schemas.microsoft.com/office/word/2010/wordml" wp14:textId="77777777">
       <w:pPr>
         <w:jc w:val="center"/>
         <w:rPr>
@@ -62,35 +78,46 @@
         <w:t xml:space="preserve"> – CONCEITOS BÁSICOS</w:t>
       </w:r>
     </w:p>
+    <w:p xmlns:wp14="http://schemas.microsoft.com/office/word/2010/wordml" wp14:textId="77777777">
+      <w:pPr>
+        <w:rPr>
+          <w:rFonts w:ascii="Arial" w:hAnsi="Arial" w:cs="Arial"/>
+          <w:sz w:val="24"/>
+          <w:szCs w:val="24"/>
+          <w:lang w:val="pt-BR"/>
+        </w:rPr>
+      </w:pPr>
+      <w:r>
+        <w:rPr>
+          <w:rFonts w:ascii="Arial" w:hAnsi="Arial" w:cs="Arial"/>
+          <w:sz w:val="24"/>
+          <w:szCs w:val="24"/>
+          <w:lang w:val="pt-BR"/>
+        </w:rPr>
+        <w:t xml:space="preserve">Questões conceituais: </w:t>
+      </w:r>
+      <w:r>
+        <w:rPr>
+          <w:rFonts w:ascii="Arial" w:hAnsi="Arial" w:cs="Arial"/>
+          <w:sz w:val="24"/>
+          <w:szCs w:val="24"/>
+          <w:lang w:val="pt-BR"/>
+        </w:rPr>
+        <w:t>Explique com suas palavras:</w:t>
+      </w:r>
+    </w:p>
     <w:p>
       <w:pPr>
-        <w:rPr>
-          <w:rFonts w:ascii="Arial" w:hAnsi="Arial" w:cs="Arial"/>
-          <w:sz w:val="24"/>
-          <w:szCs w:val="24"/>
-          <w:lang w:val="pt-BR"/>
-        </w:rPr>
-      </w:pPr>
-      <w:r>
-        <w:rPr>
-          <w:rFonts w:ascii="Arial" w:hAnsi="Arial" w:cs="Arial"/>
-          <w:sz w:val="24"/>
-          <w:szCs w:val="24"/>
-          <w:lang w:val="pt-BR"/>
-        </w:rPr>
-        <w:t xml:space="preserve">Questões conceituais: </w:t>
-      </w:r>
-      <w:r>
-        <w:rPr>
-          <w:rFonts w:ascii="Arial" w:hAnsi="Arial" w:cs="Arial"/>
-          <w:sz w:val="24"/>
-          <w:szCs w:val="24"/>
-          <w:lang w:val="pt-BR"/>
-        </w:rPr>
-        <w:t>Explique com suas palavras:</w:t>
-      </w:r>
-    </w:p>
-    <w:p>
+        <w:pStyle w:val="Normal"/>
+        <w:rPr>
+          <w:rFonts w:ascii="Arial" w:hAnsi="Arial" w:cs="Arial"/>
+          <w:sz w:val="24"/>
+          <w:szCs w:val="24"/>
+          <w:lang w:val="pt-BR"/>
+        </w:rPr>
+      </w:pPr>
+    </w:p>
+    <w:p xmlns:wp14="http://schemas.microsoft.com/office/word/2010/wordml" wp14:textId="77777777">
       <w:pPr>
         <w:pStyle w:val="PargrafodaLista"/>
         <w:numPr>
@@ -125,38 +152,36 @@
     </w:p>
     <w:p>
       <w:pPr>
-        <w:pStyle w:val="PargrafodaLista"/>
-        <w:rPr>
-          <w:rFonts w:ascii="Arial" w:hAnsi="Arial" w:cs="Arial"/>
-          <w:color w:val="2E74B5" w:themeColor="accent1" w:themeShade="BF"/>
-          <w:sz w:val="24"/>
-          <w:szCs w:val="24"/>
-          <w:lang w:val="pt-BR"/>
-        </w:rPr>
-      </w:pPr>
-      <w:r>
-        <w:rPr>
-          <w:rFonts w:ascii="Arial" w:hAnsi="Arial" w:cs="Arial"/>
-          <w:color w:val="2E74B5" w:themeColor="accent1" w:themeShade="BF"/>
-          <w:sz w:val="24"/>
-          <w:szCs w:val="24"/>
-          <w:lang w:val="pt-BR"/>
-        </w:rPr>
-        <w:t>Os programas são armazenados em “memória” (disco, ou fita) onde esperam em uma fila para serem atendidos.</w:t>
-      </w:r>
-    </w:p>
-    <w:p>
-      <w:pPr>
-        <w:pStyle w:val="PargrafodaLista"/>
-        <w:rPr>
-          <w:rFonts w:ascii="Arial" w:hAnsi="Arial" w:cs="Arial"/>
-          <w:sz w:val="24"/>
-          <w:szCs w:val="24"/>
-          <w:lang w:val="pt-BR"/>
-        </w:rPr>
-      </w:pPr>
-    </w:p>
-    <w:p>
+        <w:pStyle w:val="Normal"/>
+        <w:ind w:left="0"/>
+        <w:rPr>
+          <w:rFonts w:ascii="Arial" w:hAnsi="Arial" w:cs="Arial"/>
+          <w:sz w:val="24"/>
+          <w:szCs w:val="24"/>
+          <w:lang w:val="pt-BR"/>
+        </w:rPr>
+      </w:pPr>
+      <w:r>
+        <w:rPr>
+          <w:rFonts w:ascii="Arial" w:hAnsi="Arial" w:cs="Arial"/>
+          <w:color w:val="2E74B5" w:themeColor="accent1" w:themeTint="FF" w:themeShade="BF"/>
+          <w:sz w:val="24"/>
+          <w:szCs w:val="24"/>
+          <w:lang w:val="pt-BR"/>
+        </w:rPr>
+        <w:t>Os processos são enfileirados e processados individualmente pelo</w:t>
+      </w:r>
+      <w:r>
+        <w:rPr>
+          <w:rFonts w:ascii="Arial" w:hAnsi="Arial" w:cs="Arial"/>
+          <w:sz w:val="24"/>
+          <w:szCs w:val="24"/>
+          <w:lang w:val="pt-BR"/>
+        </w:rPr>
+        <w:t xml:space="preserve"> </w:t>
+      </w:r>
+    </w:p>
+    <w:p xmlns:wp14="http://schemas.microsoft.com/office/word/2010/wordml" wp14:textId="77777777">
       <w:pPr>
         <w:pStyle w:val="PargrafodaLista"/>
         <w:numPr>
@@ -191,38 +216,28 @@
     </w:p>
     <w:p>
       <w:pPr>
-        <w:pStyle w:val="PargrafodaLista"/>
-        <w:rPr>
-          <w:rFonts w:ascii="Arial" w:hAnsi="Arial" w:cs="Arial"/>
-          <w:color w:val="2E74B5" w:themeColor="accent1" w:themeShade="BF"/>
-          <w:sz w:val="24"/>
-          <w:szCs w:val="24"/>
-          <w:lang w:val="pt-BR"/>
-        </w:rPr>
-      </w:pPr>
-      <w:r>
-        <w:rPr>
-          <w:rFonts w:ascii="Arial" w:hAnsi="Arial" w:cs="Arial"/>
-          <w:color w:val="2E74B5" w:themeColor="accent1" w:themeShade="BF"/>
-          <w:sz w:val="24"/>
-          <w:szCs w:val="24"/>
-          <w:lang w:val="pt-BR"/>
-        </w:rPr>
-        <w:t>O sistema aloca um tempo do processador para cada usuário e quando o processo de um usuário ultrapassa o tempo reservado o sistema inicia o processamento do usuário seguinte.</w:t>
-      </w:r>
-    </w:p>
-    <w:p>
-      <w:pPr>
-        <w:pStyle w:val="PargrafodaLista"/>
-        <w:rPr>
-          <w:rFonts w:ascii="Arial" w:hAnsi="Arial" w:cs="Arial"/>
-          <w:sz w:val="24"/>
-          <w:szCs w:val="24"/>
-          <w:lang w:val="pt-BR"/>
-        </w:rPr>
-      </w:pPr>
-    </w:p>
-    <w:p>
+        <w:pStyle w:val="Normal"/>
+        <w:ind w:left="0"/>
+        <w:rPr>
+          <w:rFonts w:ascii="Arial" w:hAnsi="Arial" w:cs="Arial"/>
+          <w:color w:val="2E74B5" w:themeColor="accent1" w:themeTint="FF" w:themeShade="BF"/>
+          <w:sz w:val="24"/>
+          <w:szCs w:val="24"/>
+          <w:lang w:val="pt-BR"/>
+        </w:rPr>
+      </w:pPr>
+      <w:r>
+        <w:rPr>
+          <w:rFonts w:ascii="Arial" w:hAnsi="Arial" w:cs="Arial"/>
+          <w:color w:val="2E74B5" w:themeColor="accent1" w:themeTint="FF" w:themeShade="BF"/>
+          <w:sz w:val="24"/>
+          <w:szCs w:val="24"/>
+          <w:lang w:val="pt-BR"/>
+        </w:rPr>
+        <w:t>O sistema aloca um determinado tempo para cada usuário e quando esse tempo se esgota ele passa para o próximo processo</w:t>
+      </w:r>
+    </w:p>
+    <w:p xmlns:wp14="http://schemas.microsoft.com/office/word/2010/wordml" wp14:textId="77777777">
       <w:pPr>
         <w:pStyle w:val="PargrafodaLista"/>
         <w:numPr>
@@ -257,38 +272,47 @@
     </w:p>
     <w:p>
       <w:pPr>
-        <w:pStyle w:val="PargrafodaLista"/>
-        <w:rPr>
-          <w:rFonts w:ascii="Arial" w:hAnsi="Arial" w:cs="Arial"/>
-          <w:color w:val="2E74B5" w:themeColor="accent1" w:themeShade="BF"/>
-          <w:sz w:val="24"/>
-          <w:szCs w:val="24"/>
-          <w:lang w:val="pt-BR"/>
-        </w:rPr>
-      </w:pPr>
-      <w:r>
-        <w:rPr>
-          <w:rFonts w:ascii="Arial" w:hAnsi="Arial" w:cs="Arial"/>
-          <w:color w:val="2E74B5" w:themeColor="accent1" w:themeShade="BF"/>
-          <w:sz w:val="24"/>
-          <w:szCs w:val="24"/>
-          <w:lang w:val="pt-BR"/>
-        </w:rPr>
-        <w:t>É semelhante ao time sharing, porém ele não reserva um pedaço de tempo para cada tarefa, ele executa uma determinada tarefa até que uma com prioridade maior seja solicitada.</w:t>
-      </w:r>
-    </w:p>
-    <w:p>
-      <w:pPr>
-        <w:pStyle w:val="PargrafodaLista"/>
-        <w:rPr>
-          <w:rFonts w:ascii="Arial" w:hAnsi="Arial" w:cs="Arial"/>
-          <w:sz w:val="24"/>
-          <w:szCs w:val="24"/>
-          <w:lang w:val="pt-BR"/>
-        </w:rPr>
-      </w:pPr>
-    </w:p>
-    <w:p>
+        <w:pStyle w:val="Normal"/>
+        <w:ind w:left="0"/>
+        <w:rPr>
+          <w:rFonts w:ascii="Arial" w:hAnsi="Arial" w:cs="Arial"/>
+          <w:sz w:val="24"/>
+          <w:szCs w:val="24"/>
+          <w:lang w:val="pt-BR"/>
+        </w:rPr>
+      </w:pPr>
+      <w:r>
+        <w:rPr>
+          <w:rFonts w:ascii="Arial" w:hAnsi="Arial" w:cs="Arial"/>
+          <w:color w:val="2E74B5" w:themeColor="accent1" w:themeTint="FF" w:themeShade="BF"/>
+          <w:sz w:val="24"/>
+          <w:szCs w:val="24"/>
+          <w:lang w:val="pt-BR"/>
+        </w:rPr>
+        <w:t xml:space="preserve">O usuário usa um terminal </w:t>
+      </w:r>
+      <w:r>
+        <w:rPr>
+          <w:rFonts w:ascii="Arial" w:hAnsi="Arial" w:cs="Arial"/>
+          <w:color w:val="2E74B5" w:themeColor="accent1" w:themeTint="FF" w:themeShade="BF"/>
+          <w:sz w:val="24"/>
+          <w:szCs w:val="24"/>
+          <w:lang w:val="pt-BR"/>
+        </w:rPr>
+        <w:t xml:space="preserve">individualizado </w:t>
+      </w:r>
+      <w:r>
+        <w:rPr>
+          <w:rFonts w:ascii="Arial" w:hAnsi="Arial" w:cs="Arial"/>
+          <w:color w:val="2E74B5" w:themeColor="accent1" w:themeTint="FF" w:themeShade="BF"/>
+          <w:sz w:val="24"/>
+          <w:szCs w:val="24"/>
+          <w:lang w:val="pt-BR"/>
+        </w:rPr>
+        <w:t>e todo processamento é realizado nesse terminal</w:t>
+      </w:r>
+    </w:p>
+    <w:p xmlns:wp14="http://schemas.microsoft.com/office/word/2010/wordml" wp14:textId="77777777">
       <w:pPr>
         <w:pStyle w:val="PargrafodaLista"/>
         <w:numPr>
@@ -314,36 +338,47 @@
     </w:p>
     <w:p>
       <w:pPr>
-        <w:pStyle w:val="PargrafodaLista"/>
-        <w:rPr>
-          <w:rFonts w:ascii="Arial" w:hAnsi="Arial" w:cs="Arial"/>
-          <w:color w:val="2E74B5" w:themeColor="accent1" w:themeShade="BF"/>
-          <w:sz w:val="24"/>
-          <w:szCs w:val="24"/>
-          <w:lang w:val="pt-BR"/>
-        </w:rPr>
-      </w:pPr>
-      <w:r>
-        <w:rPr>
-          <w:rFonts w:ascii="Arial" w:hAnsi="Arial" w:cs="Arial"/>
-          <w:color w:val="2E74B5" w:themeColor="accent1" w:themeShade="BF"/>
-          <w:sz w:val="24"/>
-          <w:szCs w:val="24"/>
-          <w:lang w:val="pt-BR"/>
-        </w:rPr>
-        <w:t>É uma agência norte americana cuja atividade é criar tecnologias de defesa (Agência de Projetos de Pesquisa Avançada de Defesa)</w:t>
-      </w:r>
-    </w:p>
-    <w:p>
-      <w:pPr>
-        <w:pStyle w:val="PargrafodaLista"/>
-        <w:rPr>
-          <w:rFonts w:ascii="Arial" w:hAnsi="Arial" w:cs="Arial"/>
-          <w:sz w:val="24"/>
-          <w:szCs w:val="24"/>
-          <w:lang w:val="pt-BR"/>
-        </w:rPr>
-      </w:pPr>
+        <w:pStyle w:val="Normal"/>
+        <w:ind w:left="0"/>
+        <w:rPr>
+          <w:rFonts w:ascii="Arial" w:hAnsi="Arial" w:cs="Arial"/>
+          <w:sz w:val="24"/>
+          <w:szCs w:val="24"/>
+          <w:lang w:val="pt-BR"/>
+        </w:rPr>
+      </w:pPr>
+      <w:r>
+        <w:rPr>
+          <w:rFonts w:ascii="Arial" w:hAnsi="Arial" w:cs="Arial"/>
+          <w:color w:val="2E74B5" w:themeColor="accent1" w:themeTint="FF" w:themeShade="BF"/>
+          <w:sz w:val="24"/>
+          <w:szCs w:val="24"/>
+          <w:lang w:val="pt-BR"/>
+        </w:rPr>
+        <w:t xml:space="preserve">Agência de defesa americana que criou o </w:t>
+      </w:r>
+      <w:proofErr w:type="spellStart"/>
+      <w:r>
+        <w:rPr>
+          <w:rFonts w:ascii="Arial" w:hAnsi="Arial" w:cs="Arial"/>
+          <w:color w:val="2E74B5" w:themeColor="accent1" w:themeTint="FF" w:themeShade="BF"/>
+          <w:sz w:val="24"/>
+          <w:szCs w:val="24"/>
+          <w:lang w:val="pt-BR"/>
+        </w:rPr>
+        <w:t>darpanet</w:t>
+      </w:r>
+      <w:proofErr w:type="spellEnd"/>
+      <w:r>
+        <w:rPr>
+          <w:rFonts w:ascii="Arial" w:hAnsi="Arial" w:cs="Arial"/>
+          <w:color w:val="2E74B5" w:themeColor="accent1" w:themeTint="FF" w:themeShade="BF"/>
+          <w:sz w:val="24"/>
+          <w:szCs w:val="24"/>
+          <w:lang w:val="pt-BR"/>
+        </w:rPr>
+        <w:t>, uma precursora da internet que conhecemos</w:t>
+      </w:r>
     </w:p>
     <w:p>
       <w:pPr>
@@ -380,38 +415,87 @@
     </w:p>
     <w:p>
       <w:pPr>
-        <w:pStyle w:val="PargrafodaLista"/>
-        <w:rPr>
-          <w:rFonts w:ascii="Arial" w:hAnsi="Arial" w:cs="Arial"/>
-          <w:color w:val="2E74B5" w:themeColor="accent1" w:themeShade="BF"/>
-          <w:sz w:val="24"/>
-          <w:szCs w:val="24"/>
-          <w:lang w:val="pt-BR"/>
-        </w:rPr>
-      </w:pPr>
-      <w:r>
-        <w:rPr>
-          <w:rFonts w:ascii="Arial" w:hAnsi="Arial" w:cs="Arial"/>
-          <w:color w:val="2E74B5" w:themeColor="accent1" w:themeShade="BF"/>
-          <w:sz w:val="24"/>
-          <w:szCs w:val="24"/>
-          <w:lang w:val="pt-BR"/>
-        </w:rPr>
-        <w:t>É uma estrutura de rede distribuída que permitia a continuidade de funcionamento mesmo que um dos “nós” da dessa rede viesse a ser eliminado</w:t>
-      </w:r>
-    </w:p>
-    <w:p>
-      <w:pPr>
-        <w:pStyle w:val="PargrafodaLista"/>
-        <w:rPr>
-          <w:rFonts w:ascii="Arial" w:hAnsi="Arial" w:cs="Arial"/>
-          <w:sz w:val="24"/>
-          <w:szCs w:val="24"/>
-          <w:lang w:val="pt-BR"/>
-        </w:rPr>
-      </w:pPr>
-    </w:p>
-    <w:p>
+        <w:pStyle w:val="Normal"/>
+        <w:ind w:left="0"/>
+        <w:rPr>
+          <w:rFonts w:ascii="Arial" w:hAnsi="Arial" w:cs="Arial"/>
+          <w:sz w:val="24"/>
+          <w:szCs w:val="24"/>
+          <w:lang w:val="pt-BR"/>
+        </w:rPr>
+      </w:pPr>
+      <w:r>
+        <w:rPr>
+          <w:rFonts w:ascii="Arial" w:hAnsi="Arial" w:cs="Arial"/>
+          <w:color w:val="2E74B5" w:themeColor="accent1" w:themeTint="FF" w:themeShade="BF"/>
+          <w:sz w:val="24"/>
+          <w:szCs w:val="24"/>
+          <w:lang w:val="pt-BR"/>
+        </w:rPr>
+        <w:t xml:space="preserve">Sistema </w:t>
+      </w:r>
+      <w:r>
+        <w:rPr>
+          <w:rFonts w:ascii="Arial" w:hAnsi="Arial" w:cs="Arial"/>
+          <w:color w:val="2E74B5" w:themeColor="accent1" w:themeTint="FF" w:themeShade="BF"/>
+          <w:sz w:val="24"/>
+          <w:szCs w:val="24"/>
+          <w:lang w:val="pt-BR"/>
+        </w:rPr>
+        <w:t xml:space="preserve">de uso militar </w:t>
+      </w:r>
+      <w:r>
+        <w:rPr>
+          <w:rFonts w:ascii="Arial" w:hAnsi="Arial" w:cs="Arial"/>
+          <w:color w:val="2E74B5" w:themeColor="accent1" w:themeTint="FF" w:themeShade="BF"/>
+          <w:sz w:val="24"/>
+          <w:szCs w:val="24"/>
+          <w:lang w:val="pt-BR"/>
+        </w:rPr>
+        <w:t>c</w:t>
+      </w:r>
+      <w:r>
+        <w:rPr>
+          <w:rFonts w:ascii="Arial" w:hAnsi="Arial" w:cs="Arial"/>
+          <w:color w:val="2E74B5" w:themeColor="accent1" w:themeTint="FF" w:themeShade="BF"/>
+          <w:sz w:val="24"/>
+          <w:szCs w:val="24"/>
+          <w:lang w:val="pt-BR"/>
+        </w:rPr>
+        <w:t>riado pela DARPA</w:t>
+      </w:r>
+      <w:r>
+        <w:rPr>
+          <w:rFonts w:ascii="Arial" w:hAnsi="Arial" w:cs="Arial"/>
+          <w:color w:val="2E74B5" w:themeColor="accent1" w:themeTint="FF" w:themeShade="BF"/>
+          <w:sz w:val="24"/>
+          <w:szCs w:val="24"/>
+          <w:lang w:val="pt-BR"/>
+        </w:rPr>
+        <w:t xml:space="preserve"> </w:t>
+      </w:r>
+      <w:r>
+        <w:rPr>
+          <w:rFonts w:ascii="Arial" w:hAnsi="Arial" w:cs="Arial"/>
+          <w:color w:val="2E74B5" w:themeColor="accent1" w:themeTint="FF" w:themeShade="BF"/>
+          <w:sz w:val="24"/>
+          <w:szCs w:val="24"/>
+          <w:lang w:val="pt-BR"/>
+        </w:rPr>
+        <w:t xml:space="preserve">para garantir a transmissão de dados mesmo que um dos nós </w:t>
+      </w:r>
+      <w:r>
+        <w:rPr>
+          <w:rFonts w:ascii="Arial" w:hAnsi="Arial" w:cs="Arial"/>
+          <w:color w:val="2E74B5" w:themeColor="accent1" w:themeTint="FF" w:themeShade="BF"/>
+          <w:sz w:val="24"/>
+          <w:szCs w:val="24"/>
+          <w:lang w:val="pt-BR"/>
+        </w:rPr>
+        <w:t>seja interrompido</w:t>
+      </w:r>
+    </w:p>
+    <w:p xmlns:wp14="http://schemas.microsoft.com/office/word/2010/wordml" wp14:textId="77777777">
       <w:pPr>
         <w:pStyle w:val="PargrafodaLista"/>
         <w:numPr>
@@ -432,43 +516,52 @@
           <w:szCs w:val="24"/>
           <w:lang w:val="pt-BR"/>
         </w:rPr>
-        <w:t>O que é ARPANET</w:t>
+        <w:t xml:space="preserve">O que é </w:t>
+      </w:r>
+      <w:r>
+        <w:rPr>
+          <w:rFonts w:ascii="Arial" w:hAnsi="Arial" w:cs="Arial"/>
+          <w:sz w:val="24"/>
+          <w:szCs w:val="24"/>
+          <w:lang w:val="pt-BR"/>
+        </w:rPr>
+        <w:t>NPL</w:t>
       </w:r>
     </w:p>
     <w:p>
       <w:pPr>
-        <w:pStyle w:val="PargrafodaLista"/>
-        <w:rPr>
-          <w:rFonts w:ascii="Arial" w:hAnsi="Arial" w:cs="Arial"/>
-          <w:color w:val="2E74B5" w:themeColor="accent1" w:themeShade="BF"/>
-          <w:sz w:val="24"/>
-          <w:szCs w:val="24"/>
-          <w:lang w:val="pt-BR"/>
-        </w:rPr>
-      </w:pPr>
-      <w:r>
-        <w:rPr>
-          <w:rFonts w:ascii="Arial" w:hAnsi="Arial" w:cs="Arial"/>
-          <w:color w:val="2E74B5" w:themeColor="accent1" w:themeShade="BF"/>
-          <w:sz w:val="24"/>
-          <w:szCs w:val="24"/>
-          <w:lang w:val="pt-BR"/>
-        </w:rPr>
-        <w:t>Rede criada pela DARPA para interligar suas unidades</w:t>
-      </w:r>
-    </w:p>
-    <w:p>
-      <w:pPr>
-        <w:pStyle w:val="PargrafodaLista"/>
-        <w:rPr>
-          <w:rFonts w:ascii="Arial" w:hAnsi="Arial" w:cs="Arial"/>
-          <w:sz w:val="24"/>
-          <w:szCs w:val="24"/>
-          <w:lang w:val="pt-BR"/>
-        </w:rPr>
-      </w:pPr>
-    </w:p>
-    <w:p>
+        <w:pStyle w:val="Normal"/>
+        <w:ind w:left="0"/>
+        <w:rPr>
+          <w:rFonts w:ascii="Arial" w:hAnsi="Arial" w:cs="Arial"/>
+          <w:color w:val="2E74B5" w:themeColor="accent1" w:themeTint="FF" w:themeShade="BF"/>
+          <w:sz w:val="24"/>
+          <w:szCs w:val="24"/>
+          <w:lang w:val="pt-BR"/>
+        </w:rPr>
+      </w:pPr>
+      <w:r>
+        <w:rPr>
+          <w:rFonts w:ascii="Arial" w:hAnsi="Arial" w:cs="Arial"/>
+          <w:color w:val="2E74B5" w:themeColor="accent1" w:themeTint="FF" w:themeShade="BF"/>
+          <w:sz w:val="24"/>
+          <w:szCs w:val="24"/>
+          <w:lang w:val="pt-BR"/>
+        </w:rPr>
+        <w:t>Laboratório</w:t>
+      </w:r>
+      <w:r>
+        <w:rPr>
+          <w:rFonts w:ascii="Arial" w:hAnsi="Arial" w:cs="Arial"/>
+          <w:color w:val="2E74B5" w:themeColor="accent1" w:themeTint="FF" w:themeShade="BF"/>
+          <w:sz w:val="24"/>
+          <w:szCs w:val="24"/>
+          <w:lang w:val="pt-BR"/>
+        </w:rPr>
+        <w:t xml:space="preserve"> Nacional de Física </w:t>
+      </w:r>
+    </w:p>
+    <w:p xmlns:wp14="http://schemas.microsoft.com/office/word/2010/wordml" wp14:textId="77777777">
       <w:pPr>
         <w:pStyle w:val="PargrafodaLista"/>
         <w:numPr>
@@ -498,43 +591,63 @@
           <w:szCs w:val="24"/>
           <w:lang w:val="pt-BR"/>
         </w:rPr>
-        <w:t>NPL</w:t>
+        <w:t>CYCLADES</w:t>
       </w:r>
     </w:p>
     <w:p>
       <w:pPr>
-        <w:pStyle w:val="PargrafodaLista"/>
-        <w:rPr>
-          <w:rFonts w:ascii="Arial" w:hAnsi="Arial" w:cs="Arial"/>
-          <w:color w:val="2E74B5" w:themeColor="accent1" w:themeShade="BF"/>
-          <w:sz w:val="24"/>
-          <w:szCs w:val="24"/>
-          <w:lang w:val="pt-BR"/>
-        </w:rPr>
-      </w:pPr>
-      <w:r>
-        <w:rPr>
-          <w:rFonts w:ascii="Arial" w:hAnsi="Arial" w:cs="Arial"/>
-          <w:color w:val="2E74B5" w:themeColor="accent1" w:themeShade="BF"/>
-          <w:sz w:val="24"/>
-          <w:szCs w:val="24"/>
-          <w:lang w:val="pt-BR"/>
-        </w:rPr>
-        <w:t>Era uma rede de computadores gerenciados pelo Laboratório de Física Nacional em Londres.</w:t>
-      </w:r>
-    </w:p>
-    <w:p>
-      <w:pPr>
-        <w:pStyle w:val="PargrafodaLista"/>
-        <w:rPr>
-          <w:rFonts w:ascii="Arial" w:hAnsi="Arial" w:cs="Arial"/>
-          <w:sz w:val="24"/>
-          <w:szCs w:val="24"/>
-          <w:lang w:val="pt-BR"/>
-        </w:rPr>
-      </w:pPr>
-    </w:p>
-    <w:p>
+        <w:pStyle w:val="Normal"/>
+        <w:ind w:left="0"/>
+        <w:rPr>
+          <w:rFonts w:ascii="Arial" w:hAnsi="Arial" w:cs="Arial"/>
+          <w:color w:val="2E74B5" w:themeColor="accent1" w:themeTint="FF" w:themeShade="BF"/>
+          <w:sz w:val="24"/>
+          <w:szCs w:val="24"/>
+          <w:lang w:val="pt-BR"/>
+        </w:rPr>
+      </w:pPr>
+      <w:r>
+        <w:rPr>
+          <w:rFonts w:ascii="Arial" w:hAnsi="Arial" w:cs="Arial"/>
+          <w:color w:val="2E74B5" w:themeColor="accent1" w:themeTint="FF" w:themeShade="BF"/>
+          <w:sz w:val="24"/>
+          <w:szCs w:val="24"/>
+          <w:lang w:val="pt-BR"/>
+        </w:rPr>
+        <w:t xml:space="preserve">Criado pela NPL para interligar universidades na </w:t>
+      </w:r>
+      <w:r>
+        <w:rPr>
+          <w:rFonts w:ascii="Arial" w:hAnsi="Arial" w:cs="Arial"/>
+          <w:color w:val="2E74B5" w:themeColor="accent1" w:themeTint="FF" w:themeShade="BF"/>
+          <w:sz w:val="24"/>
+          <w:szCs w:val="24"/>
+          <w:lang w:val="pt-BR"/>
+        </w:rPr>
+        <w:t>Europa</w:t>
+      </w:r>
+      <w:r>
+        <w:rPr>
+          <w:rFonts w:ascii="Arial" w:hAnsi="Arial" w:cs="Arial"/>
+          <w:color w:val="2E74B5" w:themeColor="accent1" w:themeTint="FF" w:themeShade="BF"/>
+          <w:sz w:val="24"/>
+          <w:szCs w:val="24"/>
+          <w:lang w:val="pt-BR"/>
+        </w:rPr>
+        <w:t xml:space="preserve"> também uma das precursoras d</w:t>
+      </w:r>
+      <w:r>
+        <w:rPr>
+          <w:rFonts w:ascii="Arial" w:hAnsi="Arial" w:cs="Arial"/>
+          <w:color w:val="2E74B5" w:themeColor="accent1" w:themeTint="FF" w:themeShade="BF"/>
+          <w:sz w:val="24"/>
+          <w:szCs w:val="24"/>
+          <w:lang w:val="pt-BR"/>
+        </w:rPr>
+        <w:t>a internet</w:t>
+      </w:r>
+    </w:p>
+    <w:p xmlns:wp14="http://schemas.microsoft.com/office/word/2010/wordml" wp14:textId="77777777">
       <w:pPr>
         <w:pStyle w:val="PargrafodaLista"/>
         <w:numPr>
@@ -564,73 +677,32 @@
           <w:szCs w:val="24"/>
           <w:lang w:val="pt-BR"/>
         </w:rPr>
-        <w:t>CYCLADES</w:t>
+        <w:t>IMP</w:t>
       </w:r>
     </w:p>
     <w:p>
       <w:pPr>
-        <w:pStyle w:val="PargrafodaLista"/>
-        <w:rPr>
-          <w:rFonts w:ascii="Arial" w:hAnsi="Arial" w:cs="Arial"/>
-          <w:color w:val="2E74B5" w:themeColor="accent1" w:themeShade="BF"/>
-          <w:sz w:val="24"/>
-          <w:szCs w:val="24"/>
-          <w:lang w:val="pt-BR"/>
-        </w:rPr>
-      </w:pPr>
-      <w:r>
-        <w:rPr>
-          <w:rFonts w:ascii="Arial" w:hAnsi="Arial" w:cs="Arial"/>
-          <w:color w:val="2E74B5" w:themeColor="accent1" w:themeShade="BF"/>
-          <w:sz w:val="24"/>
-          <w:szCs w:val="24"/>
-          <w:lang w:val="pt-BR"/>
-        </w:rPr>
-        <w:t xml:space="preserve">Rede criada na </w:t>
-      </w:r>
-      <w:r>
-        <w:rPr>
-          <w:rFonts w:ascii="Arial" w:hAnsi="Arial" w:cs="Arial"/>
-          <w:color w:val="2E74B5" w:themeColor="accent1" w:themeShade="BF"/>
-          <w:sz w:val="24"/>
-          <w:szCs w:val="24"/>
-          <w:lang w:val="pt-BR"/>
-        </w:rPr>
-        <w:t>F</w:t>
-      </w:r>
-      <w:r>
-        <w:rPr>
-          <w:rFonts w:ascii="Arial" w:hAnsi="Arial" w:cs="Arial"/>
-          <w:color w:val="2E74B5" w:themeColor="accent1" w:themeShade="BF"/>
-          <w:sz w:val="24"/>
-          <w:szCs w:val="24"/>
-          <w:lang w:val="pt-BR"/>
-        </w:rPr>
-        <w:t>rança para interligar as universidades</w:t>
-      </w:r>
-      <w:r>
-        <w:rPr>
-          <w:rFonts w:ascii="Arial" w:hAnsi="Arial" w:cs="Arial"/>
-          <w:color w:val="2E74B5" w:themeColor="accent1" w:themeShade="BF"/>
-          <w:sz w:val="24"/>
-          <w:szCs w:val="24"/>
-          <w:lang w:val="pt-BR"/>
-        </w:rPr>
-        <w:t>, que tinha como principal objetivo o uso científico</w:t>
-      </w:r>
-    </w:p>
-    <w:p>
-      <w:pPr>
-        <w:pStyle w:val="PargrafodaLista"/>
-        <w:rPr>
-          <w:rFonts w:ascii="Arial" w:hAnsi="Arial" w:cs="Arial"/>
-          <w:sz w:val="24"/>
-          <w:szCs w:val="24"/>
-          <w:lang w:val="pt-BR"/>
-        </w:rPr>
-      </w:pPr>
-    </w:p>
-    <w:p>
+        <w:pStyle w:val="Normal"/>
+        <w:ind w:left="0"/>
+        <w:rPr>
+          <w:rFonts w:ascii="Arial" w:hAnsi="Arial" w:cs="Arial"/>
+          <w:sz w:val="24"/>
+          <w:szCs w:val="24"/>
+          <w:lang w:val="pt-BR"/>
+        </w:rPr>
+      </w:pPr>
+      <w:r>
+        <w:rPr>
+          <w:rFonts w:ascii="Arial" w:hAnsi="Arial" w:cs="Arial"/>
+          <w:color w:val="2E74B5" w:themeColor="accent1" w:themeTint="FF" w:themeShade="BF"/>
+          <w:sz w:val="24"/>
+          <w:szCs w:val="24"/>
+          <w:lang w:val="pt-BR"/>
+        </w:rPr>
+        <w:t>m</w:t>
+      </w:r>
+    </w:p>
+    <w:p xmlns:wp14="http://schemas.microsoft.com/office/word/2010/wordml" wp14:textId="77777777">
       <w:pPr>
         <w:pStyle w:val="PargrafodaLista"/>
         <w:numPr>
@@ -660,32 +732,43 @@
           <w:szCs w:val="24"/>
           <w:lang w:val="pt-BR"/>
         </w:rPr>
-        <w:t>IMP</w:t>
+        <w:t>NCP</w:t>
       </w:r>
     </w:p>
     <w:p>
       <w:pPr>
-        <w:pStyle w:val="PargrafodaLista"/>
-        <w:rPr>
-          <w:rFonts w:ascii="Arial" w:hAnsi="Arial" w:cs="Arial"/>
-          <w:sz w:val="24"/>
-          <w:szCs w:val="24"/>
-          <w:lang w:val="pt-BR"/>
-        </w:rPr>
-      </w:pPr>
-    </w:p>
-    <w:p>
-      <w:pPr>
-        <w:pStyle w:val="PargrafodaLista"/>
-        <w:rPr>
-          <w:rFonts w:ascii="Arial" w:hAnsi="Arial" w:cs="Arial"/>
-          <w:sz w:val="24"/>
-          <w:szCs w:val="24"/>
-          <w:lang w:val="pt-BR"/>
-        </w:rPr>
-      </w:pPr>
-    </w:p>
-    <w:p>
+        <w:pStyle w:val="Normal"/>
+        <w:ind w:left="0"/>
+        <w:rPr>
+          <w:rFonts w:ascii="Arial" w:hAnsi="Arial" w:cs="Arial"/>
+          <w:color w:val="2E74B5" w:themeColor="accent1" w:themeTint="FF" w:themeShade="BF"/>
+          <w:sz w:val="24"/>
+          <w:szCs w:val="24"/>
+          <w:lang w:val="pt-BR"/>
+        </w:rPr>
+      </w:pPr>
+      <w:r>
+        <w:rPr>
+          <w:rFonts w:ascii="Arial" w:hAnsi="Arial" w:cs="Arial"/>
+          <w:color w:val="2E74B5" w:themeColor="accent1" w:themeTint="FF" w:themeShade="BF"/>
+          <w:sz w:val="24"/>
+          <w:szCs w:val="24"/>
+          <w:lang w:val="pt-BR"/>
+        </w:rPr>
+        <w:t>É o precursor do</w:t>
+      </w:r>
+      <w:r>
+        <w:rPr>
+          <w:rFonts w:ascii="Arial" w:hAnsi="Arial" w:cs="Arial"/>
+          <w:color w:val="2E74B5" w:themeColor="accent1" w:themeTint="FF" w:themeShade="BF"/>
+          <w:sz w:val="24"/>
+          <w:szCs w:val="24"/>
+          <w:lang w:val="pt-BR"/>
+        </w:rPr>
+        <w:t xml:space="preserve"> TCP que também fazia a verificação dos arquivos</w:t>
+      </w:r>
+    </w:p>
+    <w:p xmlns:wp14="http://schemas.microsoft.com/office/word/2010/wordml" wp14:textId="77777777">
       <w:pPr>
         <w:pStyle w:val="PargrafodaLista"/>
         <w:numPr>
@@ -715,53 +798,32 @@
           <w:szCs w:val="24"/>
           <w:lang w:val="pt-BR"/>
         </w:rPr>
-        <w:t>NCP</w:t>
+        <w:t>TCP</w:t>
       </w:r>
     </w:p>
     <w:p>
       <w:pPr>
-        <w:pStyle w:val="PargrafodaLista"/>
-        <w:rPr>
-          <w:rFonts w:ascii="Arial" w:hAnsi="Arial" w:cs="Arial"/>
-          <w:color w:val="2E74B5" w:themeColor="accent1" w:themeShade="BF"/>
-          <w:sz w:val="24"/>
-          <w:szCs w:val="24"/>
-          <w:lang w:val="pt-BR"/>
-        </w:rPr>
-      </w:pPr>
-      <w:r>
-        <w:rPr>
-          <w:rFonts w:ascii="Arial" w:hAnsi="Arial" w:cs="Arial"/>
-          <w:color w:val="2E74B5" w:themeColor="accent1" w:themeShade="BF"/>
-          <w:sz w:val="24"/>
-          <w:szCs w:val="24"/>
-          <w:lang w:val="pt-BR"/>
-        </w:rPr>
-        <w:t xml:space="preserve">É um Protocolo de Controle de Rede, </w:t>
-      </w:r>
-      <w:r>
-        <w:rPr>
-          <w:rFonts w:ascii="Arial" w:hAnsi="Arial" w:cs="Arial"/>
-          <w:color w:val="2E74B5" w:themeColor="accent1" w:themeShade="BF"/>
-          <w:sz w:val="24"/>
-          <w:szCs w:val="24"/>
-          <w:lang w:val="pt-BR"/>
-        </w:rPr>
-        <w:t>permitiu aos usuários acessar e usar computadores e dispositivos, locais de remotos.</w:t>
-      </w:r>
-    </w:p>
-    <w:p>
-      <w:pPr>
-        <w:pStyle w:val="PargrafodaLista"/>
-        <w:rPr>
-          <w:rFonts w:ascii="Arial" w:hAnsi="Arial" w:cs="Arial"/>
-          <w:sz w:val="24"/>
-          <w:szCs w:val="24"/>
-          <w:lang w:val="pt-BR"/>
-        </w:rPr>
-      </w:pPr>
-    </w:p>
-    <w:p>
+        <w:pStyle w:val="Normal"/>
+        <w:ind w:left="0"/>
+        <w:rPr>
+          <w:rFonts w:ascii="Arial" w:hAnsi="Arial" w:cs="Arial"/>
+          <w:sz w:val="24"/>
+          <w:szCs w:val="24"/>
+          <w:lang w:val="pt-BR"/>
+        </w:rPr>
+      </w:pPr>
+      <w:r>
+        <w:rPr>
+          <w:rFonts w:ascii="Arial" w:hAnsi="Arial" w:cs="Arial"/>
+          <w:color w:val="2E74B5" w:themeColor="accent1" w:themeTint="FF" w:themeShade="BF"/>
+          <w:sz w:val="24"/>
+          <w:szCs w:val="24"/>
+          <w:lang w:val="pt-BR"/>
+        </w:rPr>
+        <w:t>Protocolo de controle de transmissão de dados responsável por verificar a entrega dos arquivos e reportar</w:t>
+      </w:r>
+    </w:p>
+    <w:p xmlns:wp14="http://schemas.microsoft.com/office/word/2010/wordml" wp14:textId="77777777">
       <w:pPr>
         <w:pStyle w:val="PargrafodaLista"/>
         <w:numPr>
@@ -791,114 +853,63 @@
           <w:szCs w:val="24"/>
           <w:lang w:val="pt-BR"/>
         </w:rPr>
-        <w:t>TCP</w:t>
+        <w:t>X.25</w:t>
       </w:r>
     </w:p>
     <w:p>
       <w:pPr>
-        <w:pStyle w:val="PargrafodaLista"/>
-        <w:rPr>
-          <w:rFonts w:ascii="Arial" w:hAnsi="Arial" w:cs="Arial"/>
-          <w:color w:val="2E74B5" w:themeColor="accent1" w:themeShade="BF"/>
-          <w:sz w:val="24"/>
-          <w:szCs w:val="24"/>
-          <w:lang w:val="pt-BR"/>
-        </w:rPr>
-      </w:pPr>
-      <w:r>
-        <w:rPr>
-          <w:rFonts w:ascii="Arial" w:hAnsi="Arial" w:cs="Arial"/>
-          <w:color w:val="2E74B5" w:themeColor="accent1" w:themeShade="BF"/>
-          <w:sz w:val="24"/>
-          <w:szCs w:val="24"/>
-          <w:lang w:val="pt-BR"/>
-        </w:rPr>
-        <w:lastRenderedPageBreak/>
-        <w:t xml:space="preserve">É um protocolo de </w:t>
-      </w:r>
-      <w:r>
-        <w:rPr>
-          <w:rFonts w:ascii="Arial" w:hAnsi="Arial" w:cs="Arial"/>
-          <w:color w:val="2E74B5" w:themeColor="accent1" w:themeShade="BF"/>
-          <w:sz w:val="24"/>
-          <w:szCs w:val="24"/>
-          <w:lang w:val="pt-BR"/>
-        </w:rPr>
-        <w:t xml:space="preserve">controle de transferências </w:t>
-      </w:r>
-      <w:r>
-        <w:rPr>
-          <w:rFonts w:ascii="Arial" w:hAnsi="Arial" w:cs="Arial"/>
-          <w:color w:val="2E74B5" w:themeColor="accent1" w:themeShade="BF"/>
-          <w:sz w:val="24"/>
-          <w:szCs w:val="24"/>
-          <w:lang w:val="pt-BR"/>
-        </w:rPr>
-        <w:t xml:space="preserve">que fragmenta a </w:t>
-      </w:r>
-      <w:r>
-        <w:rPr>
-          <w:rFonts w:ascii="Arial" w:hAnsi="Arial" w:cs="Arial"/>
-          <w:color w:val="2E74B5" w:themeColor="accent1" w:themeShade="BF"/>
-          <w:sz w:val="24"/>
-          <w:szCs w:val="24"/>
-          <w:lang w:val="pt-BR"/>
-        </w:rPr>
-        <w:t>“</w:t>
-      </w:r>
-      <w:r>
-        <w:rPr>
-          <w:rFonts w:ascii="Arial" w:hAnsi="Arial" w:cs="Arial"/>
-          <w:color w:val="2E74B5" w:themeColor="accent1" w:themeShade="BF"/>
-          <w:sz w:val="24"/>
-          <w:szCs w:val="24"/>
-          <w:lang w:val="pt-BR"/>
-        </w:rPr>
-        <w:t>m</w:t>
-      </w:r>
-      <w:r>
-        <w:rPr>
-          <w:rFonts w:ascii="Arial" w:hAnsi="Arial" w:cs="Arial"/>
-          <w:color w:val="2E74B5" w:themeColor="accent1" w:themeShade="BF"/>
-          <w:sz w:val="24"/>
-          <w:szCs w:val="24"/>
-          <w:lang w:val="pt-BR"/>
-        </w:rPr>
-        <w:t xml:space="preserve">ensagem” </w:t>
-      </w:r>
-      <w:r>
-        <w:rPr>
-          <w:rFonts w:ascii="Arial" w:hAnsi="Arial" w:cs="Arial"/>
-          <w:color w:val="2E74B5" w:themeColor="accent1" w:themeShade="BF"/>
-          <w:sz w:val="24"/>
-          <w:szCs w:val="24"/>
-          <w:lang w:val="pt-BR"/>
-        </w:rPr>
-        <w:t xml:space="preserve">em pacotes e </w:t>
-      </w:r>
-      <w:r>
-        <w:rPr>
-          <w:rFonts w:ascii="Arial" w:hAnsi="Arial" w:cs="Arial"/>
-          <w:color w:val="2E74B5" w:themeColor="accent1" w:themeShade="BF"/>
-          <w:sz w:val="24"/>
-          <w:szCs w:val="24"/>
-          <w:lang w:val="pt-BR"/>
-        </w:rPr>
-        <w:t>ao final da transmissão verifica se todos foram entregues corretamente.</w:t>
-      </w:r>
-    </w:p>
-    <w:p>
-      <w:pPr>
-        <w:pStyle w:val="PargrafodaLista"/>
-        <w:rPr>
-          <w:rFonts w:ascii="Arial" w:hAnsi="Arial" w:cs="Arial"/>
-          <w:sz w:val="24"/>
-          <w:szCs w:val="24"/>
-          <w:lang w:val="pt-BR"/>
-        </w:rPr>
-      </w:pPr>
-    </w:p>
-    <w:p>
+        <w:pStyle w:val="Normal"/>
+        <w:ind w:left="0"/>
+        <w:rPr>
+          <w:rFonts w:ascii="Arial" w:hAnsi="Arial" w:cs="Arial"/>
+          <w:color w:val="2E74B5" w:themeColor="accent1" w:themeTint="FF" w:themeShade="BF"/>
+          <w:sz w:val="24"/>
+          <w:szCs w:val="24"/>
+          <w:lang w:val="pt-BR"/>
+        </w:rPr>
+      </w:pPr>
+      <w:r>
+        <w:rPr>
+          <w:rFonts w:ascii="Arial" w:hAnsi="Arial" w:cs="Arial"/>
+          <w:color w:val="2E74B5" w:themeColor="accent1" w:themeTint="FF" w:themeShade="BF"/>
+          <w:sz w:val="24"/>
+          <w:szCs w:val="24"/>
+          <w:lang w:val="pt-BR"/>
+        </w:rPr>
+        <w:t>Protocolo de comunicação adotado por empresas de telefonia para adequação de suas linhas para suportar transmis</w:t>
+      </w:r>
+      <w:r>
+        <w:rPr>
+          <w:rFonts w:ascii="Arial" w:hAnsi="Arial" w:cs="Arial"/>
+          <w:color w:val="2E74B5" w:themeColor="accent1" w:themeTint="FF" w:themeShade="BF"/>
+          <w:sz w:val="24"/>
+          <w:szCs w:val="24"/>
+          <w:lang w:val="pt-BR"/>
+        </w:rPr>
+        <w:t>s</w:t>
+      </w:r>
+      <w:r>
+        <w:rPr>
+          <w:rFonts w:ascii="Arial" w:hAnsi="Arial" w:cs="Arial"/>
+          <w:color w:val="2E74B5" w:themeColor="accent1" w:themeTint="FF" w:themeShade="BF"/>
+          <w:sz w:val="24"/>
+          <w:szCs w:val="24"/>
+          <w:lang w:val="pt-BR"/>
+        </w:rPr>
+        <w:t xml:space="preserve">ão de dados </w:t>
+      </w:r>
+      <w:r>
+        <w:rPr>
+          <w:rFonts w:ascii="Arial" w:hAnsi="Arial" w:cs="Arial"/>
+          <w:color w:val="2E74B5" w:themeColor="accent1" w:themeTint="FF" w:themeShade="BF"/>
+          <w:sz w:val="24"/>
+          <w:szCs w:val="24"/>
+          <w:lang w:val="pt-BR"/>
+        </w:rPr>
+        <w:t>da internet</w:t>
+      </w:r>
+    </w:p>
+    <w:p xmlns:wp14="http://schemas.microsoft.com/office/word/2010/wordml" wp14:textId="77777777">
       <w:pPr>
         <w:pStyle w:val="PargrafodaLista"/>
         <w:numPr>
@@ -928,83 +939,63 @@
           <w:szCs w:val="24"/>
           <w:lang w:val="pt-BR"/>
         </w:rPr>
-        <w:t>X.25</w:t>
+        <w:t>ISO</w:t>
       </w:r>
     </w:p>
     <w:p>
       <w:pPr>
-        <w:pStyle w:val="PargrafodaLista"/>
-        <w:rPr>
-          <w:rFonts w:ascii="Arial" w:hAnsi="Arial" w:cs="Arial"/>
-          <w:color w:val="2E74B5" w:themeColor="accent1" w:themeShade="BF"/>
-          <w:sz w:val="24"/>
-          <w:szCs w:val="24"/>
-          <w:lang w:val="pt-BR"/>
-        </w:rPr>
-      </w:pPr>
-      <w:r>
-        <w:rPr>
-          <w:rFonts w:ascii="Arial" w:hAnsi="Arial" w:cs="Arial"/>
-          <w:color w:val="2E74B5" w:themeColor="accent1" w:themeShade="BF"/>
-          <w:sz w:val="24"/>
-          <w:szCs w:val="24"/>
-          <w:lang w:val="pt-BR"/>
-        </w:rPr>
-        <w:t>Protocolo desenvolvido pela</w:t>
-      </w:r>
-      <w:r>
-        <w:rPr>
-          <w:rFonts w:ascii="Arial" w:hAnsi="Arial" w:cs="Arial"/>
-          <w:color w:val="2E74B5" w:themeColor="accent1" w:themeShade="BF"/>
-          <w:sz w:val="24"/>
-          <w:szCs w:val="24"/>
-          <w:lang w:val="pt-BR"/>
-        </w:rPr>
-        <w:t xml:space="preserve">s companhias telefônicas para permitir a transferência de dados através das </w:t>
-      </w:r>
-      <w:r>
-        <w:rPr>
-          <w:rFonts w:ascii="Arial" w:hAnsi="Arial" w:cs="Arial"/>
-          <w:color w:val="2E74B5" w:themeColor="accent1" w:themeShade="BF"/>
-          <w:sz w:val="24"/>
-          <w:szCs w:val="24"/>
-          <w:lang w:val="pt-BR"/>
-        </w:rPr>
-        <w:t xml:space="preserve">suas </w:t>
-      </w:r>
-      <w:r>
-        <w:rPr>
-          <w:rFonts w:ascii="Arial" w:hAnsi="Arial" w:cs="Arial"/>
-          <w:color w:val="2E74B5" w:themeColor="accent1" w:themeShade="BF"/>
-          <w:sz w:val="24"/>
-          <w:szCs w:val="24"/>
-          <w:lang w:val="pt-BR"/>
-        </w:rPr>
-        <w:t xml:space="preserve">linhas </w:t>
-      </w:r>
-      <w:r>
-        <w:rPr>
-          <w:rFonts w:ascii="Arial" w:hAnsi="Arial" w:cs="Arial"/>
-          <w:color w:val="2E74B5" w:themeColor="accent1" w:themeShade="BF"/>
-          <w:sz w:val="24"/>
-          <w:szCs w:val="24"/>
-          <w:lang w:val="pt-BR"/>
-        </w:rPr>
-        <w:t>de telefonia.</w:t>
-      </w:r>
-    </w:p>
-    <w:p>
-      <w:pPr>
-        <w:pStyle w:val="PargrafodaLista"/>
-        <w:rPr>
-          <w:rFonts w:ascii="Arial" w:hAnsi="Arial" w:cs="Arial"/>
-          <w:sz w:val="24"/>
-          <w:szCs w:val="24"/>
-          <w:lang w:val="pt-BR"/>
-        </w:rPr>
-      </w:pPr>
-    </w:p>
-    <w:p>
+        <w:pStyle w:val="Normal"/>
+        <w:ind w:left="0"/>
+        <w:rPr>
+          <w:rFonts w:ascii="Arial" w:hAnsi="Arial" w:cs="Arial"/>
+          <w:color w:val="2E74B5" w:themeColor="accent1" w:themeTint="FF" w:themeShade="BF"/>
+          <w:sz w:val="24"/>
+          <w:szCs w:val="24"/>
+          <w:lang w:val="pt-BR"/>
+        </w:rPr>
+      </w:pPr>
+      <w:r>
+        <w:rPr>
+          <w:rFonts w:ascii="Arial" w:hAnsi="Arial" w:cs="Arial"/>
+          <w:color w:val="2E74B5" w:themeColor="accent1" w:themeTint="FF" w:themeShade="BF"/>
+          <w:sz w:val="24"/>
+          <w:szCs w:val="24"/>
+          <w:lang w:val="pt-BR"/>
+        </w:rPr>
+        <w:t xml:space="preserve">É uma organização dedicada </w:t>
+      </w:r>
+      <w:r>
+        <w:rPr>
+          <w:rFonts w:ascii="Arial" w:hAnsi="Arial" w:cs="Arial"/>
+          <w:color w:val="2E74B5" w:themeColor="accent1" w:themeTint="FF" w:themeShade="BF"/>
+          <w:sz w:val="24"/>
+          <w:szCs w:val="24"/>
+          <w:lang w:val="pt-BR"/>
+        </w:rPr>
+        <w:t>padronizar e normatizar (</w:t>
+      </w:r>
+      <w:r>
+        <w:rPr>
+          <w:rFonts w:ascii="Arial" w:hAnsi="Arial" w:cs="Arial"/>
+          <w:color w:val="2E74B5" w:themeColor="accent1" w:themeTint="FF" w:themeShade="BF"/>
+          <w:sz w:val="24"/>
+          <w:szCs w:val="24"/>
+          <w:lang w:val="pt-BR"/>
+        </w:rPr>
+        <w:t>infraestrutura e dados</w:t>
+      </w:r>
+      <w:r>
+        <w:rPr>
+          <w:rFonts w:ascii="Arial" w:hAnsi="Arial" w:cs="Arial"/>
+          <w:color w:val="2E74B5" w:themeColor="accent1" w:themeTint="FF" w:themeShade="BF"/>
+          <w:sz w:val="24"/>
+          <w:szCs w:val="24"/>
+          <w:lang w:val="pt-BR"/>
+        </w:rPr>
+        <w:t>)</w:t>
+      </w:r>
+    </w:p>
+    <w:p xmlns:wp14="http://schemas.microsoft.com/office/word/2010/wordml" wp14:textId="77777777">
       <w:pPr>
         <w:pStyle w:val="PargrafodaLista"/>
         <w:numPr>
@@ -1034,93 +1025,33 @@
           <w:szCs w:val="24"/>
           <w:lang w:val="pt-BR"/>
         </w:rPr>
-        <w:t>ISO</w:t>
+        <w:t>OSI</w:t>
       </w:r>
     </w:p>
     <w:p>
       <w:pPr>
-        <w:pStyle w:val="PargrafodaLista"/>
-        <w:rPr>
-          <w:rFonts w:ascii="Arial" w:hAnsi="Arial" w:cs="Arial"/>
-          <w:color w:val="2E74B5" w:themeColor="accent1" w:themeShade="BF"/>
-          <w:sz w:val="24"/>
-          <w:szCs w:val="24"/>
-          <w:lang w:val="pt-BR"/>
-        </w:rPr>
-      </w:pPr>
-      <w:r>
-        <w:rPr>
-          <w:rFonts w:ascii="Arial" w:hAnsi="Arial" w:cs="Arial"/>
-          <w:color w:val="2E74B5" w:themeColor="accent1" w:themeShade="BF"/>
-          <w:sz w:val="24"/>
-          <w:szCs w:val="24"/>
-          <w:lang w:val="pt-BR"/>
-        </w:rPr>
-        <w:t>En</w:t>
-      </w:r>
-      <w:r>
-        <w:rPr>
-          <w:rFonts w:ascii="Arial" w:hAnsi="Arial" w:cs="Arial"/>
-          <w:color w:val="2E74B5" w:themeColor="accent1" w:themeShade="BF"/>
-          <w:sz w:val="24"/>
-          <w:szCs w:val="24"/>
-          <w:lang w:val="pt-BR"/>
-        </w:rPr>
-        <w:t>t</w:t>
-      </w:r>
-      <w:r>
-        <w:rPr>
-          <w:rFonts w:ascii="Arial" w:hAnsi="Arial" w:cs="Arial"/>
-          <w:color w:val="2E74B5" w:themeColor="accent1" w:themeShade="BF"/>
-          <w:sz w:val="24"/>
-          <w:szCs w:val="24"/>
-          <w:lang w:val="pt-BR"/>
-        </w:rPr>
-        <w:t>i</w:t>
-      </w:r>
-      <w:r>
-        <w:rPr>
-          <w:rFonts w:ascii="Arial" w:hAnsi="Arial" w:cs="Arial"/>
-          <w:color w:val="2E74B5" w:themeColor="accent1" w:themeShade="BF"/>
-          <w:sz w:val="24"/>
-          <w:szCs w:val="24"/>
-          <w:lang w:val="pt-BR"/>
-        </w:rPr>
-        <w:t>d</w:t>
-      </w:r>
-      <w:r>
-        <w:rPr>
-          <w:rFonts w:ascii="Arial" w:hAnsi="Arial" w:cs="Arial"/>
-          <w:color w:val="2E74B5" w:themeColor="accent1" w:themeShade="BF"/>
-          <w:sz w:val="24"/>
-          <w:szCs w:val="24"/>
-          <w:lang w:val="pt-BR"/>
-        </w:rPr>
-        <w:t xml:space="preserve">ade criada </w:t>
-      </w:r>
-      <w:r>
-        <w:rPr>
-          <w:rFonts w:ascii="Arial" w:hAnsi="Arial" w:cs="Arial"/>
-          <w:color w:val="2E74B5" w:themeColor="accent1" w:themeShade="BF"/>
-          <w:sz w:val="24"/>
-          <w:szCs w:val="24"/>
-          <w:lang w:val="pt-BR"/>
-        </w:rPr>
-        <w:t>para normatização e padronização</w:t>
-      </w:r>
-    </w:p>
-    <w:p>
-      <w:pPr>
-        <w:pStyle w:val="PargrafodaLista"/>
-        <w:rPr>
-          <w:rFonts w:ascii="Arial" w:hAnsi="Arial" w:cs="Arial"/>
-          <w:sz w:val="24"/>
-          <w:szCs w:val="24"/>
-          <w:lang w:val="pt-BR"/>
-        </w:rPr>
-      </w:pPr>
-    </w:p>
-    <w:p>
+        <w:pStyle w:val="Normal"/>
+        <w:ind w:left="0"/>
+        <w:rPr>
+          <w:rFonts w:ascii="Arial" w:hAnsi="Arial" w:cs="Arial"/>
+          <w:color w:val="2E74B5" w:themeColor="accent1" w:themeTint="FF" w:themeShade="BF"/>
+          <w:sz w:val="24"/>
+          <w:szCs w:val="24"/>
+          <w:lang w:val="pt-BR"/>
+        </w:rPr>
+      </w:pPr>
+      <w:r>
+        <w:rPr>
+          <w:rFonts w:ascii="Arial" w:hAnsi="Arial" w:cs="Arial"/>
+          <w:color w:val="2E74B5" w:themeColor="accent1" w:themeTint="FF" w:themeShade="BF"/>
+          <w:sz w:val="24"/>
+          <w:szCs w:val="24"/>
+          <w:lang w:val="pt-BR"/>
+        </w:rPr>
+        <w:t>Modelo de referência criado pela ISO para padronizar os protocolos de comunicação entre sistamas</w:t>
+      </w:r>
+    </w:p>
+    <w:p xmlns:wp14="http://schemas.microsoft.com/office/word/2010/wordml" wp14:textId="77777777">
       <w:pPr>
         <w:pStyle w:val="PargrafodaLista"/>
         <w:numPr>
@@ -1150,138 +1081,103 @@
           <w:szCs w:val="24"/>
           <w:lang w:val="pt-BR"/>
         </w:rPr>
-        <w:t>OSI</w:t>
+        <w:t>TCP/IP</w:t>
       </w:r>
     </w:p>
     <w:p>
       <w:pPr>
-        <w:pStyle w:val="PargrafodaLista"/>
-        <w:rPr>
-          <w:rFonts w:ascii="Arial" w:hAnsi="Arial" w:cs="Arial"/>
-          <w:color w:val="2E74B5" w:themeColor="accent1" w:themeShade="BF"/>
-          <w:sz w:val="24"/>
-          <w:szCs w:val="24"/>
-          <w:lang w:val="pt-BR"/>
-        </w:rPr>
-      </w:pPr>
-      <w:r>
-        <w:rPr>
-          <w:rFonts w:ascii="Arial" w:hAnsi="Arial" w:cs="Arial"/>
-          <w:color w:val="2E74B5" w:themeColor="accent1" w:themeShade="BF"/>
-          <w:sz w:val="24"/>
-          <w:szCs w:val="24"/>
-          <w:lang w:val="pt-BR"/>
-        </w:rPr>
-        <w:t>Modelo de referência para padronização das intercomunicações</w:t>
+        <w:pStyle w:val="Normal"/>
+        <w:ind w:left="0"/>
+        <w:rPr>
+          <w:rFonts w:ascii="Arial" w:hAnsi="Arial" w:cs="Arial"/>
+          <w:sz w:val="24"/>
+          <w:szCs w:val="24"/>
+          <w:lang w:val="pt-BR"/>
+        </w:rPr>
+      </w:pPr>
+      <w:r>
+        <w:rPr>
+          <w:rFonts w:ascii="Arial" w:hAnsi="Arial" w:cs="Arial"/>
+          <w:color w:val="2E74B5" w:themeColor="accent1" w:themeTint="FF" w:themeShade="BF"/>
+          <w:sz w:val="24"/>
+          <w:szCs w:val="24"/>
+          <w:lang w:val="pt-BR"/>
+        </w:rPr>
+        <w:t xml:space="preserve">Protocolo de </w:t>
+      </w:r>
+      <w:r>
+        <w:rPr>
+          <w:rFonts w:ascii="Arial" w:hAnsi="Arial" w:cs="Arial"/>
+          <w:color w:val="2E74B5" w:themeColor="accent1" w:themeTint="FF" w:themeShade="BF"/>
+          <w:sz w:val="24"/>
+          <w:szCs w:val="24"/>
+          <w:lang w:val="pt-BR"/>
+        </w:rPr>
+        <w:t>e</w:t>
+      </w:r>
+      <w:r>
+        <w:rPr>
+          <w:rFonts w:ascii="Arial" w:hAnsi="Arial" w:cs="Arial"/>
+          <w:color w:val="2E74B5" w:themeColor="accent1" w:themeTint="FF" w:themeShade="BF"/>
+          <w:sz w:val="24"/>
+          <w:szCs w:val="24"/>
+          <w:lang w:val="pt-BR"/>
+        </w:rPr>
+        <w:t>nvio e recebi</w:t>
+      </w:r>
+      <w:r>
+        <w:rPr>
+          <w:rFonts w:ascii="Arial" w:hAnsi="Arial" w:cs="Arial"/>
+          <w:color w:val="2E74B5" w:themeColor="accent1" w:themeTint="FF" w:themeShade="BF"/>
+          <w:sz w:val="24"/>
+          <w:szCs w:val="24"/>
+          <w:lang w:val="pt-BR"/>
+        </w:rPr>
+        <w:t>mento de dados</w:t>
       </w:r>
     </w:p>
     <w:p>
       <w:pPr>
-        <w:pStyle w:val="PargrafodaLista"/>
-        <w:rPr>
-          <w:rFonts w:ascii="Arial" w:hAnsi="Arial" w:cs="Arial"/>
-          <w:sz w:val="24"/>
-          <w:szCs w:val="24"/>
-          <w:lang w:val="pt-BR"/>
-        </w:rPr>
-      </w:pPr>
-    </w:p>
-    <w:p>
-      <w:pPr>
-        <w:pStyle w:val="PargrafodaLista"/>
-        <w:numPr>
-          <w:ilvl w:val="0"/>
-          <w:numId w:val="1"/>
-        </w:numPr>
-        <w:rPr>
-          <w:rFonts w:ascii="Arial" w:hAnsi="Arial" w:cs="Arial"/>
-          <w:sz w:val="24"/>
-          <w:szCs w:val="24"/>
-          <w:lang w:val="pt-BR"/>
-        </w:rPr>
-      </w:pPr>
-      <w:r>
-        <w:rPr>
-          <w:rFonts w:ascii="Arial" w:hAnsi="Arial" w:cs="Arial"/>
-          <w:sz w:val="24"/>
-          <w:szCs w:val="24"/>
-          <w:lang w:val="pt-BR"/>
-        </w:rPr>
-        <w:t xml:space="preserve">O que é </w:t>
-      </w:r>
-      <w:r>
-        <w:rPr>
-          <w:rFonts w:ascii="Arial" w:hAnsi="Arial" w:cs="Arial"/>
-          <w:sz w:val="24"/>
-          <w:szCs w:val="24"/>
-          <w:lang w:val="pt-BR"/>
-        </w:rPr>
-        <w:t>TCP/IP</w:t>
-      </w:r>
-    </w:p>
-    <w:p>
-      <w:pPr>
-        <w:pStyle w:val="PargrafodaLista"/>
-        <w:rPr>
-          <w:rFonts w:ascii="Arial" w:hAnsi="Arial" w:cs="Arial"/>
-          <w:color w:val="2E74B5" w:themeColor="accent1" w:themeShade="BF"/>
-          <w:sz w:val="24"/>
-          <w:szCs w:val="24"/>
-          <w:lang w:val="pt-BR"/>
-        </w:rPr>
-      </w:pPr>
-      <w:r>
-        <w:rPr>
-          <w:rFonts w:ascii="Arial" w:hAnsi="Arial" w:cs="Arial"/>
-          <w:color w:val="2E74B5" w:themeColor="accent1" w:themeShade="BF"/>
-          <w:sz w:val="24"/>
-          <w:szCs w:val="24"/>
-          <w:lang w:val="pt-BR"/>
-        </w:rPr>
-        <w:t xml:space="preserve">Protocolo de endereçamento </w:t>
-      </w:r>
-      <w:r>
-        <w:rPr>
-          <w:rFonts w:ascii="Arial" w:hAnsi="Arial" w:cs="Arial"/>
-          <w:color w:val="2E74B5" w:themeColor="accent1" w:themeShade="BF"/>
-          <w:sz w:val="24"/>
-          <w:szCs w:val="24"/>
-          <w:lang w:val="pt-BR"/>
-        </w:rPr>
-        <w:t>de computadores e dispositivos em uma rede</w:t>
-      </w:r>
-    </w:p>
-    <w:p>
-      <w:pPr>
-        <w:pStyle w:val="PargrafodaLista"/>
-        <w:rPr>
-          <w:rFonts w:ascii="Arial" w:hAnsi="Arial" w:cs="Arial"/>
-          <w:sz w:val="24"/>
-          <w:szCs w:val="24"/>
-          <w:lang w:val="pt-BR"/>
-        </w:rPr>
-      </w:pPr>
-    </w:p>
-    <w:p>
-      <w:pPr>
-        <w:rPr>
-          <w:rFonts w:ascii="Arial" w:hAnsi="Arial" w:cs="Arial"/>
-          <w:sz w:val="24"/>
-          <w:szCs w:val="24"/>
-          <w:lang w:val="pt-BR"/>
-        </w:rPr>
-      </w:pPr>
-      <w:r>
-        <w:rPr>
-          <w:rFonts w:ascii="Arial" w:hAnsi="Arial" w:cs="Arial"/>
-          <w:sz w:val="24"/>
-          <w:szCs w:val="24"/>
-          <w:lang w:val="pt-BR"/>
-        </w:rPr>
-        <w:t>Questões para análise: Explique com suas palavras:</w:t>
-      </w:r>
-    </w:p>
-    <w:p>
+        <w:pStyle w:val="Normal"/>
+        <w:ind w:left="0"/>
+        <w:rPr>
+          <w:rFonts w:ascii="Arial" w:hAnsi="Arial" w:cs="Arial"/>
+          <w:color w:val="2E74B5" w:themeColor="accent1" w:themeTint="FF" w:themeShade="BF"/>
+          <w:sz w:val="24"/>
+          <w:szCs w:val="24"/>
+          <w:lang w:val="pt-BR"/>
+        </w:rPr>
+      </w:pPr>
+    </w:p>
+    <w:p xmlns:wp14="http://schemas.microsoft.com/office/word/2010/wordml" wp14:textId="77777777">
+      <w:pPr>
+        <w:rPr>
+          <w:rFonts w:ascii="Arial" w:hAnsi="Arial" w:cs="Arial"/>
+          <w:sz w:val="24"/>
+          <w:szCs w:val="24"/>
+          <w:lang w:val="pt-BR"/>
+        </w:rPr>
+      </w:pPr>
+      <w:r>
+        <w:rPr>
+          <w:rFonts w:ascii="Arial" w:hAnsi="Arial" w:cs="Arial"/>
+          <w:sz w:val="24"/>
+          <w:szCs w:val="24"/>
+          <w:lang w:val="pt-BR"/>
+        </w:rPr>
+        <w:t xml:space="preserve">Questões para análise: </w:t>
+      </w:r>
+      <w:r>
+        <w:rPr>
+          <w:rFonts w:ascii="Arial" w:hAnsi="Arial" w:cs="Arial"/>
+          <w:sz w:val="24"/>
+          <w:szCs w:val="24"/>
+          <w:lang w:val="pt-BR"/>
+        </w:rPr>
+        <w:t>Explique com suas palavras:</w:t>
+      </w:r>
+    </w:p>
+    <w:p xmlns:wp14="http://schemas.microsoft.com/office/word/2010/wordml" wp14:textId="77777777">
       <w:pPr>
         <w:pStyle w:val="PargrafodaLista"/>
         <w:numPr>
@@ -1325,27 +1221,27 @@
     </w:p>
     <w:p>
       <w:pPr>
-        <w:pStyle w:val="PargrafodaLista"/>
-        <w:rPr>
-          <w:rFonts w:ascii="Arial" w:hAnsi="Arial" w:cs="Arial"/>
-          <w:sz w:val="24"/>
-          <w:szCs w:val="24"/>
-          <w:lang w:val="pt-BR"/>
-        </w:rPr>
-      </w:pPr>
-    </w:p>
-    <w:p>
-      <w:pPr>
-        <w:pStyle w:val="PargrafodaLista"/>
-        <w:rPr>
-          <w:rFonts w:ascii="Arial" w:hAnsi="Arial" w:cs="Arial"/>
-          <w:sz w:val="24"/>
-          <w:szCs w:val="24"/>
-          <w:lang w:val="pt-BR"/>
-        </w:rPr>
-      </w:pPr>
-    </w:p>
-    <w:p>
+        <w:pStyle w:val="Normal"/>
+        <w:ind w:left="0"/>
+        <w:rPr>
+          <w:rFonts w:ascii="Arial" w:hAnsi="Arial" w:cs="Arial"/>
+          <w:sz w:val="24"/>
+          <w:szCs w:val="24"/>
+          <w:lang w:val="pt-BR"/>
+        </w:rPr>
+      </w:pPr>
+      <w:r>
+        <w:rPr>
+          <w:rFonts w:ascii="Arial" w:hAnsi="Arial" w:cs="Arial"/>
+          <w:color w:val="2E74B5" w:themeColor="accent1" w:themeTint="FF" w:themeShade="BF"/>
+          <w:sz w:val="24"/>
+          <w:szCs w:val="24"/>
+          <w:lang w:val="pt-BR"/>
+        </w:rPr>
+        <w:t>m</w:t>
+      </w:r>
+    </w:p>
+    <w:p xmlns:wp14="http://schemas.microsoft.com/office/word/2010/wordml" wp14:textId="77777777">
       <w:pPr>
         <w:pStyle w:val="PargrafodaLista"/>
         <w:numPr>
@@ -1380,27 +1276,27 @@
     </w:p>
     <w:p>
       <w:pPr>
-        <w:pStyle w:val="PargrafodaLista"/>
-        <w:rPr>
-          <w:rFonts w:ascii="Arial" w:hAnsi="Arial" w:cs="Arial"/>
-          <w:sz w:val="24"/>
-          <w:szCs w:val="24"/>
-          <w:lang w:val="pt-BR"/>
-        </w:rPr>
-      </w:pPr>
-    </w:p>
-    <w:p>
-      <w:pPr>
-        <w:pStyle w:val="PargrafodaLista"/>
-        <w:rPr>
-          <w:rFonts w:ascii="Arial" w:hAnsi="Arial" w:cs="Arial"/>
-          <w:sz w:val="24"/>
-          <w:szCs w:val="24"/>
-          <w:lang w:val="pt-BR"/>
-        </w:rPr>
-      </w:pPr>
-    </w:p>
-    <w:p>
+        <w:pStyle w:val="Normal"/>
+        <w:ind w:left="0"/>
+        <w:rPr>
+          <w:rFonts w:ascii="Arial" w:hAnsi="Arial" w:cs="Arial"/>
+          <w:sz w:val="24"/>
+          <w:szCs w:val="24"/>
+          <w:lang w:val="pt-BR"/>
+        </w:rPr>
+      </w:pPr>
+      <w:r>
+        <w:rPr>
+          <w:rFonts w:ascii="Arial" w:hAnsi="Arial" w:cs="Arial"/>
+          <w:color w:val="2E74B5" w:themeColor="accent1" w:themeTint="FF" w:themeShade="BF"/>
+          <w:sz w:val="24"/>
+          <w:szCs w:val="24"/>
+          <w:lang w:val="pt-BR"/>
+        </w:rPr>
+        <w:t>m</w:t>
+      </w:r>
+    </w:p>
+    <w:p xmlns:wp14="http://schemas.microsoft.com/office/word/2010/wordml" wp14:textId="77777777">
       <w:pPr>
         <w:pStyle w:val="PargrafodaLista"/>
         <w:numPr>
@@ -1421,21 +1317,50 @@
           <w:szCs w:val="24"/>
           <w:lang w:val="pt-BR"/>
         </w:rPr>
-        <w:t>Qual a principal contribuição tecnológica das redes da Inglaterra para a internet?</w:t>
+        <w:t>Qual a principal contribuição tecnológica das redes d</w:t>
+      </w:r>
+      <w:r>
+        <w:rPr>
+          <w:rFonts w:ascii="Arial" w:hAnsi="Arial" w:cs="Arial"/>
+          <w:sz w:val="24"/>
+          <w:szCs w:val="24"/>
+          <w:lang w:val="pt-BR"/>
+        </w:rPr>
+        <w:t>a Inglaterra</w:t>
+      </w:r>
+      <w:r>
+        <w:rPr>
+          <w:rFonts w:ascii="Arial" w:hAnsi="Arial" w:cs="Arial"/>
+          <w:sz w:val="24"/>
+          <w:szCs w:val="24"/>
+          <w:lang w:val="pt-BR"/>
+        </w:rPr>
+        <w:t xml:space="preserve"> para a internet?</w:t>
       </w:r>
     </w:p>
     <w:p>
       <w:pPr>
-        <w:pStyle w:val="PargrafodaLista"/>
-        <w:rPr>
-          <w:rFonts w:ascii="Arial" w:hAnsi="Arial" w:cs="Arial"/>
-          <w:sz w:val="24"/>
-          <w:szCs w:val="24"/>
-          <w:lang w:val="pt-BR"/>
-        </w:rPr>
-      </w:pPr>
-    </w:p>
-    <w:p>
+        <w:pStyle w:val="Normal"/>
+        <w:ind w:left="0"/>
+        <w:rPr>
+          <w:rFonts w:ascii="Arial" w:hAnsi="Arial" w:cs="Arial"/>
+          <w:sz w:val="24"/>
+          <w:szCs w:val="24"/>
+          <w:lang w:val="pt-BR"/>
+        </w:rPr>
+      </w:pPr>
+      <w:r>
+        <w:rPr>
+          <w:rFonts w:ascii="Arial" w:hAnsi="Arial" w:cs="Arial"/>
+          <w:color w:val="2E74B5" w:themeColor="accent1" w:themeTint="FF" w:themeShade="BF"/>
+          <w:sz w:val="24"/>
+          <w:szCs w:val="24"/>
+          <w:lang w:val="pt-BR"/>
+        </w:rPr>
+        <w:t>m</w:t>
+      </w:r>
+    </w:p>
+    <w:p xmlns:wp14="http://schemas.microsoft.com/office/word/2010/wordml" wp14:textId="77777777">
       <w:pPr>
         <w:pStyle w:val="PargrafodaLista"/>
         <w:numPr>
@@ -1456,32 +1381,68 @@
           <w:szCs w:val="24"/>
           <w:lang w:val="pt-BR"/>
         </w:rPr>
-        <w:t>Qual a principal contribuição tecnológica das redes da França para a internet?</w:t>
+        <w:t>Qual a principal contribuição tecnológica das redes d</w:t>
+      </w:r>
+      <w:r>
+        <w:rPr>
+          <w:rFonts w:ascii="Arial" w:hAnsi="Arial" w:cs="Arial"/>
+          <w:sz w:val="24"/>
+          <w:szCs w:val="24"/>
+          <w:lang w:val="pt-BR"/>
+        </w:rPr>
+        <w:t>a</w:t>
+      </w:r>
+      <w:r>
+        <w:rPr>
+          <w:rFonts w:ascii="Arial" w:hAnsi="Arial" w:cs="Arial"/>
+          <w:sz w:val="24"/>
+          <w:szCs w:val="24"/>
+          <w:lang w:val="pt-BR"/>
+        </w:rPr>
+        <w:t xml:space="preserve"> </w:t>
+      </w:r>
+      <w:r>
+        <w:rPr>
+          <w:rFonts w:ascii="Arial" w:hAnsi="Arial" w:cs="Arial"/>
+          <w:sz w:val="24"/>
+          <w:szCs w:val="24"/>
+          <w:lang w:val="pt-BR"/>
+        </w:rPr>
+        <w:t xml:space="preserve">França </w:t>
+      </w:r>
+      <w:r>
+        <w:rPr>
+          <w:rFonts w:ascii="Arial" w:hAnsi="Arial" w:cs="Arial"/>
+          <w:sz w:val="24"/>
+          <w:szCs w:val="24"/>
+          <w:lang w:val="pt-BR"/>
+        </w:rPr>
+        <w:t>para a internet?</w:t>
       </w:r>
     </w:p>
     <w:p>
       <w:pPr>
-        <w:pStyle w:val="PargrafodaLista"/>
-        <w:rPr>
-          <w:rFonts w:ascii="Arial" w:hAnsi="Arial" w:cs="Arial"/>
-          <w:sz w:val="24"/>
-          <w:szCs w:val="24"/>
-          <w:lang w:val="pt-BR"/>
-        </w:rPr>
-      </w:pPr>
-    </w:p>
-    <w:p>
-      <w:pPr>
-        <w:pStyle w:val="PargrafodaLista"/>
-        <w:rPr>
-          <w:rFonts w:ascii="Arial" w:hAnsi="Arial" w:cs="Arial"/>
-          <w:sz w:val="24"/>
-          <w:szCs w:val="24"/>
-          <w:lang w:val="pt-BR"/>
-        </w:rPr>
-      </w:pPr>
-    </w:p>
-    <w:p>
+        <w:pStyle w:val="Normal"/>
+        <w:ind w:left="0"/>
+        <w:rPr>
+          <w:rFonts w:ascii="Arial" w:hAnsi="Arial" w:cs="Arial"/>
+          <w:sz w:val="24"/>
+          <w:szCs w:val="24"/>
+          <w:lang w:val="pt-BR"/>
+        </w:rPr>
+      </w:pPr>
+      <w:r>
+        <w:rPr>
+          <w:rFonts w:ascii="Arial" w:hAnsi="Arial" w:cs="Arial"/>
+          <w:color w:val="2E74B5" w:themeColor="accent1" w:themeTint="FF" w:themeShade="BF"/>
+          <w:sz w:val="24"/>
+          <w:szCs w:val="24"/>
+          <w:lang w:val="pt-BR"/>
+        </w:rPr>
+        <w:t>m</w:t>
+      </w:r>
+    </w:p>
+    <w:p xmlns:wp14="http://schemas.microsoft.com/office/word/2010/wordml" wp14:textId="77777777">
       <w:pPr>
         <w:pStyle w:val="PargrafodaLista"/>
         <w:numPr>
@@ -1507,27 +1468,27 @@
     </w:p>
     <w:p>
       <w:pPr>
-        <w:pStyle w:val="PargrafodaLista"/>
-        <w:rPr>
-          <w:rFonts w:ascii="Arial" w:hAnsi="Arial" w:cs="Arial"/>
-          <w:sz w:val="24"/>
-          <w:szCs w:val="24"/>
-          <w:lang w:val="pt-BR"/>
-        </w:rPr>
-      </w:pPr>
-    </w:p>
-    <w:p>
-      <w:pPr>
-        <w:pStyle w:val="PargrafodaLista"/>
-        <w:rPr>
-          <w:rFonts w:ascii="Arial" w:hAnsi="Arial" w:cs="Arial"/>
-          <w:sz w:val="24"/>
-          <w:szCs w:val="24"/>
-          <w:lang w:val="pt-BR"/>
-        </w:rPr>
-      </w:pPr>
-    </w:p>
-    <w:p>
+        <w:pStyle w:val="Normal"/>
+        <w:ind w:left="0"/>
+        <w:rPr>
+          <w:rFonts w:ascii="Arial" w:hAnsi="Arial" w:cs="Arial"/>
+          <w:sz w:val="24"/>
+          <w:szCs w:val="24"/>
+          <w:lang w:val="pt-BR"/>
+        </w:rPr>
+      </w:pPr>
+      <w:r>
+        <w:rPr>
+          <w:rFonts w:ascii="Arial" w:hAnsi="Arial" w:cs="Arial"/>
+          <w:color w:val="2E74B5" w:themeColor="accent1" w:themeTint="FF" w:themeShade="BF"/>
+          <w:sz w:val="24"/>
+          <w:szCs w:val="24"/>
+          <w:lang w:val="pt-BR"/>
+        </w:rPr>
+        <w:t>m</w:t>
+      </w:r>
+    </w:p>
+    <w:p xmlns:wp14="http://schemas.microsoft.com/office/word/2010/wordml" wp14:textId="77777777">
       <w:pPr>
         <w:pStyle w:val="PargrafodaLista"/>
         <w:numPr>
@@ -1562,27 +1523,27 @@
     </w:p>
     <w:p>
       <w:pPr>
-        <w:pStyle w:val="PargrafodaLista"/>
-        <w:rPr>
-          <w:rFonts w:ascii="Arial" w:hAnsi="Arial" w:cs="Arial"/>
-          <w:sz w:val="24"/>
-          <w:szCs w:val="24"/>
-          <w:lang w:val="pt-BR"/>
-        </w:rPr>
-      </w:pPr>
-    </w:p>
-    <w:p>
-      <w:pPr>
-        <w:pStyle w:val="PargrafodaLista"/>
-        <w:rPr>
-          <w:rFonts w:ascii="Arial" w:hAnsi="Arial" w:cs="Arial"/>
-          <w:sz w:val="24"/>
-          <w:szCs w:val="24"/>
-          <w:lang w:val="pt-BR"/>
-        </w:rPr>
-      </w:pPr>
-    </w:p>
-    <w:p>
+        <w:pStyle w:val="Normal"/>
+        <w:ind w:left="0"/>
+        <w:rPr>
+          <w:rFonts w:ascii="Arial" w:hAnsi="Arial" w:cs="Arial"/>
+          <w:sz w:val="24"/>
+          <w:szCs w:val="24"/>
+          <w:lang w:val="pt-BR"/>
+        </w:rPr>
+      </w:pPr>
+      <w:r>
+        <w:rPr>
+          <w:rFonts w:ascii="Arial" w:hAnsi="Arial" w:cs="Arial"/>
+          <w:color w:val="2E74B5" w:themeColor="accent1" w:themeTint="FF" w:themeShade="BF"/>
+          <w:sz w:val="24"/>
+          <w:szCs w:val="24"/>
+          <w:lang w:val="pt-BR"/>
+        </w:rPr>
+        <w:t>m</w:t>
+      </w:r>
+    </w:p>
+    <w:p xmlns:wp14="http://schemas.microsoft.com/office/word/2010/wordml" wp14:textId="77777777">
       <w:pPr>
         <w:pStyle w:val="PargrafodaLista"/>
         <w:numPr>
@@ -1608,27 +1569,27 @@
     </w:p>
     <w:p>
       <w:pPr>
-        <w:pStyle w:val="PargrafodaLista"/>
-        <w:rPr>
-          <w:rFonts w:ascii="Arial" w:hAnsi="Arial" w:cs="Arial"/>
-          <w:sz w:val="24"/>
-          <w:szCs w:val="24"/>
-          <w:lang w:val="pt-BR"/>
-        </w:rPr>
-      </w:pPr>
-    </w:p>
-    <w:p>
-      <w:pPr>
-        <w:pStyle w:val="PargrafodaLista"/>
-        <w:rPr>
-          <w:rFonts w:ascii="Arial" w:hAnsi="Arial" w:cs="Arial"/>
-          <w:sz w:val="24"/>
-          <w:szCs w:val="24"/>
-          <w:lang w:val="pt-BR"/>
-        </w:rPr>
-      </w:pPr>
-    </w:p>
-    <w:p>
+        <w:pStyle w:val="Normal"/>
+        <w:ind w:left="0"/>
+        <w:rPr>
+          <w:rFonts w:ascii="Arial" w:hAnsi="Arial" w:cs="Arial"/>
+          <w:sz w:val="24"/>
+          <w:szCs w:val="24"/>
+          <w:lang w:val="pt-BR"/>
+        </w:rPr>
+      </w:pPr>
+      <w:r>
+        <w:rPr>
+          <w:rFonts w:ascii="Arial" w:hAnsi="Arial" w:cs="Arial"/>
+          <w:color w:val="2E74B5" w:themeColor="accent1" w:themeTint="FF" w:themeShade="BF"/>
+          <w:sz w:val="24"/>
+          <w:szCs w:val="24"/>
+          <w:lang w:val="pt-BR"/>
+        </w:rPr>
+        <w:t>m</w:t>
+      </w:r>
+    </w:p>
+    <w:p xmlns:wp14="http://schemas.microsoft.com/office/word/2010/wordml" wp14:textId="77777777">
       <w:pPr>
         <w:pStyle w:val="PargrafodaLista"/>
         <w:numPr>
@@ -1654,27 +1615,27 @@
     </w:p>
     <w:p>
       <w:pPr>
-        <w:pStyle w:val="PargrafodaLista"/>
-        <w:rPr>
-          <w:rFonts w:ascii="Arial" w:hAnsi="Arial" w:cs="Arial"/>
-          <w:sz w:val="24"/>
-          <w:szCs w:val="24"/>
-          <w:lang w:val="pt-BR"/>
-        </w:rPr>
-      </w:pPr>
-    </w:p>
-    <w:p>
-      <w:pPr>
-        <w:pStyle w:val="PargrafodaLista"/>
-        <w:rPr>
-          <w:rFonts w:ascii="Arial" w:hAnsi="Arial" w:cs="Arial"/>
-          <w:sz w:val="24"/>
-          <w:szCs w:val="24"/>
-          <w:lang w:val="pt-BR"/>
-        </w:rPr>
-      </w:pPr>
-    </w:p>
-    <w:p>
+        <w:pStyle w:val="Normal"/>
+        <w:ind w:left="0"/>
+        <w:rPr>
+          <w:rFonts w:ascii="Arial" w:hAnsi="Arial" w:cs="Arial"/>
+          <w:sz w:val="24"/>
+          <w:szCs w:val="24"/>
+          <w:lang w:val="pt-BR"/>
+        </w:rPr>
+      </w:pPr>
+      <w:r>
+        <w:rPr>
+          <w:rFonts w:ascii="Arial" w:hAnsi="Arial" w:cs="Arial"/>
+          <w:color w:val="2E74B5" w:themeColor="accent1" w:themeTint="FF" w:themeShade="BF"/>
+          <w:sz w:val="24"/>
+          <w:szCs w:val="24"/>
+          <w:lang w:val="pt-BR"/>
+        </w:rPr>
+        <w:t>m</w:t>
+      </w:r>
+    </w:p>
+    <w:p xmlns:wp14="http://schemas.microsoft.com/office/word/2010/wordml" wp14:textId="77777777">
       <w:pPr>
         <w:pStyle w:val="PargrafodaLista"/>
         <w:numPr>
@@ -1698,18 +1659,30 @@
         <w:t>Explique o funcionamento do modelo OSI.</w:t>
       </w:r>
     </w:p>
-    <w:p>
-      <w:pPr>
-        <w:rPr>
-          <w:rFonts w:ascii="Arial" w:hAnsi="Arial" w:cs="Arial"/>
-          <w:sz w:val="24"/>
-          <w:szCs w:val="24"/>
-          <w:lang w:val="pt-BR"/>
-        </w:rPr>
-      </w:pPr>
+    <w:p xmlns:wp14="http://schemas.microsoft.com/office/word/2010/wordml" wp14:textId="6C2F40EC">
+      <w:pPr>
+        <w:rPr>
+          <w:rFonts w:ascii="Arial" w:hAnsi="Arial" w:cs="Arial"/>
+          <w:sz w:val="24"/>
+          <w:szCs w:val="24"/>
+          <w:lang w:val="pt-BR"/>
+        </w:rPr>
+      </w:pPr>
+      <w:bookmarkStart w:name="_GoBack" w:id="0"/>
+      <w:bookmarkEnd w:id="0"/>
+      <w:r>
+        <w:rPr>
+          <w:rFonts w:ascii="Arial" w:hAnsi="Arial" w:cs="Arial"/>
+          <w:color w:val="2E74B5" w:themeColor="accent1" w:themeTint="FF" w:themeShade="BF"/>
+          <w:sz w:val="24"/>
+          <w:szCs w:val="24"/>
+          <w:lang w:val="pt-BR"/>
+        </w:rPr>
+        <w:t>m</w:t>
+      </w:r>
     </w:p>
     <w:sectPr>
-      <w:pgSz w:w="11906" w:h="16838"/>
+      <w:pgSz w:w="11906" w:h="16838" w:orient="portrait"/>
       <w:pgMar w:top="851" w:right="707" w:bottom="1417" w:left="1418" w:header="708" w:footer="708" w:gutter="0"/>
       <w:cols w:space="708"/>
       <w:docGrid w:linePitch="360"/>
@@ -1719,7 +1692,7 @@
 </file>
 
 <file path=word/numbering.xml><?xml version="1.0" encoding="utf-8"?>
-<w:numbering xmlns:wpc="http://schemas.microsoft.com/office/word/2010/wordprocessingCanvas" xmlns:cx="http://schemas.microsoft.com/office/drawing/2014/chartex" xmlns:cx1="http://schemas.microsoft.com/office/drawing/2015/9/8/chartex" xmlns:cx2="http://schemas.microsoft.com/office/drawing/2015/10/21/chartex" xmlns:cx3="http://schemas.microsoft.com/office/drawing/2016/5/9/chartex" xmlns:cx4="http://schemas.microsoft.com/office/drawing/2016/5/10/chartex" xmlns:cx5="http://schemas.microsoft.com/office/drawing/2016/5/11/chartex" xmlns:cx6="http://schemas.microsoft.com/office/drawing/2016/5/12/chartex" xmlns:cx7="http://schemas.microsoft.com/office/drawing/2016/5/13/chartex" xmlns:cx8="http://schemas.microsoft.com/office/drawing/2016/5/14/chartex" xmlns:mc="http://schemas.openxmlformats.org/markup-compatibility/2006" xmlns:aink="http://schemas.microsoft.com/office/drawing/2016/ink" xmlns:am3d="http://schemas.microsoft.com/office/drawing/2017/model3d" xmlns:o="urn:schemas-microsoft-com:office:office" xmlns:oel="http://schemas.microsoft.com/office/2019/extlst" xmlns:r="http://schemas.openxmlformats.org/officeDocument/2006/relationships" xmlns:m="http://schemas.openxmlformats.org/officeDocument/2006/math" xmlns:v="urn:schemas-microsoft-com:vml" xmlns:wp14="http://schemas.microsoft.com/office/word/2010/wordprocessingDrawing" xmlns:wp="http://schemas.openxmlformats.org/drawingml/2006/wordprocessingDrawing" xmlns:w10="urn:schemas-microsoft-com:office:word" xmlns:w="http://schemas.openxmlformats.org/wordprocessingml/2006/main" xmlns:w14="http://schemas.microsoft.com/office/word/2010/wordml" xmlns:w15="http://schemas.microsoft.com/office/word/2012/wordml" xmlns:w16cex="http://schemas.microsoft.com/office/word/2018/wordml/cex" xmlns:w16cid="http://schemas.microsoft.com/office/word/2016/wordml/cid" xmlns:w16="http://schemas.microsoft.com/office/word/2018/wordml" xmlns:w16sdtdh="http://schemas.microsoft.com/office/word/2020/wordml/sdtdatahash" xmlns:w16se="http://schemas.microsoft.com/office/word/2015/wordml/symex" xmlns:wpg="http://schemas.microsoft.com/office/word/2010/wordprocessingGroup" xmlns:wpi="http://schemas.microsoft.com/office/word/2010/wordprocessingInk" xmlns:wne="http://schemas.microsoft.com/office/word/2006/wordml" xmlns:wps="http://schemas.microsoft.com/office/word/2010/wordprocessingShape" mc:Ignorable="w14 w15 w16se w16cid w16 w16cex w16sdtdh wp14">
+<w:numbering xmlns:wpc="http://schemas.microsoft.com/office/word/2010/wordprocessingCanvas" xmlns:cx="http://schemas.microsoft.com/office/drawing/2014/chartex" xmlns:mc="http://schemas.openxmlformats.org/markup-compatibility/2006" xmlns:o="urn:schemas-microsoft-com:office:office" xmlns:r="http://schemas.openxmlformats.org/officeDocument/2006/relationships" xmlns:m="http://schemas.openxmlformats.org/officeDocument/2006/math" xmlns:v="urn:schemas-microsoft-com:vml" xmlns:wp14="http://schemas.microsoft.com/office/word/2010/wordprocessingDrawing" xmlns:wp="http://schemas.openxmlformats.org/drawingml/2006/wordprocessingDrawing" xmlns:w10="urn:schemas-microsoft-com:office:word" xmlns:w="http://schemas.openxmlformats.org/wordprocessingml/2006/main" xmlns:w14="http://schemas.microsoft.com/office/word/2010/wordml" xmlns:w15="http://schemas.microsoft.com/office/word/2012/wordml" xmlns:w16se="http://schemas.microsoft.com/office/word/2015/wordml/symex" xmlns:wpg="http://schemas.microsoft.com/office/word/2010/wordprocessingGroup" xmlns:wpi="http://schemas.microsoft.com/office/word/2010/wordprocessingInk" xmlns:wne="http://schemas.microsoft.com/office/word/2006/wordml" xmlns:wps="http://schemas.microsoft.com/office/word/2010/wordprocessingShape" mc:Ignorable="w14 w15 w16se wp14">
   <w:abstractNum w:abstractNumId="0" w15:restartNumberingAfterBreak="0">
     <w:nsid w:val="12075C4B"/>
     <w:multiLevelType w:val="hybridMultilevel"/>
@@ -1736,7 +1709,7 @@
         <w:ind w:left="720" w:hanging="360"/>
       </w:pPr>
       <w:rPr>
-        <w:rFonts w:ascii="Arial" w:hAnsi="Arial" w:hint="default"/>
+        <w:rFonts w:hint="default" w:ascii="Arial" w:hAnsi="Arial"/>
       </w:rPr>
     </w:lvl>
     <w:lvl w:ilvl="1" w:tplc="D882B6B4" w:tentative="1">
@@ -1751,7 +1724,7 @@
         <w:ind w:left="1440" w:hanging="360"/>
       </w:pPr>
       <w:rPr>
-        <w:rFonts w:ascii="Arial" w:hAnsi="Arial" w:hint="default"/>
+        <w:rFonts w:hint="default" w:ascii="Arial" w:hAnsi="Arial"/>
       </w:rPr>
     </w:lvl>
     <w:lvl w:ilvl="2" w:tplc="9404ECF4" w:tentative="1">
@@ -1766,7 +1739,7 @@
         <w:ind w:left="2160" w:hanging="360"/>
       </w:pPr>
       <w:rPr>
-        <w:rFonts w:ascii="Arial" w:hAnsi="Arial" w:hint="default"/>
+        <w:rFonts w:hint="default" w:ascii="Arial" w:hAnsi="Arial"/>
       </w:rPr>
     </w:lvl>
     <w:lvl w:ilvl="3" w:tplc="E5DA943E" w:tentative="1">
@@ -1781,7 +1754,7 @@
         <w:ind w:left="2880" w:hanging="360"/>
       </w:pPr>
       <w:rPr>
-        <w:rFonts w:ascii="Arial" w:hAnsi="Arial" w:hint="default"/>
+        <w:rFonts w:hint="default" w:ascii="Arial" w:hAnsi="Arial"/>
       </w:rPr>
     </w:lvl>
     <w:lvl w:ilvl="4" w:tplc="7B5880A0" w:tentative="1">
@@ -1796,7 +1769,7 @@
         <w:ind w:left="3600" w:hanging="360"/>
       </w:pPr>
       <w:rPr>
-        <w:rFonts w:ascii="Arial" w:hAnsi="Arial" w:hint="default"/>
+        <w:rFonts w:hint="default" w:ascii="Arial" w:hAnsi="Arial"/>
       </w:rPr>
     </w:lvl>
     <w:lvl w:ilvl="5" w:tplc="15A811D6" w:tentative="1">
@@ -1811,7 +1784,7 @@
         <w:ind w:left="4320" w:hanging="360"/>
       </w:pPr>
       <w:rPr>
-        <w:rFonts w:ascii="Arial" w:hAnsi="Arial" w:hint="default"/>
+        <w:rFonts w:hint="default" w:ascii="Arial" w:hAnsi="Arial"/>
       </w:rPr>
     </w:lvl>
     <w:lvl w:ilvl="6" w:tplc="97EEF924" w:tentative="1">
@@ -1826,7 +1799,7 @@
         <w:ind w:left="5040" w:hanging="360"/>
       </w:pPr>
       <w:rPr>
-        <w:rFonts w:ascii="Arial" w:hAnsi="Arial" w:hint="default"/>
+        <w:rFonts w:hint="default" w:ascii="Arial" w:hAnsi="Arial"/>
       </w:rPr>
     </w:lvl>
     <w:lvl w:ilvl="7" w:tplc="7292DF72" w:tentative="1">
@@ -1841,7 +1814,7 @@
         <w:ind w:left="5760" w:hanging="360"/>
       </w:pPr>
       <w:rPr>
-        <w:rFonts w:ascii="Arial" w:hAnsi="Arial" w:hint="default"/>
+        <w:rFonts w:hint="default" w:ascii="Arial" w:hAnsi="Arial"/>
       </w:rPr>
     </w:lvl>
     <w:lvl w:ilvl="8" w:tplc="C5EECCA0" w:tentative="1">
@@ -1856,7 +1829,7 @@
         <w:ind w:left="6480" w:hanging="360"/>
       </w:pPr>
       <w:rPr>
-        <w:rFonts w:ascii="Arial" w:hAnsi="Arial" w:hint="default"/>
+        <w:rFonts w:hint="default" w:ascii="Arial" w:hAnsi="Arial"/>
       </w:rPr>
     </w:lvl>
   </w:abstractNum>
@@ -2038,24 +2011,24 @@
       </w:pPr>
     </w:lvl>
   </w:abstractNum>
-  <w:num w:numId="1" w16cid:durableId="1652245172">
+  <w:num w:numId="1">
     <w:abstractNumId w:val="2"/>
   </w:num>
-  <w:num w:numId="2" w16cid:durableId="1371614736">
+  <w:num w:numId="2">
     <w:abstractNumId w:val="1"/>
   </w:num>
-  <w:num w:numId="3" w16cid:durableId="2048991334">
+  <w:num w:numId="3">
     <w:abstractNumId w:val="0"/>
   </w:num>
 </w:numbering>
 </file>
 
 <file path=word/styles.xml><?xml version="1.0" encoding="utf-8"?>
-<w:styles xmlns:mc="http://schemas.openxmlformats.org/markup-compatibility/2006" xmlns:r="http://schemas.openxmlformats.org/officeDocument/2006/relationships" xmlns:w="http://schemas.openxmlformats.org/wordprocessingml/2006/main" xmlns:w14="http://schemas.microsoft.com/office/word/2010/wordml" xmlns:w15="http://schemas.microsoft.com/office/word/2012/wordml" xmlns:w16cex="http://schemas.microsoft.com/office/word/2018/wordml/cex" xmlns:w16cid="http://schemas.microsoft.com/office/word/2016/wordml/cid" xmlns:w16="http://schemas.microsoft.com/office/word/2018/wordml" xmlns:w16sdtdh="http://schemas.microsoft.com/office/word/2020/wordml/sdtdatahash" xmlns:w16se="http://schemas.microsoft.com/office/word/2015/wordml/symex" mc:Ignorable="w14 w15 w16se w16cid w16 w16cex w16sdtdh">
+<w:styles xmlns:wp14="http://schemas.microsoft.com/office/word/2010/wordprocessingDrawing" xmlns:mc="http://schemas.openxmlformats.org/markup-compatibility/2006" xmlns:r="http://schemas.openxmlformats.org/officeDocument/2006/relationships" xmlns:w="http://schemas.openxmlformats.org/wordprocessingml/2006/main" xmlns:w14="http://schemas.microsoft.com/office/word/2010/wordml" xmlns:w15="http://schemas.microsoft.com/office/word/2012/wordml" xmlns:w16se="http://schemas.microsoft.com/office/word/2015/wordml/symex" mc:Ignorable="w14 w15 w16se wp14">
   <w:docDefaults>
     <w:rPrDefault>
       <w:rPr>
-        <w:rFonts w:asciiTheme="minorHAnsi" w:eastAsiaTheme="minorHAnsi" w:hAnsiTheme="minorHAnsi" w:cstheme="minorBidi"/>
+        <w:rFonts w:asciiTheme="minorHAnsi" w:hAnsiTheme="minorHAnsi" w:eastAsiaTheme="minorHAnsi" w:cstheme="minorBidi"/>
         <w:sz w:val="22"/>
         <w:szCs w:val="22"/>
         <w:lang w:val="el-GR" w:eastAsia="en-US" w:bidi="ar-SA"/>
@@ -2067,17 +2040,17 @@
       </w:pPr>
     </w:pPrDefault>
   </w:docDefaults>
-  <w:latentStyles w:defLockedState="0" w:defUIPriority="99" w:defSemiHidden="0" w:defUnhideWhenUsed="0" w:defQFormat="0" w:count="376">
+  <w:latentStyles w:defLockedState="0" w:defUIPriority="99" w:defSemiHidden="0" w:defUnhideWhenUsed="0" w:defQFormat="0" w:count="371">
     <w:lsdException w:name="Normal" w:uiPriority="0" w:qFormat="1"/>
     <w:lsdException w:name="heading 1" w:uiPriority="9" w:qFormat="1"/>
-    <w:lsdException w:name="heading 2" w:semiHidden="1" w:uiPriority="9" w:unhideWhenUsed="1" w:qFormat="1"/>
-    <w:lsdException w:name="heading 3" w:semiHidden="1" w:uiPriority="9" w:unhideWhenUsed="1" w:qFormat="1"/>
-    <w:lsdException w:name="heading 4" w:semiHidden="1" w:uiPriority="9" w:unhideWhenUsed="1" w:qFormat="1"/>
-    <w:lsdException w:name="heading 5" w:semiHidden="1" w:uiPriority="9" w:unhideWhenUsed="1" w:qFormat="1"/>
-    <w:lsdException w:name="heading 6" w:semiHidden="1" w:uiPriority="9" w:unhideWhenUsed="1" w:qFormat="1"/>
-    <w:lsdException w:name="heading 7" w:semiHidden="1" w:uiPriority="9" w:unhideWhenUsed="1" w:qFormat="1"/>
-    <w:lsdException w:name="heading 8" w:semiHidden="1" w:uiPriority="9" w:unhideWhenUsed="1" w:qFormat="1"/>
-    <w:lsdException w:name="heading 9" w:semiHidden="1" w:uiPriority="9" w:unhideWhenUsed="1" w:qFormat="1"/>
+    <w:lsdException w:name="heading 2" w:uiPriority="9" w:semiHidden="1" w:unhideWhenUsed="1" w:qFormat="1"/>
+    <w:lsdException w:name="heading 3" w:uiPriority="9" w:semiHidden="1" w:unhideWhenUsed="1" w:qFormat="1"/>
+    <w:lsdException w:name="heading 4" w:uiPriority="9" w:semiHidden="1" w:unhideWhenUsed="1" w:qFormat="1"/>
+    <w:lsdException w:name="heading 5" w:uiPriority="9" w:semiHidden="1" w:unhideWhenUsed="1" w:qFormat="1"/>
+    <w:lsdException w:name="heading 6" w:uiPriority="9" w:semiHidden="1" w:unhideWhenUsed="1" w:qFormat="1"/>
+    <w:lsdException w:name="heading 7" w:uiPriority="9" w:semiHidden="1" w:unhideWhenUsed="1" w:qFormat="1"/>
+    <w:lsdException w:name="heading 8" w:uiPriority="9" w:semiHidden="1" w:unhideWhenUsed="1" w:qFormat="1"/>
+    <w:lsdException w:name="heading 9" w:uiPriority="9" w:semiHidden="1" w:unhideWhenUsed="1" w:qFormat="1"/>
     <w:lsdException w:name="index 1" w:semiHidden="1" w:unhideWhenUsed="1"/>
     <w:lsdException w:name="index 2" w:semiHidden="1" w:unhideWhenUsed="1"/>
     <w:lsdException w:name="index 3" w:semiHidden="1" w:unhideWhenUsed="1"/>
@@ -2087,22 +2060,22 @@
     <w:lsdException w:name="index 7" w:semiHidden="1" w:unhideWhenUsed="1"/>
     <w:lsdException w:name="index 8" w:semiHidden="1" w:unhideWhenUsed="1"/>
     <w:lsdException w:name="index 9" w:semiHidden="1" w:unhideWhenUsed="1"/>
-    <w:lsdException w:name="toc 1" w:semiHidden="1" w:uiPriority="39" w:unhideWhenUsed="1"/>
-    <w:lsdException w:name="toc 2" w:semiHidden="1" w:uiPriority="39" w:unhideWhenUsed="1"/>
-    <w:lsdException w:name="toc 3" w:semiHidden="1" w:uiPriority="39" w:unhideWhenUsed="1"/>
-    <w:lsdException w:name="toc 4" w:semiHidden="1" w:uiPriority="39" w:unhideWhenUsed="1"/>
-    <w:lsdException w:name="toc 5" w:semiHidden="1" w:uiPriority="39" w:unhideWhenUsed="1"/>
-    <w:lsdException w:name="toc 6" w:semiHidden="1" w:uiPriority="39" w:unhideWhenUsed="1"/>
-    <w:lsdException w:name="toc 7" w:semiHidden="1" w:uiPriority="39" w:unhideWhenUsed="1"/>
-    <w:lsdException w:name="toc 8" w:semiHidden="1" w:uiPriority="39" w:unhideWhenUsed="1"/>
-    <w:lsdException w:name="toc 9" w:semiHidden="1" w:uiPriority="39" w:unhideWhenUsed="1"/>
+    <w:lsdException w:name="toc 1" w:uiPriority="39" w:semiHidden="1" w:unhideWhenUsed="1"/>
+    <w:lsdException w:name="toc 2" w:uiPriority="39" w:semiHidden="1" w:unhideWhenUsed="1"/>
+    <w:lsdException w:name="toc 3" w:uiPriority="39" w:semiHidden="1" w:unhideWhenUsed="1"/>
+    <w:lsdException w:name="toc 4" w:uiPriority="39" w:semiHidden="1" w:unhideWhenUsed="1"/>
+    <w:lsdException w:name="toc 5" w:uiPriority="39" w:semiHidden="1" w:unhideWhenUsed="1"/>
+    <w:lsdException w:name="toc 6" w:uiPriority="39" w:semiHidden="1" w:unhideWhenUsed="1"/>
+    <w:lsdException w:name="toc 7" w:uiPriority="39" w:semiHidden="1" w:unhideWhenUsed="1"/>
+    <w:lsdException w:name="toc 8" w:uiPriority="39" w:semiHidden="1" w:unhideWhenUsed="1"/>
+    <w:lsdException w:name="toc 9" w:uiPriority="39" w:semiHidden="1" w:unhideWhenUsed="1"/>
     <w:lsdException w:name="Normal Indent" w:semiHidden="1" w:unhideWhenUsed="1"/>
     <w:lsdException w:name="footnote text" w:semiHidden="1" w:unhideWhenUsed="1"/>
     <w:lsdException w:name="annotation text" w:semiHidden="1" w:unhideWhenUsed="1"/>
     <w:lsdException w:name="header" w:semiHidden="1" w:unhideWhenUsed="1"/>
     <w:lsdException w:name="footer" w:semiHidden="1" w:unhideWhenUsed="1"/>
     <w:lsdException w:name="index heading" w:semiHidden="1" w:unhideWhenUsed="1"/>
-    <w:lsdException w:name="caption" w:semiHidden="1" w:uiPriority="35" w:unhideWhenUsed="1" w:qFormat="1"/>
+    <w:lsdException w:name="caption" w:uiPriority="35" w:semiHidden="1" w:unhideWhenUsed="1" w:qFormat="1"/>
     <w:lsdException w:name="table of figures" w:semiHidden="1" w:unhideWhenUsed="1"/>
     <w:lsdException w:name="envelope address" w:semiHidden="1" w:unhideWhenUsed="1"/>
     <w:lsdException w:name="envelope return" w:semiHidden="1" w:unhideWhenUsed="1"/>
@@ -2133,7 +2106,7 @@
     <w:lsdException w:name="Title" w:uiPriority="10" w:qFormat="1"/>
     <w:lsdException w:name="Closing" w:semiHidden="1" w:unhideWhenUsed="1"/>
     <w:lsdException w:name="Signature" w:semiHidden="1" w:unhideWhenUsed="1"/>
-    <w:lsdException w:name="Default Paragraph Font" w:semiHidden="1" w:uiPriority="1" w:unhideWhenUsed="1"/>
+    <w:lsdException w:name="Default Paragraph Font" w:uiPriority="1" w:semiHidden="1" w:unhideWhenUsed="1"/>
     <w:lsdException w:name="Body Text" w:semiHidden="1" w:unhideWhenUsed="1"/>
     <w:lsdException w:name="Body Text Indent" w:semiHidden="1" w:unhideWhenUsed="1"/>
     <w:lsdException w:name="List Continue" w:semiHidden="1" w:unhideWhenUsed="1"/>
@@ -2333,8 +2306,8 @@
     <w:lsdException w:name="Subtle Reference" w:uiPriority="31" w:qFormat="1"/>
     <w:lsdException w:name="Intense Reference" w:uiPriority="32" w:qFormat="1"/>
     <w:lsdException w:name="Book Title" w:uiPriority="33" w:qFormat="1"/>
-    <w:lsdException w:name="Bibliography" w:semiHidden="1" w:uiPriority="37" w:unhideWhenUsed="1"/>
-    <w:lsdException w:name="TOC Heading" w:semiHidden="1" w:uiPriority="39" w:unhideWhenUsed="1" w:qFormat="1"/>
+    <w:lsdException w:name="Bibliography" w:uiPriority="37" w:semiHidden="1" w:unhideWhenUsed="1"/>
+    <w:lsdException w:name="TOC Heading" w:uiPriority="39" w:semiHidden="1" w:unhideWhenUsed="1" w:qFormat="1"/>
     <w:lsdException w:name="Plain Table 1" w:uiPriority="41"/>
     <w:lsdException w:name="Plain Table 2" w:uiPriority="42"/>
     <w:lsdException w:name="Plain Table 3" w:uiPriority="43"/>
@@ -2439,23 +2412,17 @@
     <w:lsdException w:name="List Table 5 Dark Accent 6" w:uiPriority="50"/>
     <w:lsdException w:name="List Table 6 Colorful Accent 6" w:uiPriority="51"/>
     <w:lsdException w:name="List Table 7 Colorful Accent 6" w:uiPriority="52"/>
-    <w:lsdException w:name="Mention" w:semiHidden="1" w:unhideWhenUsed="1"/>
-    <w:lsdException w:name="Smart Hyperlink" w:semiHidden="1" w:unhideWhenUsed="1"/>
-    <w:lsdException w:name="Hashtag" w:semiHidden="1" w:unhideWhenUsed="1"/>
-    <w:lsdException w:name="Unresolved Mention" w:semiHidden="1" w:unhideWhenUsed="1"/>
-    <w:lsdException w:name="Smart Link" w:semiHidden="1" w:unhideWhenUsed="1"/>
   </w:latentStyles>
-  <w:style w:type="paragraph" w:default="1" w:styleId="Normal">
+  <w:style w:type="paragraph" w:styleId="Normal" w:default="1">
     <w:name w:val="Normal"/>
     <w:qFormat/>
   </w:style>
-  <w:style w:type="character" w:default="1" w:styleId="Fontepargpadro">
+  <w:style w:type="character" w:styleId="Fontepargpadro" w:default="1">
     <w:name w:val="Default Paragraph Font"/>
     <w:uiPriority w:val="1"/>
-    <w:semiHidden/>
     <w:unhideWhenUsed/>
   </w:style>
-  <w:style w:type="table" w:default="1" w:styleId="Tabelanormal">
+  <w:style w:type="table" w:styleId="Tabelanormal" w:default="1">
     <w:name w:val="Normal Table"/>
     <w:uiPriority w:val="99"/>
     <w:semiHidden/>
@@ -2470,7 +2437,7 @@
       </w:tblCellMar>
     </w:tblPr>
   </w:style>
-  <w:style w:type="numbering" w:default="1" w:styleId="Semlista">
+  <w:style w:type="numbering" w:styleId="Semlista" w:default="1">
     <w:name w:val="No List"/>
     <w:uiPriority w:val="99"/>
     <w:semiHidden/>
@@ -2887,27 +2854,9 @@
 </file>
 
 <file path=customXml/itemProps1.xml><?xml version="1.0" encoding="utf-8"?>
-<ds:datastoreItem xmlns:ds="http://schemas.openxmlformats.org/officeDocument/2006/customXml" ds:itemID="{9C5620A5-D73A-478B-9DC5-C4C9AF5D523C}">
-  <ds:schemaRefs>
-    <ds:schemaRef ds:uri="http://schemas.microsoft.com/office/2006/metadata/contentType"/>
-    <ds:schemaRef ds:uri="http://schemas.microsoft.com/office/2006/metadata/properties/metaAttributes"/>
-    <ds:schemaRef ds:uri="http://www.w3.org/2001/XMLSchema"/>
-    <ds:schemaRef ds:uri="http://schemas.microsoft.com/office/2006/metadata/properties"/>
-    <ds:schemaRef ds:uri="3843b8c9-1895-482f-9d41-b586b4eaa5d0"/>
-    <ds:schemaRef ds:uri="http://schemas.microsoft.com/office/2006/documentManagement/types"/>
-    <ds:schemaRef ds:uri="http://schemas.microsoft.com/office/infopath/2007/PartnerControls"/>
-    <ds:schemaRef ds:uri="http://schemas.openxmlformats.org/package/2006/metadata/core-properties"/>
-    <ds:schemaRef ds:uri="http://purl.org/dc/elements/1.1/"/>
-    <ds:schemaRef ds:uri="http://purl.org/dc/terms/"/>
-    <ds:schemaRef ds:uri="http://schemas.microsoft.com/internal/obd"/>
-  </ds:schemaRefs>
-</ds:datastoreItem>
+<ds:datastoreItem xmlns:ds="http://schemas.openxmlformats.org/officeDocument/2006/customXml" ds:itemID="{9C5620A5-D73A-478B-9DC5-C4C9AF5D523C}"/>
 </file>
 
 <file path=customXml/itemProps2.xml><?xml version="1.0" encoding="utf-8"?>
-<ds:datastoreItem xmlns:ds="http://schemas.openxmlformats.org/officeDocument/2006/customXml" ds:itemID="{51499F4C-670C-415C-85C2-40A1A96EEBA9}">
-  <ds:schemaRefs>
-    <ds:schemaRef ds:uri="http://schemas.microsoft.com/sharepoint/v3/contenttype/forms"/>
-  </ds:schemaRefs>
-</ds:datastoreItem>
+<ds:datastoreItem xmlns:ds="http://schemas.openxmlformats.org/officeDocument/2006/customXml" ds:itemID="{51499F4C-670C-415C-85C2-40A1A96EEBA9}"/>
 </file>
</xml_diff>